<commit_message>
needs coverage and providescoverage members
</commit_message>
<xml_diff>
--- a/ProjectRequirements/Requirements Tool Project.docx
+++ b/ProjectRequirements/Requirements Tool Project.docx
@@ -211,6 +211,8 @@
           <w:rFonts w:eastAsia="MS Mincho"/>
           <w:b/>
           <w:bCs/>
+          <w:iCs w:val="0"/>
+          <w:spacing w:val="0"/>
           <w:sz w:val="20"/>
           <w:szCs w:val="20"/>
           <w:lang w:val="en-GB" w:eastAsia="en-GB"/>
@@ -225,9 +227,7 @@
         <w:rPr>
           <w:b w:val="0"/>
           <w:bCs w:val="0"/>
-          <w:iCs w:val="0"/>
           <w:noProof/>
-          <w:spacing w:val="0"/>
         </w:rPr>
       </w:sdtEndPr>
       <w:sdtContent>
@@ -1006,8 +1006,6 @@
           <w:noProof/>
         </w:rPr>
       </w:pPr>
-      <w:bookmarkStart w:id="0" w:name="_GoBack"/>
-      <w:bookmarkEnd w:id="0"/>
       <w:r>
         <w:rPr>
           <w:noProof/>
@@ -1019,7 +1017,7 @@
       <w:pPr>
         <w:pStyle w:val="Heading1"/>
       </w:pPr>
-      <w:bookmarkStart w:id="1" w:name="_Toc5954558"/>
+      <w:bookmarkStart w:id="0" w:name="_Toc5954558"/>
       <w:r>
         <w:lastRenderedPageBreak/>
         <w:t xml:space="preserve">Document </w:t>
@@ -1027,17 +1025,17 @@
       <w:r>
         <w:t>Information</w:t>
       </w:r>
-      <w:bookmarkEnd w:id="1"/>
+      <w:bookmarkEnd w:id="0"/>
     </w:p>
     <w:p>
       <w:pPr>
         <w:pStyle w:val="Heading2"/>
       </w:pPr>
-      <w:bookmarkStart w:id="2" w:name="_Toc5954559"/>
+      <w:bookmarkStart w:id="1" w:name="_Toc5954559"/>
       <w:r>
         <w:t>Document History</w:t>
       </w:r>
-      <w:bookmarkEnd w:id="2"/>
+      <w:bookmarkEnd w:id="1"/>
     </w:p>
     <w:tbl>
       <w:tblPr>
@@ -1345,13 +1343,13 @@
       <w:pPr>
         <w:pStyle w:val="Heading2"/>
       </w:pPr>
-      <w:bookmarkStart w:id="3" w:name="_Toc131236301"/>
-      <w:bookmarkStart w:id="4" w:name="_Toc5954560"/>
+      <w:bookmarkStart w:id="2" w:name="_Toc131236301"/>
+      <w:bookmarkStart w:id="3" w:name="_Toc5954560"/>
       <w:r>
         <w:t>Definitions, Acronyms and Abbreviations</w:t>
       </w:r>
+      <w:bookmarkEnd w:id="2"/>
       <w:bookmarkEnd w:id="3"/>
-      <w:bookmarkEnd w:id="4"/>
     </w:p>
     <w:tbl>
       <w:tblPr>
@@ -1908,13 +1906,13 @@
       <w:pPr>
         <w:pStyle w:val="Heading2"/>
       </w:pPr>
-      <w:bookmarkStart w:id="5" w:name="_Toc131236302"/>
-      <w:bookmarkStart w:id="6" w:name="_Toc5954561"/>
+      <w:bookmarkStart w:id="4" w:name="_Toc131236302"/>
+      <w:bookmarkStart w:id="5" w:name="_Toc5954561"/>
       <w:r>
         <w:t>References</w:t>
       </w:r>
+      <w:bookmarkEnd w:id="4"/>
       <w:bookmarkEnd w:id="5"/>
-      <w:bookmarkEnd w:id="6"/>
     </w:p>
     <w:tbl>
       <w:tblPr>
@@ -2157,22 +2155,22 @@
       <w:pPr>
         <w:pStyle w:val="Heading1"/>
       </w:pPr>
-      <w:bookmarkStart w:id="7" w:name="_Toc5954562"/>
+      <w:bookmarkStart w:id="6" w:name="_Toc5954562"/>
       <w:r>
         <w:lastRenderedPageBreak/>
         <w:t>Introduction</w:t>
       </w:r>
-      <w:bookmarkEnd w:id="7"/>
+      <w:bookmarkEnd w:id="6"/>
     </w:p>
     <w:p>
       <w:pPr>
         <w:pStyle w:val="Heading3"/>
       </w:pPr>
-      <w:bookmarkStart w:id="8" w:name="_Toc5954563"/>
+      <w:bookmarkStart w:id="7" w:name="_Toc5954563"/>
       <w:r>
         <w:t>Purpose of this Document</w:t>
       </w:r>
-      <w:bookmarkEnd w:id="8"/>
+      <w:bookmarkEnd w:id="7"/>
     </w:p>
     <w:p>
       <w:pPr>
@@ -2189,11 +2187,11 @@
       <w:pPr>
         <w:pStyle w:val="Heading3"/>
       </w:pPr>
-      <w:bookmarkStart w:id="9" w:name="_Toc5954564"/>
+      <w:bookmarkStart w:id="8" w:name="_Toc5954564"/>
       <w:r>
         <w:t>What it’s Useful</w:t>
       </w:r>
-      <w:bookmarkEnd w:id="9"/>
+      <w:bookmarkEnd w:id="8"/>
     </w:p>
     <w:p>
       <w:pPr>
@@ -2217,12 +2215,12 @@
       <w:pPr>
         <w:pStyle w:val="Heading1"/>
       </w:pPr>
-      <w:bookmarkStart w:id="10" w:name="_Toc5954565"/>
+      <w:bookmarkStart w:id="9" w:name="_Toc5954565"/>
       <w:r>
         <w:lastRenderedPageBreak/>
         <w:t>Requirements</w:t>
       </w:r>
-      <w:bookmarkEnd w:id="10"/>
+      <w:bookmarkEnd w:id="9"/>
     </w:p>
     <w:tbl>
       <w:tblPr>
@@ -2327,6 +2325,12 @@
                 <w:rFonts w:eastAsia="Times New Roman"/>
               </w:rPr>
             </w:pPr>
+            <w:r>
+              <w:rPr>
+                <w:rFonts w:eastAsia="Times New Roman"/>
+              </w:rPr>
+              <w:t>1.</w:t>
+            </w:r>
           </w:p>
         </w:tc>
         <w:tc>
@@ -2342,6 +2346,66 @@
                 <w:szCs w:val="20"/>
               </w:rPr>
             </w:pPr>
+            <w:r>
+              <w:rPr>
+                <w:rFonts w:ascii="Arial" w:hAnsi="Arial" w:cs="Arial"/>
+                <w:szCs w:val="20"/>
+              </w:rPr>
+              <w:t>XML “</w:t>
+            </w:r>
+            <w:proofErr w:type="spellStart"/>
+            <w:r>
+              <w:rPr>
+                <w:rFonts w:ascii="Arial" w:hAnsi="Arial" w:cs="Arial"/>
+                <w:szCs w:val="20"/>
+              </w:rPr>
+              <w:t>needscoverage</w:t>
+            </w:r>
+            <w:proofErr w:type="spellEnd"/>
+            <w:r>
+              <w:rPr>
+                <w:rFonts w:ascii="Arial" w:hAnsi="Arial" w:cs="Arial"/>
+                <w:szCs w:val="20"/>
+              </w:rPr>
+              <w:t xml:space="preserve">” </w:t>
+            </w:r>
+            <w:r>
+              <w:rPr>
+                <w:rFonts w:ascii="Arial" w:hAnsi="Arial" w:cs="Arial"/>
+                <w:szCs w:val="20"/>
+              </w:rPr>
+              <w:t>member</w:t>
+            </w:r>
+            <w:r>
+              <w:rPr>
+                <w:rFonts w:ascii="Arial" w:hAnsi="Arial" w:cs="Arial"/>
+                <w:szCs w:val="20"/>
+              </w:rPr>
+              <w:t xml:space="preserve"> </w:t>
+            </w:r>
+            <w:proofErr w:type="gramStart"/>
+            <w:r>
+              <w:rPr>
+                <w:rFonts w:ascii="Arial" w:hAnsi="Arial" w:cs="Arial"/>
+                <w:szCs w:val="20"/>
+              </w:rPr>
+              <w:t>shall be implemented</w:t>
+            </w:r>
+            <w:proofErr w:type="gramEnd"/>
+            <w:r>
+              <w:rPr>
+                <w:rFonts w:ascii="Arial" w:hAnsi="Arial" w:cs="Arial"/>
+                <w:szCs w:val="20"/>
+              </w:rPr>
+              <w:t>.</w:t>
+            </w:r>
+            <w:r>
+              <w:rPr>
+                <w:rFonts w:ascii="Arial" w:hAnsi="Arial" w:cs="Arial"/>
+                <w:szCs w:val="20"/>
+              </w:rPr>
+              <w:t xml:space="preserve"> Please see 3.1 chapter</w:t>
+            </w:r>
           </w:p>
         </w:tc>
       </w:tr>
@@ -2356,6 +2420,90 @@
           <w:p>
             <w:pPr>
               <w:spacing w:line="240" w:lineRule="atLeast"/>
+              <w:rPr>
+                <w:rFonts w:eastAsia="Times New Roman"/>
+              </w:rPr>
+            </w:pPr>
+            <w:r>
+              <w:rPr>
+                <w:rFonts w:eastAsia="Times New Roman"/>
+              </w:rPr>
+              <w:t xml:space="preserve">2. </w:t>
+            </w:r>
+          </w:p>
+        </w:tc>
+        <w:tc>
+          <w:tcPr>
+            <w:tcW w:w="6974" w:type="dxa"/>
+          </w:tcPr>
+          <w:p>
+            <w:pPr>
+              <w:spacing w:line="240" w:lineRule="atLeast"/>
+              <w:rPr>
+                <w:rFonts w:eastAsia="Times New Roman"/>
+              </w:rPr>
+            </w:pPr>
+            <w:r>
+              <w:rPr>
+                <w:rFonts w:eastAsia="Times New Roman"/>
+              </w:rPr>
+              <w:t>XML “</w:t>
+            </w:r>
+            <w:proofErr w:type="spellStart"/>
+            <w:r>
+              <w:rPr>
+                <w:rFonts w:eastAsia="Times New Roman"/>
+              </w:rPr>
+              <w:t>providescoverage</w:t>
+            </w:r>
+            <w:proofErr w:type="spellEnd"/>
+            <w:r>
+              <w:rPr>
+                <w:rFonts w:eastAsia="Times New Roman"/>
+              </w:rPr>
+              <w:t xml:space="preserve">” </w:t>
+            </w:r>
+            <w:r>
+              <w:rPr>
+                <w:rFonts w:eastAsia="Times New Roman"/>
+              </w:rPr>
+              <w:t>member</w:t>
+            </w:r>
+            <w:r>
+              <w:rPr>
+                <w:rFonts w:eastAsia="Times New Roman"/>
+              </w:rPr>
+              <w:t xml:space="preserve"> </w:t>
+            </w:r>
+            <w:proofErr w:type="gramStart"/>
+            <w:r>
+              <w:rPr>
+                <w:rFonts w:eastAsia="Times New Roman"/>
+              </w:rPr>
+              <w:t>shall be implemented</w:t>
+            </w:r>
+            <w:proofErr w:type="gramEnd"/>
+            <w:r>
+              <w:rPr>
+                <w:rFonts w:eastAsia="Times New Roman"/>
+              </w:rPr>
+              <w:t>.</w:t>
+            </w:r>
+          </w:p>
+        </w:tc>
+      </w:tr>
+      <w:tr>
+        <w:trPr>
+          <w:jc w:val="center"/>
+        </w:trPr>
+        <w:tc>
+          <w:tcPr>
+            <w:tcW w:w="1882" w:type="dxa"/>
+          </w:tcPr>
+          <w:p>
+            <w:pPr>
+              <w:spacing w:line="240" w:lineRule="atLeast"/>
+              <w:jc w:val="both"/>
               <w:rPr>
                 <w:rFonts w:eastAsia="Times New Roman"/>
               </w:rPr>
@@ -2390,38 +2538,6 @@
               <w:jc w:val="both"/>
               <w:rPr>
                 <w:rFonts w:eastAsia="Times New Roman"/>
-              </w:rPr>
-            </w:pPr>
-          </w:p>
-        </w:tc>
-        <w:tc>
-          <w:tcPr>
-            <w:tcW w:w="6974" w:type="dxa"/>
-          </w:tcPr>
-          <w:p>
-            <w:pPr>
-              <w:spacing w:line="240" w:lineRule="atLeast"/>
-              <w:rPr>
-                <w:rFonts w:eastAsia="Times New Roman"/>
-              </w:rPr>
-            </w:pPr>
-          </w:p>
-        </w:tc>
-      </w:tr>
-      <w:tr>
-        <w:trPr>
-          <w:jc w:val="center"/>
-        </w:trPr>
-        <w:tc>
-          <w:tcPr>
-            <w:tcW w:w="1882" w:type="dxa"/>
-          </w:tcPr>
-          <w:p>
-            <w:pPr>
-              <w:spacing w:line="240" w:lineRule="atLeast"/>
-              <w:jc w:val="both"/>
-              <w:rPr>
-                <w:rFonts w:eastAsia="Times New Roman"/>
                 <w:sz w:val="22"/>
                 <w:szCs w:val="24"/>
               </w:rPr>
@@ -2446,6 +2562,1008 @@
         </w:tc>
       </w:tr>
     </w:tbl>
+    <w:p/>
+    <w:p/>
+    <w:p>
+      <w:pPr>
+        <w:pStyle w:val="Heading2"/>
+      </w:pPr>
+      <w:proofErr w:type="spellStart"/>
+      <w:r>
+        <w:t>NeedsCoverage</w:t>
+      </w:r>
+      <w:proofErr w:type="spellEnd"/>
+      <w:r>
+        <w:t xml:space="preserve"> and </w:t>
+      </w:r>
+      <w:proofErr w:type="spellStart"/>
+      <w:r>
+        <w:t>ProvidesCoverage</w:t>
+      </w:r>
+      <w:proofErr w:type="spellEnd"/>
+      <w:r>
+        <w:t xml:space="preserve"> members</w:t>
+      </w:r>
+      <w:r>
+        <w:t>:</w:t>
+      </w:r>
+    </w:p>
+    <w:p/>
+    <w:p>
+      <w:pPr>
+        <w:rPr>
+          <w:b/>
+        </w:rPr>
+      </w:pPr>
+      <w:r>
+        <w:rPr>
+          <w:b/>
+          <w:noProof/>
+          <w:lang w:val="en-US" w:eastAsia="en-US"/>
+        </w:rPr>
+        <mc:AlternateContent>
+          <mc:Choice Requires="wps">
+            <w:drawing>
+              <wp:anchor distT="0" distB="0" distL="114300" distR="114300" simplePos="0" relativeHeight="251659264" behindDoc="0" locked="0" layoutInCell="1" allowOverlap="1">
+                <wp:simplePos x="0" y="0"/>
+                <wp:positionH relativeFrom="margin">
+                  <wp:posOffset>-733540</wp:posOffset>
+                </wp:positionH>
+                <wp:positionV relativeFrom="paragraph">
+                  <wp:posOffset>153415</wp:posOffset>
+                </wp:positionV>
+                <wp:extent cx="2173184" cy="3409950"/>
+                <wp:effectExtent l="0" t="0" r="55880" b="57150"/>
+                <wp:wrapNone/>
+                <wp:docPr id="1" name="Straight Arrow Connector 1"/>
+                <wp:cNvGraphicFramePr/>
+                <a:graphic xmlns:a="http://schemas.openxmlformats.org/drawingml/2006/main">
+                  <a:graphicData uri="http://schemas.microsoft.com/office/word/2010/wordprocessingShape">
+                    <wps:wsp>
+                      <wps:cNvCnPr/>
+                      <wps:spPr>
+                        <a:xfrm>
+                          <a:off x="0" y="0"/>
+                          <a:ext cx="2173184" cy="3409950"/>
+                        </a:xfrm>
+                        <a:prstGeom prst="straightConnector1">
+                          <a:avLst/>
+                        </a:prstGeom>
+                        <a:ln>
+                          <a:tailEnd type="triangle"/>
+                        </a:ln>
+                      </wps:spPr>
+                      <wps:style>
+                        <a:lnRef idx="1">
+                          <a:schemeClr val="accent1"/>
+                        </a:lnRef>
+                        <a:fillRef idx="0">
+                          <a:schemeClr val="accent1"/>
+                        </a:fillRef>
+                        <a:effectRef idx="0">
+                          <a:schemeClr val="accent1"/>
+                        </a:effectRef>
+                        <a:fontRef idx="minor">
+                          <a:schemeClr val="tx1"/>
+                        </a:fontRef>
+                      </wps:style>
+                      <wps:bodyPr/>
+                    </wps:wsp>
+                  </a:graphicData>
+                </a:graphic>
+                <wp14:sizeRelH relativeFrom="margin">
+                  <wp14:pctWidth>0</wp14:pctWidth>
+                </wp14:sizeRelH>
+                <wp14:sizeRelV relativeFrom="margin">
+                  <wp14:pctHeight>0</wp14:pctHeight>
+                </wp14:sizeRelV>
+              </wp:anchor>
+            </w:drawing>
+          </mc:Choice>
+          <mc:Fallback>
+            <w:pict>
+              <v:shapetype w14:anchorId="5895B797" id="_x0000_t32" coordsize="21600,21600" o:spt="32" o:oned="t" path="m,l21600,21600e" filled="f">
+                <v:path arrowok="t" fillok="f" o:connecttype="none"/>
+                <o:lock v:ext="edit" shapetype="t"/>
+              </v:shapetype>
+              <v:shape id="Straight Arrow Connector 1" o:spid="_x0000_s1026" type="#_x0000_t32" style="position:absolute;margin-left:-57.75pt;margin-top:12.1pt;width:171.1pt;height:268.5pt;z-index:251659264;visibility:visible;mso-wrap-style:square;mso-width-percent:0;mso-height-percent:0;mso-wrap-distance-left:9pt;mso-wrap-distance-top:0;mso-wrap-distance-right:9pt;mso-wrap-distance-bottom:0;mso-position-horizontal:absolute;mso-position-horizontal-relative:margin;mso-position-vertical:absolute;mso-position-vertical-relative:text;mso-width-percent:0;mso-height-percent:0;mso-width-relative:margin;mso-height-relative:margin" o:gfxdata="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" strokecolor="#4579b8 [3044]">
+                <v:stroke endarrow="block"/>
+                <w10:wrap anchorx="margin"/>
+              </v:shape>
+            </w:pict>
+          </mc:Fallback>
+        </mc:AlternateContent>
+      </w:r>
+      <w:r>
+        <w:rPr>
+          <w:b/>
+        </w:rPr>
+        <w:t>User Requirements</w:t>
+      </w:r>
+    </w:p>
+    <w:p>
+      <w:r>
+        <w:rPr>
+          <w:b/>
+          <w:noProof/>
+          <w:lang w:val="en-US" w:eastAsia="en-US"/>
+        </w:rPr>
+        <mc:AlternateContent>
+          <mc:Choice Requires="wps">
+            <w:drawing>
+              <wp:anchor distT="0" distB="0" distL="114300" distR="114300" simplePos="0" relativeHeight="251665408" behindDoc="0" locked="0" layoutInCell="1" allowOverlap="1">
+                <wp:simplePos x="0" y="0"/>
+                <wp:positionH relativeFrom="column">
+                  <wp:posOffset>338455</wp:posOffset>
+                </wp:positionH>
+                <wp:positionV relativeFrom="paragraph">
+                  <wp:posOffset>50165</wp:posOffset>
+                </wp:positionV>
+                <wp:extent cx="0" cy="1333500"/>
+                <wp:effectExtent l="0" t="0" r="19050" b="19050"/>
+                <wp:wrapNone/>
+                <wp:docPr id="7" name="Straight Connector 7"/>
+                <wp:cNvGraphicFramePr/>
+                <a:graphic xmlns:a="http://schemas.openxmlformats.org/drawingml/2006/main">
+                  <a:graphicData uri="http://schemas.microsoft.com/office/word/2010/wordprocessingShape">
+                    <wps:wsp>
+                      <wps:cNvCnPr/>
+                      <wps:spPr>
+                        <a:xfrm flipV="1">
+                          <a:off x="0" y="0"/>
+                          <a:ext cx="0" cy="1333500"/>
+                        </a:xfrm>
+                        <a:prstGeom prst="line">
+                          <a:avLst/>
+                        </a:prstGeom>
+                      </wps:spPr>
+                      <wps:style>
+                        <a:lnRef idx="1">
+                          <a:schemeClr val="accent1"/>
+                        </a:lnRef>
+                        <a:fillRef idx="0">
+                          <a:schemeClr val="accent1"/>
+                        </a:fillRef>
+                        <a:effectRef idx="0">
+                          <a:schemeClr val="accent1"/>
+                        </a:effectRef>
+                        <a:fontRef idx="minor">
+                          <a:schemeClr val="tx1"/>
+                        </a:fontRef>
+                      </wps:style>
+                      <wps:bodyPr/>
+                    </wps:wsp>
+                  </a:graphicData>
+                </a:graphic>
+              </wp:anchor>
+            </w:drawing>
+          </mc:Choice>
+          <mc:Fallback>
+            <w:pict>
+              <v:line w14:anchorId="13F499A1" id="Straight Connector 7" o:spid="_x0000_s1026" style="position:absolute;flip:y;z-index:251665408;visibility:visible;mso-wrap-style:square;mso-wrap-distance-left:9pt;mso-wrap-distance-top:0;mso-wrap-distance-right:9pt;mso-wrap-distance-bottom:0;mso-position-horizontal:absolute;mso-position-horizontal-relative:text;mso-position-vertical:absolute;mso-position-vertical-relative:text" from="26.65pt,3.95pt" to="26.65pt,108.95pt" o:gfxdata="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" strokecolor="#4579b8 [3044]"/>
+            </w:pict>
+          </mc:Fallback>
+        </mc:AlternateContent>
+      </w:r>
+      <w:r>
+        <w:rPr>
+          <w:b/>
+          <w:noProof/>
+          <w:lang w:val="en-US" w:eastAsia="en-US"/>
+        </w:rPr>
+        <mc:AlternateContent>
+          <mc:Choice Requires="wps">
+            <w:drawing>
+              <wp:anchor distT="0" distB="0" distL="114300" distR="114300" simplePos="0" relativeHeight="251666432" behindDoc="0" locked="0" layoutInCell="1" allowOverlap="1">
+                <wp:simplePos x="0" y="0"/>
+                <wp:positionH relativeFrom="column">
+                  <wp:posOffset>347980</wp:posOffset>
+                </wp:positionH>
+                <wp:positionV relativeFrom="paragraph">
+                  <wp:posOffset>59690</wp:posOffset>
+                </wp:positionV>
+                <wp:extent cx="114300" cy="0"/>
+                <wp:effectExtent l="0" t="76200" r="19050" b="95250"/>
+                <wp:wrapNone/>
+                <wp:docPr id="8" name="Straight Arrow Connector 8"/>
+                <wp:cNvGraphicFramePr/>
+                <a:graphic xmlns:a="http://schemas.openxmlformats.org/drawingml/2006/main">
+                  <a:graphicData uri="http://schemas.microsoft.com/office/word/2010/wordprocessingShape">
+                    <wps:wsp>
+                      <wps:cNvCnPr/>
+                      <wps:spPr>
+                        <a:xfrm>
+                          <a:off x="0" y="0"/>
+                          <a:ext cx="114300" cy="0"/>
+                        </a:xfrm>
+                        <a:prstGeom prst="straightConnector1">
+                          <a:avLst/>
+                        </a:prstGeom>
+                        <a:ln>
+                          <a:tailEnd type="triangle"/>
+                        </a:ln>
+                      </wps:spPr>
+                      <wps:style>
+                        <a:lnRef idx="1">
+                          <a:schemeClr val="accent1"/>
+                        </a:lnRef>
+                        <a:fillRef idx="0">
+                          <a:schemeClr val="accent1"/>
+                        </a:fillRef>
+                        <a:effectRef idx="0">
+                          <a:schemeClr val="accent1"/>
+                        </a:effectRef>
+                        <a:fontRef idx="minor">
+                          <a:schemeClr val="tx1"/>
+                        </a:fontRef>
+                      </wps:style>
+                      <wps:bodyPr/>
+                    </wps:wsp>
+                  </a:graphicData>
+                </a:graphic>
+              </wp:anchor>
+            </w:drawing>
+          </mc:Choice>
+          <mc:Fallback>
+            <w:pict>
+              <v:shape w14:anchorId="344874F3" id="Straight Arrow Connector 8" o:spid="_x0000_s1026" type="#_x0000_t32" style="position:absolute;margin-left:27.4pt;margin-top:4.7pt;width:9pt;height:0;z-index:251666432;visibility:visible;mso-wrap-style:square;mso-wrap-distance-left:9pt;mso-wrap-distance-top:0;mso-wrap-distance-right:9pt;mso-wrap-distance-bottom:0;mso-position-horizontal:absolute;mso-position-horizontal-relative:text;mso-position-vertical:absolute;mso-position-vertical-relative:text" o:gfxdata="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" strokecolor="#4579b8 [3044]">
+                <v:stroke endarrow="block"/>
+              </v:shape>
+            </w:pict>
+          </mc:Fallback>
+        </mc:AlternateContent>
+      </w:r>
+      <w:r>
+        <w:rPr>
+          <w:b/>
+          <w:noProof/>
+          <w:lang w:val="en-US" w:eastAsia="en-US"/>
+        </w:rPr>
+        <mc:AlternateContent>
+          <mc:Choice Requires="wps">
+            <w:drawing>
+              <wp:anchor distT="0" distB="0" distL="114300" distR="114300" simplePos="0" relativeHeight="251660288" behindDoc="0" locked="0" layoutInCell="1" allowOverlap="1">
+                <wp:simplePos x="0" y="0"/>
+                <wp:positionH relativeFrom="column">
+                  <wp:posOffset>3157855</wp:posOffset>
+                </wp:positionH>
+                <wp:positionV relativeFrom="paragraph">
+                  <wp:posOffset>15240</wp:posOffset>
+                </wp:positionV>
+                <wp:extent cx="2381250" cy="3409950"/>
+                <wp:effectExtent l="0" t="38100" r="57150" b="19050"/>
+                <wp:wrapNone/>
+                <wp:docPr id="2" name="Straight Arrow Connector 2"/>
+                <wp:cNvGraphicFramePr/>
+                <a:graphic xmlns:a="http://schemas.openxmlformats.org/drawingml/2006/main">
+                  <a:graphicData uri="http://schemas.microsoft.com/office/word/2010/wordprocessingShape">
+                    <wps:wsp>
+                      <wps:cNvCnPr/>
+                      <wps:spPr>
+                        <a:xfrm flipV="1">
+                          <a:off x="0" y="0"/>
+                          <a:ext cx="2381250" cy="3409950"/>
+                        </a:xfrm>
+                        <a:prstGeom prst="straightConnector1">
+                          <a:avLst/>
+                        </a:prstGeom>
+                        <a:ln>
+                          <a:tailEnd type="triangle"/>
+                        </a:ln>
+                      </wps:spPr>
+                      <wps:style>
+                        <a:lnRef idx="1">
+                          <a:schemeClr val="accent1"/>
+                        </a:lnRef>
+                        <a:fillRef idx="0">
+                          <a:schemeClr val="accent1"/>
+                        </a:fillRef>
+                        <a:effectRef idx="0">
+                          <a:schemeClr val="accent1"/>
+                        </a:effectRef>
+                        <a:fontRef idx="minor">
+                          <a:schemeClr val="tx1"/>
+                        </a:fontRef>
+                      </wps:style>
+                      <wps:bodyPr/>
+                    </wps:wsp>
+                  </a:graphicData>
+                </a:graphic>
+              </wp:anchor>
+            </w:drawing>
+          </mc:Choice>
+          <mc:Fallback>
+            <w:pict>
+              <v:shape w14:anchorId="2D055C2C" id="Straight Arrow Connector 2" o:spid="_x0000_s1026" type="#_x0000_t32" style="position:absolute;margin-left:248.65pt;margin-top:1.2pt;width:187.5pt;height:268.5pt;flip:y;z-index:251660288;visibility:visible;mso-wrap-style:square;mso-wrap-distance-left:9pt;mso-wrap-distance-top:0;mso-wrap-distance-right:9pt;mso-wrap-distance-bottom:0;mso-position-horizontal:absolute;mso-position-horizontal-relative:text;mso-position-vertical:absolute;mso-position-vertical-relative:text" o:gfxdata="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" strokecolor="#4579b8 [3044]">
+                <v:stroke endarrow="block"/>
+              </v:shape>
+            </w:pict>
+          </mc:Fallback>
+        </mc:AlternateContent>
+      </w:r>
+      <w:r>
+        <w:tab/>
+      </w:r>
+      <w:r>
+        <w:t>&lt;</w:t>
+      </w:r>
+      <w:proofErr w:type="gramStart"/>
+      <w:r>
+        <w:t>id</w:t>
+      </w:r>
+      <w:proofErr w:type="gramEnd"/>
+      <w:r>
+        <w:t>&gt;</w:t>
+      </w:r>
+      <w:r>
+        <w:t xml:space="preserve"> REQ1</w:t>
+      </w:r>
+    </w:p>
+    <w:p>
+      <w:r>
+        <w:rPr>
+          <w:noProof/>
+          <w:lang w:val="en-US" w:eastAsia="en-US"/>
+        </w:rPr>
+        <mc:AlternateContent>
+          <mc:Choice Requires="wps">
+            <w:drawing>
+              <wp:anchor distT="0" distB="0" distL="114300" distR="114300" simplePos="0" relativeHeight="251661312" behindDoc="0" locked="0" layoutInCell="1" allowOverlap="1">
+                <wp:simplePos x="0" y="0"/>
+                <wp:positionH relativeFrom="column">
+                  <wp:posOffset>2073910</wp:posOffset>
+                </wp:positionH>
+                <wp:positionV relativeFrom="paragraph">
+                  <wp:posOffset>40640</wp:posOffset>
+                </wp:positionV>
+                <wp:extent cx="45719" cy="914400"/>
+                <wp:effectExtent l="38100" t="0" r="240665" b="95250"/>
+                <wp:wrapNone/>
+                <wp:docPr id="3" name="Elbow Connector 3"/>
+                <wp:cNvGraphicFramePr/>
+                <a:graphic xmlns:a="http://schemas.openxmlformats.org/drawingml/2006/main">
+                  <a:graphicData uri="http://schemas.microsoft.com/office/word/2010/wordprocessingShape">
+                    <wps:wsp>
+                      <wps:cNvCnPr/>
+                      <wps:spPr>
+                        <a:xfrm flipH="1">
+                          <a:off x="0" y="0"/>
+                          <a:ext cx="45719" cy="914400"/>
+                        </a:xfrm>
+                        <a:prstGeom prst="bentConnector3">
+                          <a:avLst>
+                            <a:gd name="adj1" fmla="val -455589"/>
+                          </a:avLst>
+                        </a:prstGeom>
+                        <a:ln>
+                          <a:tailEnd type="triangle"/>
+                        </a:ln>
+                      </wps:spPr>
+                      <wps:style>
+                        <a:lnRef idx="1">
+                          <a:schemeClr val="accent1"/>
+                        </a:lnRef>
+                        <a:fillRef idx="0">
+                          <a:schemeClr val="accent1"/>
+                        </a:fillRef>
+                        <a:effectRef idx="0">
+                          <a:schemeClr val="accent1"/>
+                        </a:effectRef>
+                        <a:fontRef idx="minor">
+                          <a:schemeClr val="tx1"/>
+                        </a:fontRef>
+                      </wps:style>
+                      <wps:bodyPr/>
+                    </wps:wsp>
+                  </a:graphicData>
+                </a:graphic>
+                <wp14:sizeRelH relativeFrom="margin">
+                  <wp14:pctWidth>0</wp14:pctWidth>
+                </wp14:sizeRelH>
+                <wp14:sizeRelV relativeFrom="margin">
+                  <wp14:pctHeight>0</wp14:pctHeight>
+                </wp14:sizeRelV>
+              </wp:anchor>
+            </w:drawing>
+          </mc:Choice>
+          <mc:Fallback>
+            <w:pict>
+              <v:shapetype w14:anchorId="04C52AFB" id="_x0000_t34" coordsize="21600,21600" o:spt="34" o:oned="t" adj="10800" path="m,l@0,0@0,21600,21600,21600e" filled="f">
+                <v:stroke joinstyle="miter"/>
+                <v:formulas>
+                  <v:f eqn="val #0"/>
+                </v:formulas>
+                <v:path arrowok="t" fillok="f" o:connecttype="none"/>
+                <v:handles>
+                  <v:h position="#0,center"/>
+                </v:handles>
+                <o:lock v:ext="edit" shapetype="t"/>
+              </v:shapetype>
+              <v:shape id="Elbow Connector 3" o:spid="_x0000_s1026" type="#_x0000_t34" style="position:absolute;margin-left:163.3pt;margin-top:3.2pt;width:3.6pt;height:1in;flip:x;z-index:251661312;visibility:visible;mso-wrap-style:square;mso-width-percent:0;mso-height-percent:0;mso-wrap-distance-left:9pt;mso-wrap-distance-top:0;mso-wrap-distance-right:9pt;mso-wrap-distance-bottom:0;mso-position-horizontal:absolute;mso-position-horizontal-relative:text;mso-position-vertical:absolute;mso-position-vertical-relative:text;mso-width-percent:0;mso-height-percent:0;mso-width-relative:margin;mso-height-relative:margin" o:gfxdata="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" adj="-98407" strokecolor="#4579b8 [3044]">
+                <v:stroke endarrow="block"/>
+              </v:shape>
+            </w:pict>
+          </mc:Fallback>
+        </mc:AlternateContent>
+      </w:r>
+      <w:r>
+        <w:tab/>
+        <w:t>&lt;</w:t>
+      </w:r>
+      <w:proofErr w:type="spellStart"/>
+      <w:proofErr w:type="gramStart"/>
+      <w:r>
+        <w:t>needscoverage</w:t>
+      </w:r>
+      <w:proofErr w:type="spellEnd"/>
+      <w:proofErr w:type="gramEnd"/>
+      <w:r>
+        <w:t>&gt;</w:t>
+      </w:r>
+      <w:r>
+        <w:t xml:space="preserve"> REQ2</w:t>
+      </w:r>
+    </w:p>
+    <w:p>
+      <w:r>
+        <w:tab/>
+        <w:t>&lt;</w:t>
+      </w:r>
+      <w:proofErr w:type="spellStart"/>
+      <w:proofErr w:type="gramStart"/>
+      <w:r>
+        <w:t>providescoverage</w:t>
+      </w:r>
+      <w:proofErr w:type="spellEnd"/>
+      <w:proofErr w:type="gramEnd"/>
+      <w:r>
+        <w:t>&gt;</w:t>
+      </w:r>
+      <w:r>
+        <w:t xml:space="preserve"> N/A</w:t>
+      </w:r>
+    </w:p>
+    <w:p/>
+    <w:p/>
+    <w:p/>
+    <w:p>
+      <w:pPr>
+        <w:rPr>
+          <w:b/>
+        </w:rPr>
+      </w:pPr>
+      <w:r>
+        <w:tab/>
+      </w:r>
+      <w:r>
+        <w:tab/>
+      </w:r>
+      <w:r>
+        <w:rPr>
+          <w:b/>
+        </w:rPr>
+        <w:t>System Requirements</w:t>
+      </w:r>
+    </w:p>
+    <w:p>
+      <w:r>
+        <mc:AlternateContent>
+          <mc:Choice Requires="wps">
+            <w:drawing>
+              <wp:anchor distT="0" distB="0" distL="114300" distR="114300" simplePos="0" relativeHeight="251669504" behindDoc="0" locked="0" layoutInCell="1" allowOverlap="1" wp14:anchorId="18C3C463" wp14:editId="2951B68D">
+                <wp:simplePos x="0" y="0"/>
+                <wp:positionH relativeFrom="column">
+                  <wp:posOffset>1185238</wp:posOffset>
+                </wp:positionH>
+                <wp:positionV relativeFrom="paragraph">
+                  <wp:posOffset>78914</wp:posOffset>
+                </wp:positionV>
+                <wp:extent cx="5024" cy="1165086"/>
+                <wp:effectExtent l="0" t="0" r="33655" b="16510"/>
+                <wp:wrapNone/>
+                <wp:docPr id="10" name="Straight Connector 10"/>
+                <wp:cNvGraphicFramePr/>
+                <a:graphic xmlns:a="http://schemas.openxmlformats.org/drawingml/2006/main">
+                  <a:graphicData uri="http://schemas.microsoft.com/office/word/2010/wordprocessingShape">
+                    <wps:wsp>
+                      <wps:cNvCnPr/>
+                      <wps:spPr>
+                        <a:xfrm flipV="1">
+                          <a:off x="0" y="0"/>
+                          <a:ext cx="5024" cy="1165086"/>
+                        </a:xfrm>
+                        <a:prstGeom prst="line">
+                          <a:avLst/>
+                        </a:prstGeom>
+                      </wps:spPr>
+                      <wps:style>
+                        <a:lnRef idx="1">
+                          <a:schemeClr val="accent1"/>
+                        </a:lnRef>
+                        <a:fillRef idx="0">
+                          <a:schemeClr val="accent1"/>
+                        </a:fillRef>
+                        <a:effectRef idx="0">
+                          <a:schemeClr val="accent1"/>
+                        </a:effectRef>
+                        <a:fontRef idx="minor">
+                          <a:schemeClr val="tx1"/>
+                        </a:fontRef>
+                      </wps:style>
+                      <wps:bodyPr/>
+                    </wps:wsp>
+                  </a:graphicData>
+                </a:graphic>
+                <wp14:sizeRelH relativeFrom="margin">
+                  <wp14:pctWidth>0</wp14:pctWidth>
+                </wp14:sizeRelH>
+                <wp14:sizeRelV relativeFrom="margin">
+                  <wp14:pctHeight>0</wp14:pctHeight>
+                </wp14:sizeRelV>
+              </wp:anchor>
+            </w:drawing>
+          </mc:Choice>
+          <mc:Fallback>
+            <w:pict>
+              <v:line w14:anchorId="5C506586" id="Straight Connector 10" o:spid="_x0000_s1026" style="position:absolute;flip:y;z-index:251669504;visibility:visible;mso-wrap-style:square;mso-width-percent:0;mso-height-percent:0;mso-wrap-distance-left:9pt;mso-wrap-distance-top:0;mso-wrap-distance-right:9pt;mso-wrap-distance-bottom:0;mso-position-horizontal:absolute;mso-position-horizontal-relative:text;mso-position-vertical:absolute;mso-position-vertical-relative:text;mso-width-percent:0;mso-height-percent:0;mso-width-relative:margin;mso-height-relative:margin" from="93.35pt,6.2pt" to="93.75pt,97.95pt" o:gfxdata="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" strokecolor="#4579b8 [3044]"/>
+            </w:pict>
+          </mc:Fallback>
+        </mc:AlternateContent>
+      </w:r>
+      <w:r>
+        <mc:AlternateContent>
+          <mc:Choice Requires="wps">
+            <w:drawing>
+              <wp:anchor distT="0" distB="0" distL="114300" distR="114300" simplePos="0" relativeHeight="251670528" behindDoc="0" locked="0" layoutInCell="1" allowOverlap="1" wp14:anchorId="0ADFA9A9" wp14:editId="417C6427">
+                <wp:simplePos x="0" y="0"/>
+                <wp:positionH relativeFrom="column">
+                  <wp:posOffset>1200150</wp:posOffset>
+                </wp:positionH>
+                <wp:positionV relativeFrom="paragraph">
+                  <wp:posOffset>81915</wp:posOffset>
+                </wp:positionV>
+                <wp:extent cx="114300" cy="0"/>
+                <wp:effectExtent l="0" t="76200" r="19050" b="95250"/>
+                <wp:wrapNone/>
+                <wp:docPr id="11" name="Straight Arrow Connector 11"/>
+                <wp:cNvGraphicFramePr/>
+                <a:graphic xmlns:a="http://schemas.openxmlformats.org/drawingml/2006/main">
+                  <a:graphicData uri="http://schemas.microsoft.com/office/word/2010/wordprocessingShape">
+                    <wps:wsp>
+                      <wps:cNvCnPr/>
+                      <wps:spPr>
+                        <a:xfrm>
+                          <a:off x="0" y="0"/>
+                          <a:ext cx="114300" cy="0"/>
+                        </a:xfrm>
+                        <a:prstGeom prst="straightConnector1">
+                          <a:avLst/>
+                        </a:prstGeom>
+                        <a:ln>
+                          <a:tailEnd type="triangle"/>
+                        </a:ln>
+                      </wps:spPr>
+                      <wps:style>
+                        <a:lnRef idx="1">
+                          <a:schemeClr val="accent1"/>
+                        </a:lnRef>
+                        <a:fillRef idx="0">
+                          <a:schemeClr val="accent1"/>
+                        </a:fillRef>
+                        <a:effectRef idx="0">
+                          <a:schemeClr val="accent1"/>
+                        </a:effectRef>
+                        <a:fontRef idx="minor">
+                          <a:schemeClr val="tx1"/>
+                        </a:fontRef>
+                      </wps:style>
+                      <wps:bodyPr/>
+                    </wps:wsp>
+                  </a:graphicData>
+                </a:graphic>
+              </wp:anchor>
+            </w:drawing>
+          </mc:Choice>
+          <mc:Fallback>
+            <w:pict>
+              <v:shape w14:anchorId="569C0880" id="Straight Arrow Connector 11" o:spid="_x0000_s1026" type="#_x0000_t32" style="position:absolute;margin-left:94.5pt;margin-top:6.45pt;width:9pt;height:0;z-index:251670528;visibility:visible;mso-wrap-style:square;mso-wrap-distance-left:9pt;mso-wrap-distance-top:0;mso-wrap-distance-right:9pt;mso-wrap-distance-bottom:0;mso-position-horizontal:absolute;mso-position-horizontal-relative:text;mso-position-vertical:absolute;mso-position-vertical-relative:text" o:gfxdata="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" strokecolor="#4579b8 [3044]">
+                <v:stroke endarrow="block"/>
+              </v:shape>
+            </w:pict>
+          </mc:Fallback>
+        </mc:AlternateContent>
+      </w:r>
+      <w:r>
+        <w:tab/>
+      </w:r>
+      <w:r>
+        <w:tab/>
+      </w:r>
+      <w:r>
+        <w:tab/>
+        <w:t>&lt;</w:t>
+      </w:r>
+      <w:proofErr w:type="gramStart"/>
+      <w:r>
+        <w:t>id</w:t>
+      </w:r>
+      <w:proofErr w:type="gramEnd"/>
+      <w:r>
+        <w:t>&gt;</w:t>
+      </w:r>
+      <w:r>
+        <w:t xml:space="preserve"> REQ2</w:t>
+      </w:r>
+    </w:p>
+    <w:p>
+      <w:r>
+        <w:rPr>
+          <w:noProof/>
+          <w:lang w:val="en-US" w:eastAsia="en-US"/>
+        </w:rPr>
+        <mc:AlternateContent>
+          <mc:Choice Requires="wps">
+            <w:drawing>
+              <wp:anchor distT="0" distB="0" distL="114300" distR="114300" simplePos="0" relativeHeight="251663360" behindDoc="0" locked="0" layoutInCell="1" allowOverlap="1" wp14:anchorId="608AB174" wp14:editId="43C69B1D">
+                <wp:simplePos x="0" y="0"/>
+                <wp:positionH relativeFrom="column">
+                  <wp:posOffset>2880995</wp:posOffset>
+                </wp:positionH>
+                <wp:positionV relativeFrom="paragraph">
+                  <wp:posOffset>55880</wp:posOffset>
+                </wp:positionV>
+                <wp:extent cx="45719" cy="771525"/>
+                <wp:effectExtent l="38100" t="0" r="240665" b="85725"/>
+                <wp:wrapNone/>
+                <wp:docPr id="4" name="Elbow Connector 4"/>
+                <wp:cNvGraphicFramePr/>
+                <a:graphic xmlns:a="http://schemas.openxmlformats.org/drawingml/2006/main">
+                  <a:graphicData uri="http://schemas.microsoft.com/office/word/2010/wordprocessingShape">
+                    <wps:wsp>
+                      <wps:cNvCnPr/>
+                      <wps:spPr>
+                        <a:xfrm flipH="1">
+                          <a:off x="0" y="0"/>
+                          <a:ext cx="45719" cy="771525"/>
+                        </a:xfrm>
+                        <a:prstGeom prst="bentConnector3">
+                          <a:avLst>
+                            <a:gd name="adj1" fmla="val -455589"/>
+                          </a:avLst>
+                        </a:prstGeom>
+                        <a:ln>
+                          <a:tailEnd type="triangle"/>
+                        </a:ln>
+                      </wps:spPr>
+                      <wps:style>
+                        <a:lnRef idx="1">
+                          <a:schemeClr val="accent1"/>
+                        </a:lnRef>
+                        <a:fillRef idx="0">
+                          <a:schemeClr val="accent1"/>
+                        </a:fillRef>
+                        <a:effectRef idx="0">
+                          <a:schemeClr val="accent1"/>
+                        </a:effectRef>
+                        <a:fontRef idx="minor">
+                          <a:schemeClr val="tx1"/>
+                        </a:fontRef>
+                      </wps:style>
+                      <wps:bodyPr/>
+                    </wps:wsp>
+                  </a:graphicData>
+                </a:graphic>
+                <wp14:sizeRelH relativeFrom="margin">
+                  <wp14:pctWidth>0</wp14:pctWidth>
+                </wp14:sizeRelH>
+                <wp14:sizeRelV relativeFrom="margin">
+                  <wp14:pctHeight>0</wp14:pctHeight>
+                </wp14:sizeRelV>
+              </wp:anchor>
+            </w:drawing>
+          </mc:Choice>
+          <mc:Fallback>
+            <w:pict>
+              <v:shape w14:anchorId="3CE8820D" id="Elbow Connector 4" o:spid="_x0000_s1026" type="#_x0000_t34" style="position:absolute;margin-left:226.85pt;margin-top:4.4pt;width:3.6pt;height:60.75pt;flip:x;z-index:251663360;visibility:visible;mso-wrap-style:square;mso-width-percent:0;mso-height-percent:0;mso-wrap-distance-left:9pt;mso-wrap-distance-top:0;mso-wrap-distance-right:9pt;mso-wrap-distance-bottom:0;mso-position-horizontal:absolute;mso-position-horizontal-relative:text;mso-position-vertical:absolute;mso-position-vertical-relative:text;mso-width-percent:0;mso-height-percent:0;mso-width-relative:margin;mso-height-relative:margin" o:gfxdata="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" adj="-98407" strokecolor="#4579b8 [3044]">
+                <v:stroke endarrow="block"/>
+              </v:shape>
+            </w:pict>
+          </mc:Fallback>
+        </mc:AlternateContent>
+      </w:r>
+      <w:r>
+        <w:tab/>
+      </w:r>
+      <w:r>
+        <w:tab/>
+      </w:r>
+      <w:r>
+        <w:tab/>
+        <w:t>&lt;</w:t>
+      </w:r>
+      <w:proofErr w:type="spellStart"/>
+      <w:proofErr w:type="gramStart"/>
+      <w:r>
+        <w:t>needscoverage</w:t>
+      </w:r>
+      <w:proofErr w:type="spellEnd"/>
+      <w:proofErr w:type="gramEnd"/>
+      <w:r>
+        <w:t>&gt;</w:t>
+      </w:r>
+      <w:r>
+        <w:t xml:space="preserve"> REQ3</w:t>
+      </w:r>
+    </w:p>
+    <w:p>
+      <w:r>
+        <w:rPr>
+          <w:noProof/>
+          <w:lang w:val="en-US" w:eastAsia="en-US"/>
+        </w:rPr>
+        <mc:AlternateContent>
+          <mc:Choice Requires="wps">
+            <w:drawing>
+              <wp:anchor distT="0" distB="0" distL="114300" distR="114300" simplePos="0" relativeHeight="251664384" behindDoc="0" locked="0" layoutInCell="1" allowOverlap="1">
+                <wp:simplePos x="0" y="0"/>
+                <wp:positionH relativeFrom="column">
+                  <wp:posOffset>335294</wp:posOffset>
+                </wp:positionH>
+                <wp:positionV relativeFrom="paragraph">
+                  <wp:posOffset>73097</wp:posOffset>
+                </wp:positionV>
+                <wp:extent cx="1011365" cy="0"/>
+                <wp:effectExtent l="0" t="0" r="17780" b="19050"/>
+                <wp:wrapNone/>
+                <wp:docPr id="6" name="Straight Connector 6"/>
+                <wp:cNvGraphicFramePr/>
+                <a:graphic xmlns:a="http://schemas.openxmlformats.org/drawingml/2006/main">
+                  <a:graphicData uri="http://schemas.microsoft.com/office/word/2010/wordprocessingShape">
+                    <wps:wsp>
+                      <wps:cNvCnPr/>
+                      <wps:spPr>
+                        <a:xfrm flipH="1" flipV="1">
+                          <a:off x="0" y="0"/>
+                          <a:ext cx="1011365" cy="0"/>
+                        </a:xfrm>
+                        <a:prstGeom prst="line">
+                          <a:avLst/>
+                        </a:prstGeom>
+                      </wps:spPr>
+                      <wps:style>
+                        <a:lnRef idx="1">
+                          <a:schemeClr val="accent1"/>
+                        </a:lnRef>
+                        <a:fillRef idx="0">
+                          <a:schemeClr val="accent1"/>
+                        </a:fillRef>
+                        <a:effectRef idx="0">
+                          <a:schemeClr val="accent1"/>
+                        </a:effectRef>
+                        <a:fontRef idx="minor">
+                          <a:schemeClr val="tx1"/>
+                        </a:fontRef>
+                      </wps:style>
+                      <wps:bodyPr/>
+                    </wps:wsp>
+                  </a:graphicData>
+                </a:graphic>
+                <wp14:sizeRelH relativeFrom="margin">
+                  <wp14:pctWidth>0</wp14:pctWidth>
+                </wp14:sizeRelH>
+              </wp:anchor>
+            </w:drawing>
+          </mc:Choice>
+          <mc:Fallback>
+            <w:pict>
+              <v:line w14:anchorId="19EFC4C3" id="Straight Connector 6" o:spid="_x0000_s1026" style="position:absolute;flip:x y;z-index:251664384;visibility:visible;mso-wrap-style:square;mso-width-percent:0;mso-wrap-distance-left:9pt;mso-wrap-distance-top:0;mso-wrap-distance-right:9pt;mso-wrap-distance-bottom:0;mso-position-horizontal:absolute;mso-position-horizontal-relative:text;mso-position-vertical:absolute;mso-position-vertical-relative:text;mso-width-percent:0;mso-width-relative:margin" from="26.4pt,5.75pt" to="106.05pt,5.75pt" o:gfxdata="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" strokecolor="#4579b8 [3044]"/>
+            </w:pict>
+          </mc:Fallback>
+        </mc:AlternateContent>
+      </w:r>
+      <w:r>
+        <w:tab/>
+      </w:r>
+      <w:r>
+        <w:tab/>
+      </w:r>
+      <w:r>
+        <w:tab/>
+        <w:t>&lt;</w:t>
+      </w:r>
+      <w:proofErr w:type="spellStart"/>
+      <w:proofErr w:type="gramStart"/>
+      <w:r>
+        <w:t>providescoverage</w:t>
+      </w:r>
+      <w:proofErr w:type="spellEnd"/>
+      <w:proofErr w:type="gramEnd"/>
+      <w:r>
+        <w:t>&gt;</w:t>
+      </w:r>
+      <w:r>
+        <w:t xml:space="preserve"> REQ1</w:t>
+      </w:r>
+    </w:p>
+    <w:p/>
+    <w:p/>
+    <w:p>
+      <w:pPr>
+        <w:rPr>
+          <w:b/>
+        </w:rPr>
+      </w:pPr>
+      <w:r>
+        <w:tab/>
+      </w:r>
+      <w:r>
+        <w:tab/>
+      </w:r>
+      <w:r>
+        <w:tab/>
+      </w:r>
+      <w:r>
+        <w:rPr>
+          <w:b/>
+        </w:rPr>
+        <w:t>Software Requirements</w:t>
+      </w:r>
+    </w:p>
+    <w:p>
+      <w:r>
+        <w:tab/>
+      </w:r>
+      <w:r>
+        <w:tab/>
+      </w:r>
+      <w:bookmarkStart w:id="10" w:name="_GoBack"/>
+      <w:bookmarkEnd w:id="10"/>
+      <w:r>
+        <w:tab/>
+      </w:r>
+      <w:r>
+        <w:tab/>
+      </w:r>
+      <w:r>
+        <w:t>&lt;</w:t>
+      </w:r>
+      <w:proofErr w:type="gramStart"/>
+      <w:r>
+        <w:t>id</w:t>
+      </w:r>
+      <w:proofErr w:type="gramEnd"/>
+      <w:r>
+        <w:t>&gt;</w:t>
+      </w:r>
+      <w:r>
+        <w:t xml:space="preserve"> REQ3</w:t>
+      </w:r>
+    </w:p>
+    <w:p>
+      <w:r>
+        <w:tab/>
+      </w:r>
+      <w:r>
+        <w:tab/>
+      </w:r>
+      <w:r>
+        <w:tab/>
+      </w:r>
+      <w:r>
+        <w:tab/>
+        <w:t>&lt;</w:t>
+      </w:r>
+      <w:proofErr w:type="spellStart"/>
+      <w:proofErr w:type="gramStart"/>
+      <w:r>
+        <w:t>needscoverage</w:t>
+      </w:r>
+      <w:proofErr w:type="spellEnd"/>
+      <w:proofErr w:type="gramEnd"/>
+      <w:r>
+        <w:t>&gt;</w:t>
+      </w:r>
+      <w:r>
+        <w:t xml:space="preserve"> </w:t>
+      </w:r>
+      <w:proofErr w:type="spellStart"/>
+      <w:r>
+        <w:t>src,tst</w:t>
+      </w:r>
+      <w:proofErr w:type="spellEnd"/>
+    </w:p>
+    <w:p>
+      <w:r>
+        <mc:AlternateContent>
+          <mc:Choice Requires="wps">
+            <w:drawing>
+              <wp:anchor distT="0" distB="0" distL="114300" distR="114300" simplePos="0" relativeHeight="251668480" behindDoc="0" locked="0" layoutInCell="1" allowOverlap="1" wp14:anchorId="6758FD0E" wp14:editId="5BF0E48A">
+                <wp:simplePos x="0" y="0"/>
+                <wp:positionH relativeFrom="column">
+                  <wp:posOffset>1189135</wp:posOffset>
+                </wp:positionH>
+                <wp:positionV relativeFrom="paragraph">
+                  <wp:posOffset>68496</wp:posOffset>
+                </wp:positionV>
+                <wp:extent cx="581104" cy="10048"/>
+                <wp:effectExtent l="0" t="0" r="28575" b="28575"/>
+                <wp:wrapNone/>
+                <wp:docPr id="9" name="Straight Connector 9"/>
+                <wp:cNvGraphicFramePr/>
+                <a:graphic xmlns:a="http://schemas.openxmlformats.org/drawingml/2006/main">
+                  <a:graphicData uri="http://schemas.microsoft.com/office/word/2010/wordprocessingShape">
+                    <wps:wsp>
+                      <wps:cNvCnPr/>
+                      <wps:spPr>
+                        <a:xfrm flipH="1">
+                          <a:off x="0" y="0"/>
+                          <a:ext cx="581104" cy="10048"/>
+                        </a:xfrm>
+                        <a:prstGeom prst="line">
+                          <a:avLst/>
+                        </a:prstGeom>
+                      </wps:spPr>
+                      <wps:style>
+                        <a:lnRef idx="1">
+                          <a:schemeClr val="accent1"/>
+                        </a:lnRef>
+                        <a:fillRef idx="0">
+                          <a:schemeClr val="accent1"/>
+                        </a:fillRef>
+                        <a:effectRef idx="0">
+                          <a:schemeClr val="accent1"/>
+                        </a:effectRef>
+                        <a:fontRef idx="minor">
+                          <a:schemeClr val="tx1"/>
+                        </a:fontRef>
+                      </wps:style>
+                      <wps:bodyPr/>
+                    </wps:wsp>
+                  </a:graphicData>
+                </a:graphic>
+                <wp14:sizeRelH relativeFrom="margin">
+                  <wp14:pctWidth>0</wp14:pctWidth>
+                </wp14:sizeRelH>
+                <wp14:sizeRelV relativeFrom="margin">
+                  <wp14:pctHeight>0</wp14:pctHeight>
+                </wp14:sizeRelV>
+              </wp:anchor>
+            </w:drawing>
+          </mc:Choice>
+          <mc:Fallback>
+            <w:pict>
+              <v:line w14:anchorId="4CAE2737" id="Straight Connector 9" o:spid="_x0000_s1026" style="position:absolute;flip:x;z-index:251668480;visibility:visible;mso-wrap-style:square;mso-width-percent:0;mso-height-percent:0;mso-wrap-distance-left:9pt;mso-wrap-distance-top:0;mso-wrap-distance-right:9pt;mso-wrap-distance-bottom:0;mso-position-horizontal:absolute;mso-position-horizontal-relative:text;mso-position-vertical:absolute;mso-position-vertical-relative:text;mso-width-percent:0;mso-height-percent:0;mso-width-relative:margin;mso-height-relative:margin" from="93.65pt,5.4pt" to="139.4pt,6.2pt" o:gfxdata="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" strokecolor="#4579b8 [3044]"/>
+            </w:pict>
+          </mc:Fallback>
+        </mc:AlternateContent>
+      </w:r>
+      <w:r>
+        <w:tab/>
+      </w:r>
+      <w:r>
+        <w:tab/>
+      </w:r>
+      <w:r>
+        <w:tab/>
+      </w:r>
+      <w:r>
+        <w:tab/>
+        <w:t>&lt;</w:t>
+      </w:r>
+      <w:proofErr w:type="spellStart"/>
+      <w:proofErr w:type="gramStart"/>
+      <w:r>
+        <w:t>providescoverage</w:t>
+      </w:r>
+      <w:proofErr w:type="spellEnd"/>
+      <w:proofErr w:type="gramEnd"/>
+      <w:r>
+        <w:t>&gt;</w:t>
+      </w:r>
+      <w:r>
+        <w:t xml:space="preserve"> REQ2</w:t>
+      </w:r>
+    </w:p>
     <w:p/>
     <w:sectPr>
       <w:headerReference w:type="default" r:id="rId8"/>
@@ -2665,7 +3783,7 @@
               <w:noProof/>
               <w:sz w:val="16"/>
             </w:rPr>
-            <w:t>1</w:t>
+            <w:t>5</w:t>
           </w:r>
           <w:r>
             <w:rPr>
@@ -6576,7 +7694,7 @@
 </file>
 
 <file path=customXml/itemProps1.xml><?xml version="1.0" encoding="utf-8"?>
-<ds:datastoreItem xmlns:ds="http://schemas.openxmlformats.org/officeDocument/2006/customXml" ds:itemID="{7A2DE41B-B1B6-4F8B-9919-4E70AC49C011}">
+<ds:datastoreItem xmlns:ds="http://schemas.openxmlformats.org/officeDocument/2006/customXml" ds:itemID="{7CDC9EB4-E37A-4098-9AFE-569C2DEEDC8C}">
   <ds:schemaRefs>
     <ds:schemaRef ds:uri="http://schemas.openxmlformats.org/officeDocument/2006/bibliography"/>
   </ds:schemaRefs>

</xml_diff>

<commit_message>
Update Requirements Tool Project.docx
</commit_message>
<xml_diff>
--- a/ProjectRequirements/Requirements Tool Project.docx
+++ b/ProjectRequirements/Requirements Tool Project.docx
@@ -5622,13 +5622,16 @@
       <w:r>
         <w:t xml:space="preserve"> </w:t>
       </w:r>
+    </w:p>
+    <w:p>
+      <w:r>
+        <w:t>TBD: What statistics will be calculated</w:t>
+      </w:r>
+      <w:r>
+        <w:t xml:space="preserve"> </w:t>
+      </w:r>
       <w:bookmarkStart w:id="24" w:name="_GoBack"/>
       <w:bookmarkEnd w:id="24"/>
-    </w:p>
-    <w:p>
-      <w:r>
-        <w:t>TBD: What statistics will be calculated</w:t>
-      </w:r>
     </w:p>
     <w:p/>
     <w:p/>
@@ -9761,7 +9764,7 @@
 </file>
 
 <file path=customXml/itemProps1.xml><?xml version="1.0" encoding="utf-8"?>
-<ds:datastoreItem xmlns:ds="http://schemas.openxmlformats.org/officeDocument/2006/customXml" ds:itemID="{4CFB31AF-3436-4199-9DD6-31511924CEDD}">
+<ds:datastoreItem xmlns:ds="http://schemas.openxmlformats.org/officeDocument/2006/customXml" ds:itemID="{852B58AA-0CAE-4D7F-8A6A-85E223D2CC33}">
   <ds:schemaRefs>
     <ds:schemaRef ds:uri="http://schemas.openxmlformats.org/officeDocument/2006/bibliography"/>
   </ds:schemaRefs>

</xml_diff>

<commit_message>
new req added - added buttons on MenuStrip
</commit_message>
<xml_diff>
--- a/ProjectRequirements/Requirements Tool Project.docx
+++ b/ProjectRequirements/Requirements Tool Project.docx
@@ -253,6 +253,8 @@
             </w:rPr>
             <w:t>Content</w:t>
           </w:r>
+          <w:bookmarkStart w:id="0" w:name="_GoBack"/>
+          <w:bookmarkEnd w:id="0"/>
         </w:p>
         <w:p>
           <w:pPr>
@@ -296,7 +298,7 @@
             </w:rPr>
             <w:fldChar w:fldCharType="separate"/>
           </w:r>
-          <w:hyperlink w:anchor="_Toc5963326" w:history="1">
+          <w:hyperlink w:anchor="_Toc5980387" w:history="1">
             <w:r>
               <w:rPr>
                 <w:rStyle w:val="Hyperlink"/>
@@ -341,7 +343,7 @@
                 <w:noProof/>
                 <w:webHidden/>
               </w:rPr>
-              <w:instrText xml:space="preserve"> PAGEREF _Toc5963326 \h </w:instrText>
+              <w:instrText xml:space="preserve"> PAGEREF _Toc5980387 \h </w:instrText>
             </w:r>
             <w:r>
               <w:rPr>
@@ -383,7 +385,7 @@
               <w:lang w:val="en-US" w:eastAsia="en-US"/>
             </w:rPr>
           </w:pPr>
-          <w:hyperlink w:anchor="_Toc5963327" w:history="1">
+          <w:hyperlink w:anchor="_Toc5980388" w:history="1">
             <w:r>
               <w:rPr>
                 <w:rStyle w:val="Hyperlink"/>
@@ -428,7 +430,7 @@
                 <w:noProof/>
                 <w:webHidden/>
               </w:rPr>
-              <w:instrText xml:space="preserve"> PAGEREF _Toc5963327 \h </w:instrText>
+              <w:instrText xml:space="preserve"> PAGEREF _Toc5980388 \h </w:instrText>
             </w:r>
             <w:r>
               <w:rPr>
@@ -470,7 +472,7 @@
               <w:lang w:val="en-US" w:eastAsia="en-US"/>
             </w:rPr>
           </w:pPr>
-          <w:hyperlink w:anchor="_Toc5963328" w:history="1">
+          <w:hyperlink w:anchor="_Toc5980389" w:history="1">
             <w:r>
               <w:rPr>
                 <w:rStyle w:val="Hyperlink"/>
@@ -515,7 +517,7 @@
                 <w:noProof/>
                 <w:webHidden/>
               </w:rPr>
-              <w:instrText xml:space="preserve"> PAGEREF _Toc5963328 \h </w:instrText>
+              <w:instrText xml:space="preserve"> PAGEREF _Toc5980389 \h </w:instrText>
             </w:r>
             <w:r>
               <w:rPr>
@@ -557,7 +559,7 @@
               <w:lang w:val="en-US" w:eastAsia="en-US"/>
             </w:rPr>
           </w:pPr>
-          <w:hyperlink w:anchor="_Toc5963329" w:history="1">
+          <w:hyperlink w:anchor="_Toc5980390" w:history="1">
             <w:r>
               <w:rPr>
                 <w:rStyle w:val="Hyperlink"/>
@@ -602,7 +604,7 @@
                 <w:noProof/>
                 <w:webHidden/>
               </w:rPr>
-              <w:instrText xml:space="preserve"> PAGEREF _Toc5963329 \h </w:instrText>
+              <w:instrText xml:space="preserve"> PAGEREF _Toc5980390 \h </w:instrText>
             </w:r>
             <w:r>
               <w:rPr>
@@ -644,7 +646,7 @@
               <w:lang w:val="en-US" w:eastAsia="en-US"/>
             </w:rPr>
           </w:pPr>
-          <w:hyperlink w:anchor="_Toc5963330" w:history="1">
+          <w:hyperlink w:anchor="_Toc5980391" w:history="1">
             <w:r>
               <w:rPr>
                 <w:rStyle w:val="Hyperlink"/>
@@ -689,7 +691,7 @@
                 <w:noProof/>
                 <w:webHidden/>
               </w:rPr>
-              <w:instrText xml:space="preserve"> PAGEREF _Toc5963330 \h </w:instrText>
+              <w:instrText xml:space="preserve"> PAGEREF _Toc5980391 \h </w:instrText>
             </w:r>
             <w:r>
               <w:rPr>
@@ -731,7 +733,7 @@
               <w:lang w:val="en-US" w:eastAsia="en-US"/>
             </w:rPr>
           </w:pPr>
-          <w:hyperlink w:anchor="_Toc5963331" w:history="1">
+          <w:hyperlink w:anchor="_Toc5980392" w:history="1">
             <w:r>
               <w:rPr>
                 <w:rStyle w:val="Hyperlink"/>
@@ -776,7 +778,7 @@
                 <w:noProof/>
                 <w:webHidden/>
               </w:rPr>
-              <w:instrText xml:space="preserve"> PAGEREF _Toc5963331 \h </w:instrText>
+              <w:instrText xml:space="preserve"> PAGEREF _Toc5980392 \h </w:instrText>
             </w:r>
             <w:r>
               <w:rPr>
@@ -818,7 +820,7 @@
               <w:lang w:val="en-US" w:eastAsia="en-US"/>
             </w:rPr>
           </w:pPr>
-          <w:hyperlink w:anchor="_Toc5963332" w:history="1">
+          <w:hyperlink w:anchor="_Toc5980393" w:history="1">
             <w:r>
               <w:rPr>
                 <w:rStyle w:val="Hyperlink"/>
@@ -863,7 +865,7 @@
                 <w:noProof/>
                 <w:webHidden/>
               </w:rPr>
-              <w:instrText xml:space="preserve"> PAGEREF _Toc5963332 \h </w:instrText>
+              <w:instrText xml:space="preserve"> PAGEREF _Toc5980393 \h </w:instrText>
             </w:r>
             <w:r>
               <w:rPr>
@@ -905,7 +907,7 @@
               <w:lang w:val="en-US" w:eastAsia="en-US"/>
             </w:rPr>
           </w:pPr>
-          <w:hyperlink w:anchor="_Toc5963333" w:history="1">
+          <w:hyperlink w:anchor="_Toc5980394" w:history="1">
             <w:r>
               <w:rPr>
                 <w:rStyle w:val="Hyperlink"/>
@@ -950,7 +952,7 @@
                 <w:noProof/>
                 <w:webHidden/>
               </w:rPr>
-              <w:instrText xml:space="preserve"> PAGEREF _Toc5963333 \h </w:instrText>
+              <w:instrText xml:space="preserve"> PAGEREF _Toc5980394 \h </w:instrText>
             </w:r>
             <w:r>
               <w:rPr>
@@ -992,7 +994,7 @@
               <w:lang w:val="en-US" w:eastAsia="en-US"/>
             </w:rPr>
           </w:pPr>
-          <w:hyperlink w:anchor="_Toc5963334" w:history="1">
+          <w:hyperlink w:anchor="_Toc5980395" w:history="1">
             <w:r>
               <w:rPr>
                 <w:rStyle w:val="Hyperlink"/>
@@ -1037,7 +1039,7 @@
                 <w:noProof/>
                 <w:webHidden/>
               </w:rPr>
-              <w:instrText xml:space="preserve"> PAGEREF _Toc5963334 \h </w:instrText>
+              <w:instrText xml:space="preserve"> PAGEREF _Toc5980395 \h </w:instrText>
             </w:r>
             <w:r>
               <w:rPr>
@@ -1079,7 +1081,7 @@
               <w:lang w:val="en-US" w:eastAsia="en-US"/>
             </w:rPr>
           </w:pPr>
-          <w:hyperlink w:anchor="_Toc5963335" w:history="1">
+          <w:hyperlink w:anchor="_Toc5980396" w:history="1">
             <w:r>
               <w:rPr>
                 <w:rStyle w:val="Hyperlink"/>
@@ -1125,7 +1127,7 @@
                 <w:noProof/>
                 <w:webHidden/>
               </w:rPr>
-              <w:instrText xml:space="preserve"> PAGEREF _Toc5963335 \h </w:instrText>
+              <w:instrText xml:space="preserve"> PAGEREF _Toc5980396 \h </w:instrText>
             </w:r>
             <w:r>
               <w:rPr>
@@ -1146,6 +1148,270 @@
                 <w:webHidden/>
               </w:rPr>
               <w:t>6</w:t>
+            </w:r>
+            <w:r>
+              <w:rPr>
+                <w:noProof/>
+                <w:webHidden/>
+              </w:rPr>
+              <w:fldChar w:fldCharType="end"/>
+            </w:r>
+          </w:hyperlink>
+        </w:p>
+        <w:p>
+          <w:pPr>
+            <w:pStyle w:val="TOC3"/>
+            <w:rPr>
+              <w:rFonts w:asciiTheme="minorHAnsi" w:eastAsiaTheme="minorEastAsia" w:hAnsiTheme="minorHAnsi" w:cstheme="minorBidi"/>
+              <w:noProof/>
+              <w:sz w:val="22"/>
+              <w:szCs w:val="22"/>
+              <w:lang w:val="en-US" w:eastAsia="en-US"/>
+            </w:rPr>
+          </w:pPr>
+          <w:hyperlink w:anchor="_Toc5980397" w:history="1">
+            <w:r>
+              <w:rPr>
+                <w:rStyle w:val="Hyperlink"/>
+                <w:rFonts w:cs="Times New Roman"/>
+                <w:noProof/>
+                <w:lang w:val="en-US"/>
+              </w:rPr>
+              <w:t>3.1.2</w:t>
+            </w:r>
+            <w:r>
+              <w:rPr>
+                <w:rFonts w:asciiTheme="minorHAnsi" w:eastAsiaTheme="minorEastAsia" w:hAnsiTheme="minorHAnsi" w:cstheme="minorBidi"/>
+                <w:noProof/>
+                <w:sz w:val="22"/>
+                <w:szCs w:val="22"/>
+                <w:lang w:val="en-US" w:eastAsia="en-US"/>
+              </w:rPr>
+              <w:tab/>
+            </w:r>
+            <w:r>
+              <w:rPr>
+                <w:rStyle w:val="Hyperlink"/>
+                <w:noProof/>
+              </w:rPr>
+              <w:t>Status Member</w:t>
+            </w:r>
+            <w:r>
+              <w:rPr>
+                <w:noProof/>
+                <w:webHidden/>
+              </w:rPr>
+              <w:tab/>
+            </w:r>
+            <w:r>
+              <w:rPr>
+                <w:noProof/>
+                <w:webHidden/>
+              </w:rPr>
+              <w:fldChar w:fldCharType="begin"/>
+            </w:r>
+            <w:r>
+              <w:rPr>
+                <w:noProof/>
+                <w:webHidden/>
+              </w:rPr>
+              <w:instrText xml:space="preserve"> PAGEREF _Toc5980397 \h </w:instrText>
+            </w:r>
+            <w:r>
+              <w:rPr>
+                <w:noProof/>
+                <w:webHidden/>
+              </w:rPr>
+            </w:r>
+            <w:r>
+              <w:rPr>
+                <w:noProof/>
+                <w:webHidden/>
+              </w:rPr>
+              <w:fldChar w:fldCharType="separate"/>
+            </w:r>
+            <w:r>
+              <w:rPr>
+                <w:noProof/>
+                <w:webHidden/>
+              </w:rPr>
+              <w:t>7</w:t>
+            </w:r>
+            <w:r>
+              <w:rPr>
+                <w:noProof/>
+                <w:webHidden/>
+              </w:rPr>
+              <w:fldChar w:fldCharType="end"/>
+            </w:r>
+          </w:hyperlink>
+        </w:p>
+        <w:p>
+          <w:pPr>
+            <w:pStyle w:val="TOC3"/>
+            <w:rPr>
+              <w:rFonts w:asciiTheme="minorHAnsi" w:eastAsiaTheme="minorEastAsia" w:hAnsiTheme="minorHAnsi" w:cstheme="minorBidi"/>
+              <w:noProof/>
+              <w:sz w:val="22"/>
+              <w:szCs w:val="22"/>
+              <w:lang w:val="en-US" w:eastAsia="en-US"/>
+            </w:rPr>
+          </w:pPr>
+          <w:hyperlink w:anchor="_Toc5980398" w:history="1">
+            <w:r>
+              <w:rPr>
+                <w:rStyle w:val="Hyperlink"/>
+                <w:rFonts w:cs="Times New Roman"/>
+                <w:noProof/>
+                <w:lang w:val="en-US"/>
+              </w:rPr>
+              <w:t>3.1.3</w:t>
+            </w:r>
+            <w:r>
+              <w:rPr>
+                <w:rFonts w:asciiTheme="minorHAnsi" w:eastAsiaTheme="minorEastAsia" w:hAnsiTheme="minorHAnsi" w:cstheme="minorBidi"/>
+                <w:noProof/>
+                <w:sz w:val="22"/>
+                <w:szCs w:val="22"/>
+                <w:lang w:val="en-US" w:eastAsia="en-US"/>
+              </w:rPr>
+              <w:tab/>
+            </w:r>
+            <w:r>
+              <w:rPr>
+                <w:rStyle w:val="Hyperlink"/>
+                <w:noProof/>
+              </w:rPr>
+              <w:t>CreatedBy Member</w:t>
+            </w:r>
+            <w:r>
+              <w:rPr>
+                <w:noProof/>
+                <w:webHidden/>
+              </w:rPr>
+              <w:tab/>
+            </w:r>
+            <w:r>
+              <w:rPr>
+                <w:noProof/>
+                <w:webHidden/>
+              </w:rPr>
+              <w:fldChar w:fldCharType="begin"/>
+            </w:r>
+            <w:r>
+              <w:rPr>
+                <w:noProof/>
+                <w:webHidden/>
+              </w:rPr>
+              <w:instrText xml:space="preserve"> PAGEREF _Toc5980398 \h </w:instrText>
+            </w:r>
+            <w:r>
+              <w:rPr>
+                <w:noProof/>
+                <w:webHidden/>
+              </w:rPr>
+            </w:r>
+            <w:r>
+              <w:rPr>
+                <w:noProof/>
+                <w:webHidden/>
+              </w:rPr>
+              <w:fldChar w:fldCharType="separate"/>
+            </w:r>
+            <w:r>
+              <w:rPr>
+                <w:noProof/>
+                <w:webHidden/>
+              </w:rPr>
+              <w:t>7</w:t>
+            </w:r>
+            <w:r>
+              <w:rPr>
+                <w:noProof/>
+                <w:webHidden/>
+              </w:rPr>
+              <w:fldChar w:fldCharType="end"/>
+            </w:r>
+          </w:hyperlink>
+        </w:p>
+        <w:p>
+          <w:pPr>
+            <w:pStyle w:val="TOC3"/>
+            <w:rPr>
+              <w:rFonts w:asciiTheme="minorHAnsi" w:eastAsiaTheme="minorEastAsia" w:hAnsiTheme="minorHAnsi" w:cstheme="minorBidi"/>
+              <w:noProof/>
+              <w:sz w:val="22"/>
+              <w:szCs w:val="22"/>
+              <w:lang w:val="en-US" w:eastAsia="en-US"/>
+            </w:rPr>
+          </w:pPr>
+          <w:hyperlink w:anchor="_Toc5980399" w:history="1">
+            <w:r>
+              <w:rPr>
+                <w:rStyle w:val="Hyperlink"/>
+                <w:rFonts w:cs="Times New Roman"/>
+                <w:noProof/>
+                <w:lang w:val="en-US"/>
+              </w:rPr>
+              <w:t>3.1.4</w:t>
+            </w:r>
+            <w:r>
+              <w:rPr>
+                <w:rFonts w:asciiTheme="minorHAnsi" w:eastAsiaTheme="minorEastAsia" w:hAnsiTheme="minorHAnsi" w:cstheme="minorBidi"/>
+                <w:noProof/>
+                <w:sz w:val="22"/>
+                <w:szCs w:val="22"/>
+                <w:lang w:val="en-US" w:eastAsia="en-US"/>
+              </w:rPr>
+              <w:tab/>
+            </w:r>
+            <w:r>
+              <w:rPr>
+                <w:rStyle w:val="Hyperlink"/>
+                <w:noProof/>
+              </w:rPr>
+              <w:t>Priority Member</w:t>
+            </w:r>
+            <w:r>
+              <w:rPr>
+                <w:noProof/>
+                <w:webHidden/>
+              </w:rPr>
+              <w:tab/>
+            </w:r>
+            <w:r>
+              <w:rPr>
+                <w:noProof/>
+                <w:webHidden/>
+              </w:rPr>
+              <w:fldChar w:fldCharType="begin"/>
+            </w:r>
+            <w:r>
+              <w:rPr>
+                <w:noProof/>
+                <w:webHidden/>
+              </w:rPr>
+              <w:instrText xml:space="preserve"> PAGEREF _Toc5980399 \h </w:instrText>
+            </w:r>
+            <w:r>
+              <w:rPr>
+                <w:noProof/>
+                <w:webHidden/>
+              </w:rPr>
+            </w:r>
+            <w:r>
+              <w:rPr>
+                <w:noProof/>
+                <w:webHidden/>
+              </w:rPr>
+              <w:fldChar w:fldCharType="separate"/>
+            </w:r>
+            <w:r>
+              <w:rPr>
+                <w:noProof/>
+                <w:webHidden/>
+              </w:rPr>
+              <w:t>7</w:t>
             </w:r>
             <w:r>
               <w:rPr>
@@ -1167,7 +1433,7 @@
               <w:lang w:val="en-US" w:eastAsia="en-US"/>
             </w:rPr>
           </w:pPr>
-          <w:hyperlink w:anchor="_Toc5963336" w:history="1">
+          <w:hyperlink w:anchor="_Toc5980400" w:history="1">
             <w:r>
               <w:rPr>
                 <w:rStyle w:val="Hyperlink"/>
@@ -1191,6 +1457,93 @@
                 <w:rStyle w:val="Hyperlink"/>
                 <w:noProof/>
               </w:rPr>
+              <w:t>Version</w:t>
+            </w:r>
+            <w:r>
+              <w:rPr>
+                <w:noProof/>
+                <w:webHidden/>
+              </w:rPr>
+              <w:tab/>
+            </w:r>
+            <w:r>
+              <w:rPr>
+                <w:noProof/>
+                <w:webHidden/>
+              </w:rPr>
+              <w:fldChar w:fldCharType="begin"/>
+            </w:r>
+            <w:r>
+              <w:rPr>
+                <w:noProof/>
+                <w:webHidden/>
+              </w:rPr>
+              <w:instrText xml:space="preserve"> PAGEREF _Toc5980400 \h </w:instrText>
+            </w:r>
+            <w:r>
+              <w:rPr>
+                <w:noProof/>
+                <w:webHidden/>
+              </w:rPr>
+            </w:r>
+            <w:r>
+              <w:rPr>
+                <w:noProof/>
+                <w:webHidden/>
+              </w:rPr>
+              <w:fldChar w:fldCharType="separate"/>
+            </w:r>
+            <w:r>
+              <w:rPr>
+                <w:noProof/>
+                <w:webHidden/>
+              </w:rPr>
+              <w:t>7</w:t>
+            </w:r>
+            <w:r>
+              <w:rPr>
+                <w:noProof/>
+                <w:webHidden/>
+              </w:rPr>
+              <w:fldChar w:fldCharType="end"/>
+            </w:r>
+          </w:hyperlink>
+        </w:p>
+        <w:p>
+          <w:pPr>
+            <w:pStyle w:val="TOC2"/>
+            <w:rPr>
+              <w:rFonts w:asciiTheme="minorHAnsi" w:eastAsiaTheme="minorEastAsia" w:hAnsiTheme="minorHAnsi" w:cstheme="minorBidi"/>
+              <w:noProof/>
+              <w:sz w:val="22"/>
+              <w:szCs w:val="22"/>
+              <w:lang w:val="en-US" w:eastAsia="en-US"/>
+            </w:rPr>
+          </w:pPr>
+          <w:hyperlink w:anchor="_Toc5980401" w:history="1">
+            <w:r>
+              <w:rPr>
+                <w:rStyle w:val="Hyperlink"/>
+                <w:rFonts w:cs="Times New Roman"/>
+                <w:noProof/>
+              </w:rPr>
+              <w:t>3.3</w:t>
+            </w:r>
+            <w:r>
+              <w:rPr>
+                <w:rFonts w:asciiTheme="minorHAnsi" w:eastAsiaTheme="minorEastAsia" w:hAnsiTheme="minorHAnsi" w:cstheme="minorBidi"/>
+                <w:noProof/>
+                <w:sz w:val="22"/>
+                <w:szCs w:val="22"/>
+                <w:lang w:val="en-US" w:eastAsia="en-US"/>
+              </w:rPr>
+              <w:tab/>
+            </w:r>
+            <w:r>
+              <w:rPr>
+                <w:rStyle w:val="Hyperlink"/>
+                <w:noProof/>
+              </w:rPr>
               <w:t>XML Document settings area.</w:t>
             </w:r>
             <w:r>
@@ -1212,7 +1565,7 @@
                 <w:noProof/>
                 <w:webHidden/>
               </w:rPr>
-              <w:instrText xml:space="preserve"> PAGEREF _Toc5963336 \h </w:instrText>
+              <w:instrText xml:space="preserve"> PAGEREF _Toc5980401 \h </w:instrText>
             </w:r>
             <w:r>
               <w:rPr>
@@ -1254,7 +1607,7 @@
               <w:lang w:val="en-US" w:eastAsia="en-US"/>
             </w:rPr>
           </w:pPr>
-          <w:hyperlink w:anchor="_Toc5963337" w:history="1">
+          <w:hyperlink w:anchor="_Toc5980402" w:history="1">
             <w:r>
               <w:rPr>
                 <w:rStyle w:val="Hyperlink"/>
@@ -1262,7 +1615,7 @@
                 <w:noProof/>
                 <w:lang w:val="en-US"/>
               </w:rPr>
-              <w:t>3.2.1</w:t>
+              <w:t>3.3.1</w:t>
             </w:r>
             <w:r>
               <w:rPr>
@@ -1300,7 +1653,7 @@
                 <w:noProof/>
                 <w:webHidden/>
               </w:rPr>
-              <w:instrText xml:space="preserve"> PAGEREF _Toc5963337 \h </w:instrText>
+              <w:instrText xml:space="preserve"> PAGEREF _Toc5980402 \h </w:instrText>
             </w:r>
             <w:r>
               <w:rPr>
@@ -1342,14 +1695,14 @@
               <w:lang w:val="en-US" w:eastAsia="en-US"/>
             </w:rPr>
           </w:pPr>
-          <w:hyperlink w:anchor="_Toc5963338" w:history="1">
+          <w:hyperlink w:anchor="_Toc5980403" w:history="1">
             <w:r>
               <w:rPr>
                 <w:rStyle w:val="Hyperlink"/>
                 <w:rFonts w:cs="Times New Roman"/>
                 <w:noProof/>
               </w:rPr>
-              <w:t>3.3</w:t>
+              <w:t>3.4</w:t>
             </w:r>
             <w:r>
               <w:rPr>
@@ -1387,7 +1740,7 @@
                 <w:noProof/>
                 <w:webHidden/>
               </w:rPr>
-              <w:instrText xml:space="preserve"> PAGEREF _Toc5963338 \h </w:instrText>
+              <w:instrText xml:space="preserve"> PAGEREF _Toc5980403 \h </w:instrText>
             </w:r>
             <w:r>
               <w:rPr>
@@ -1407,7 +1760,7 @@
                 <w:noProof/>
                 <w:webHidden/>
               </w:rPr>
-              <w:t>7</w:t>
+              <w:t>8</w:t>
             </w:r>
             <w:r>
               <w:rPr>
@@ -1429,14 +1782,14 @@
               <w:lang w:val="en-US" w:eastAsia="en-US"/>
             </w:rPr>
           </w:pPr>
-          <w:hyperlink w:anchor="_Toc5963339" w:history="1">
+          <w:hyperlink w:anchor="_Toc5980404" w:history="1">
             <w:r>
               <w:rPr>
                 <w:rStyle w:val="Hyperlink"/>
                 <w:rFonts w:cs="Times New Roman"/>
                 <w:noProof/>
               </w:rPr>
-              <w:t>3.4</w:t>
+              <w:t>3.5</w:t>
             </w:r>
             <w:r>
               <w:rPr>
@@ -1474,7 +1827,7 @@
                 <w:noProof/>
                 <w:webHidden/>
               </w:rPr>
-              <w:instrText xml:space="preserve"> PAGEREF _Toc5963339 \h </w:instrText>
+              <w:instrText xml:space="preserve"> PAGEREF _Toc5980404 \h </w:instrText>
             </w:r>
             <w:r>
               <w:rPr>
@@ -1494,7 +1847,7 @@
                 <w:noProof/>
                 <w:webHidden/>
               </w:rPr>
-              <w:t>7</w:t>
+              <w:t>9</w:t>
             </w:r>
             <w:r>
               <w:rPr>
@@ -1516,7 +1869,7 @@
               <w:lang w:val="en-US" w:eastAsia="en-US"/>
             </w:rPr>
           </w:pPr>
-          <w:hyperlink w:anchor="_Toc5963340" w:history="1">
+          <w:hyperlink w:anchor="_Toc5980405" w:history="1">
             <w:r>
               <w:rPr>
                 <w:rStyle w:val="Hyperlink"/>
@@ -1524,7 +1877,7 @@
                 <w:noProof/>
                 <w:lang w:val="en-US"/>
               </w:rPr>
-              <w:t>3.4.1</w:t>
+              <w:t>3.5.1</w:t>
             </w:r>
             <w:r>
               <w:rPr>
@@ -1562,7 +1915,7 @@
                 <w:noProof/>
                 <w:webHidden/>
               </w:rPr>
-              <w:instrText xml:space="preserve"> PAGEREF _Toc5963340 \h </w:instrText>
+              <w:instrText xml:space="preserve"> PAGEREF _Toc5980405 \h </w:instrText>
             </w:r>
             <w:r>
               <w:rPr>
@@ -1582,7 +1935,7 @@
                 <w:noProof/>
                 <w:webHidden/>
               </w:rPr>
-              <w:t>7</w:t>
+              <w:t>9</w:t>
             </w:r>
             <w:r>
               <w:rPr>
@@ -1604,7 +1957,7 @@
               <w:lang w:val="en-US" w:eastAsia="en-US"/>
             </w:rPr>
           </w:pPr>
-          <w:hyperlink w:anchor="_Toc5963341" w:history="1">
+          <w:hyperlink w:anchor="_Toc5980406" w:history="1">
             <w:r>
               <w:rPr>
                 <w:rStyle w:val="Hyperlink"/>
@@ -1612,7 +1965,7 @@
                 <w:noProof/>
                 <w:lang w:val="en-US"/>
               </w:rPr>
-              <w:t>3.4.2</w:t>
+              <w:t>3.5.2</w:t>
             </w:r>
             <w:r>
               <w:rPr>
@@ -1650,7 +2003,7 @@
                 <w:noProof/>
                 <w:webHidden/>
               </w:rPr>
-              <w:instrText xml:space="preserve"> PAGEREF _Toc5963341 \h </w:instrText>
+              <w:instrText xml:space="preserve"> PAGEREF _Toc5980406 \h </w:instrText>
             </w:r>
             <w:r>
               <w:rPr>
@@ -1670,7 +2023,7 @@
                 <w:noProof/>
                 <w:webHidden/>
               </w:rPr>
-              <w:t>7</w:t>
+              <w:t>9</w:t>
             </w:r>
             <w:r>
               <w:rPr>
@@ -1692,7 +2045,7 @@
               <w:lang w:val="en-US" w:eastAsia="en-US"/>
             </w:rPr>
           </w:pPr>
-          <w:hyperlink w:anchor="_Toc5963342" w:history="1">
+          <w:hyperlink w:anchor="_Toc5980407" w:history="1">
             <w:r>
               <w:rPr>
                 <w:rStyle w:val="Hyperlink"/>
@@ -1700,7 +2053,7 @@
                 <w:noProof/>
                 <w:lang w:val="en-US"/>
               </w:rPr>
-              <w:t>3.4.3</w:t>
+              <w:t>3.5.3</w:t>
             </w:r>
             <w:r>
               <w:rPr>
@@ -1738,7 +2091,7 @@
                 <w:noProof/>
                 <w:webHidden/>
               </w:rPr>
-              <w:instrText xml:space="preserve"> PAGEREF _Toc5963342 \h </w:instrText>
+              <w:instrText xml:space="preserve"> PAGEREF _Toc5980407 \h </w:instrText>
             </w:r>
             <w:r>
               <w:rPr>
@@ -1758,7 +2111,7 @@
                 <w:noProof/>
                 <w:webHidden/>
               </w:rPr>
-              <w:t>7</w:t>
+              <w:t>9</w:t>
             </w:r>
             <w:r>
               <w:rPr>
@@ -1780,7 +2133,7 @@
               <w:lang w:val="en-US" w:eastAsia="en-US"/>
             </w:rPr>
           </w:pPr>
-          <w:hyperlink w:anchor="_Toc5963343" w:history="1">
+          <w:hyperlink w:anchor="_Toc5980408" w:history="1">
             <w:r>
               <w:rPr>
                 <w:rStyle w:val="Hyperlink"/>
@@ -1788,7 +2141,7 @@
                 <w:noProof/>
                 <w:lang w:val="en-US"/>
               </w:rPr>
-              <w:t>3.4.4</w:t>
+              <w:t>3.5.4</w:t>
             </w:r>
             <w:r>
               <w:rPr>
@@ -1826,7 +2179,7 @@
                 <w:noProof/>
                 <w:webHidden/>
               </w:rPr>
-              <w:instrText xml:space="preserve"> PAGEREF _Toc5963343 \h </w:instrText>
+              <w:instrText xml:space="preserve"> PAGEREF _Toc5980408 \h </w:instrText>
             </w:r>
             <w:r>
               <w:rPr>
@@ -1846,7 +2199,95 @@
                 <w:noProof/>
                 <w:webHidden/>
               </w:rPr>
-              <w:t>7</w:t>
+              <w:t>9</w:t>
+            </w:r>
+            <w:r>
+              <w:rPr>
+                <w:noProof/>
+                <w:webHidden/>
+              </w:rPr>
+              <w:fldChar w:fldCharType="end"/>
+            </w:r>
+          </w:hyperlink>
+        </w:p>
+        <w:p>
+          <w:pPr>
+            <w:pStyle w:val="TOC3"/>
+            <w:rPr>
+              <w:rFonts w:asciiTheme="minorHAnsi" w:eastAsiaTheme="minorEastAsia" w:hAnsiTheme="minorHAnsi" w:cstheme="minorBidi"/>
+              <w:noProof/>
+              <w:sz w:val="22"/>
+              <w:szCs w:val="22"/>
+              <w:lang w:val="en-US" w:eastAsia="en-US"/>
+            </w:rPr>
+          </w:pPr>
+          <w:hyperlink w:anchor="_Toc5980409" w:history="1">
+            <w:r>
+              <w:rPr>
+                <w:rStyle w:val="Hyperlink"/>
+                <w:rFonts w:cs="Times New Roman"/>
+                <w:noProof/>
+                <w:lang w:val="en-US"/>
+              </w:rPr>
+              <w:t>3.5.5</w:t>
+            </w:r>
+            <w:r>
+              <w:rPr>
+                <w:rFonts w:asciiTheme="minorHAnsi" w:eastAsiaTheme="minorEastAsia" w:hAnsiTheme="minorHAnsi" w:cstheme="minorBidi"/>
+                <w:noProof/>
+                <w:sz w:val="22"/>
+                <w:szCs w:val="22"/>
+                <w:lang w:val="en-US" w:eastAsia="en-US"/>
+              </w:rPr>
+              <w:tab/>
+            </w:r>
+            <w:r>
+              <w:rPr>
+                <w:rStyle w:val="Hyperlink"/>
+                <w:noProof/>
+              </w:rPr>
+              <w:t>MenuStrip</w:t>
+            </w:r>
+            <w:r>
+              <w:rPr>
+                <w:noProof/>
+                <w:webHidden/>
+              </w:rPr>
+              <w:tab/>
+            </w:r>
+            <w:r>
+              <w:rPr>
+                <w:noProof/>
+                <w:webHidden/>
+              </w:rPr>
+              <w:fldChar w:fldCharType="begin"/>
+            </w:r>
+            <w:r>
+              <w:rPr>
+                <w:noProof/>
+                <w:webHidden/>
+              </w:rPr>
+              <w:instrText xml:space="preserve"> PAGEREF _Toc5980409 \h </w:instrText>
+            </w:r>
+            <w:r>
+              <w:rPr>
+                <w:noProof/>
+                <w:webHidden/>
+              </w:rPr>
+            </w:r>
+            <w:r>
+              <w:rPr>
+                <w:noProof/>
+                <w:webHidden/>
+              </w:rPr>
+              <w:fldChar w:fldCharType="separate"/>
+            </w:r>
+            <w:r>
+              <w:rPr>
+                <w:noProof/>
+                <w:webHidden/>
+              </w:rPr>
+              <w:t>9</w:t>
             </w:r>
             <w:r>
               <w:rPr>
@@ -1868,14 +2309,14 @@
               <w:lang w:val="en-US" w:eastAsia="en-US"/>
             </w:rPr>
           </w:pPr>
-          <w:hyperlink w:anchor="_Toc5963344" w:history="1">
+          <w:hyperlink w:anchor="_Toc5980410" w:history="1">
             <w:r>
               <w:rPr>
                 <w:rStyle w:val="Hyperlink"/>
                 <w:rFonts w:cs="Times New Roman"/>
                 <w:noProof/>
               </w:rPr>
-              <w:t>3.5</w:t>
+              <w:t>3.6</w:t>
             </w:r>
             <w:r>
               <w:rPr>
@@ -1913,7 +2354,7 @@
                 <w:noProof/>
                 <w:webHidden/>
               </w:rPr>
-              <w:instrText xml:space="preserve"> PAGEREF _Toc5963344 \h </w:instrText>
+              <w:instrText xml:space="preserve"> PAGEREF _Toc5980410 \h </w:instrText>
             </w:r>
             <w:r>
               <w:rPr>
@@ -1933,7 +2374,7 @@
                 <w:noProof/>
                 <w:webHidden/>
               </w:rPr>
-              <w:t>7</w:t>
+              <w:t>10</w:t>
             </w:r>
             <w:r>
               <w:rPr>
@@ -1955,7 +2396,7 @@
               <w:lang w:val="en-US" w:eastAsia="en-US"/>
             </w:rPr>
           </w:pPr>
-          <w:hyperlink w:anchor="_Toc5963345" w:history="1">
+          <w:hyperlink w:anchor="_Toc5980411" w:history="1">
             <w:r>
               <w:rPr>
                 <w:rStyle w:val="Hyperlink"/>
@@ -1963,7 +2404,7 @@
                 <w:noProof/>
                 <w:lang w:val="en-US"/>
               </w:rPr>
-              <w:t>3.5.1</w:t>
+              <w:t>3.6.1</w:t>
             </w:r>
             <w:r>
               <w:rPr>
@@ -2001,7 +2442,7 @@
                 <w:noProof/>
                 <w:webHidden/>
               </w:rPr>
-              <w:instrText xml:space="preserve"> PAGEREF _Toc5963345 \h </w:instrText>
+              <w:instrText xml:space="preserve"> PAGEREF _Toc5980411 \h </w:instrText>
             </w:r>
             <w:r>
               <w:rPr>
@@ -2021,7 +2462,7 @@
                 <w:noProof/>
                 <w:webHidden/>
               </w:rPr>
-              <w:t>7</w:t>
+              <w:t>10</w:t>
             </w:r>
             <w:r>
               <w:rPr>
@@ -2043,7 +2484,7 @@
               <w:lang w:val="en-US" w:eastAsia="en-US"/>
             </w:rPr>
           </w:pPr>
-          <w:hyperlink w:anchor="_Toc5963346" w:history="1">
+          <w:hyperlink w:anchor="_Toc5980412" w:history="1">
             <w:r>
               <w:rPr>
                 <w:rStyle w:val="Hyperlink"/>
@@ -2051,7 +2492,7 @@
                 <w:noProof/>
                 <w:lang w:val="en-US"/>
               </w:rPr>
-              <w:t>3.5.2</w:t>
+              <w:t>3.6.2</w:t>
             </w:r>
             <w:r>
               <w:rPr>
@@ -2089,7 +2530,7 @@
                 <w:noProof/>
                 <w:webHidden/>
               </w:rPr>
-              <w:instrText xml:space="preserve"> PAGEREF _Toc5963346 \h </w:instrText>
+              <w:instrText xml:space="preserve"> PAGEREF _Toc5980412 \h </w:instrText>
             </w:r>
             <w:r>
               <w:rPr>
@@ -2109,7 +2550,7 @@
                 <w:noProof/>
                 <w:webHidden/>
               </w:rPr>
-              <w:t>7</w:t>
+              <w:t>10</w:t>
             </w:r>
             <w:r>
               <w:rPr>
@@ -2131,14 +2572,14 @@
               <w:lang w:val="en-US" w:eastAsia="en-US"/>
             </w:rPr>
           </w:pPr>
-          <w:hyperlink w:anchor="_Toc5963347" w:history="1">
+          <w:hyperlink w:anchor="_Toc5980413" w:history="1">
             <w:r>
               <w:rPr>
                 <w:rStyle w:val="Hyperlink"/>
                 <w:rFonts w:cs="Times New Roman"/>
                 <w:noProof/>
               </w:rPr>
-              <w:t>3.6</w:t>
+              <w:t>3.7</w:t>
             </w:r>
             <w:r>
               <w:rPr>
@@ -2176,7 +2617,7 @@
                 <w:noProof/>
                 <w:webHidden/>
               </w:rPr>
-              <w:instrText xml:space="preserve"> PAGEREF _Toc5963347 \h </w:instrText>
+              <w:instrText xml:space="preserve"> PAGEREF _Toc5980413 \h </w:instrText>
             </w:r>
             <w:r>
               <w:rPr>
@@ -2196,7 +2637,7 @@
                 <w:noProof/>
                 <w:webHidden/>
               </w:rPr>
-              <w:t>7</w:t>
+              <w:t>11</w:t>
             </w:r>
             <w:r>
               <w:rPr>
@@ -2241,7 +2682,7 @@
       <w:pPr>
         <w:pStyle w:val="Heading1"/>
       </w:pPr>
-      <w:bookmarkStart w:id="0" w:name="_Toc5963326"/>
+      <w:bookmarkStart w:id="1" w:name="_Toc5980387"/>
       <w:r>
         <w:lastRenderedPageBreak/>
         <w:t xml:space="preserve">Document </w:t>
@@ -2249,17 +2690,17 @@
       <w:r>
         <w:t>Information</w:t>
       </w:r>
-      <w:bookmarkEnd w:id="0"/>
+      <w:bookmarkEnd w:id="1"/>
     </w:p>
     <w:p>
       <w:pPr>
         <w:pStyle w:val="Heading2"/>
       </w:pPr>
-      <w:bookmarkStart w:id="1" w:name="_Toc5963327"/>
+      <w:bookmarkStart w:id="2" w:name="_Toc5980388"/>
       <w:r>
         <w:t>Document History</w:t>
       </w:r>
-      <w:bookmarkEnd w:id="1"/>
+      <w:bookmarkEnd w:id="2"/>
     </w:p>
     <w:tbl>
       <w:tblPr>
@@ -2567,13 +3008,13 @@
       <w:pPr>
         <w:pStyle w:val="Heading2"/>
       </w:pPr>
-      <w:bookmarkStart w:id="2" w:name="_Toc131236301"/>
-      <w:bookmarkStart w:id="3" w:name="_Toc5963328"/>
+      <w:bookmarkStart w:id="3" w:name="_Toc131236301"/>
+      <w:bookmarkStart w:id="4" w:name="_Toc5980389"/>
       <w:r>
         <w:t>Definitions, Acronyms and Abbreviations</w:t>
       </w:r>
-      <w:bookmarkEnd w:id="2"/>
       <w:bookmarkEnd w:id="3"/>
+      <w:bookmarkEnd w:id="4"/>
     </w:p>
     <w:tbl>
       <w:tblPr>
@@ -3130,13 +3571,13 @@
       <w:pPr>
         <w:pStyle w:val="Heading2"/>
       </w:pPr>
-      <w:bookmarkStart w:id="4" w:name="_Toc131236302"/>
-      <w:bookmarkStart w:id="5" w:name="_Toc5963329"/>
+      <w:bookmarkStart w:id="5" w:name="_Toc131236302"/>
+      <w:bookmarkStart w:id="6" w:name="_Toc5980390"/>
       <w:r>
         <w:t>References</w:t>
       </w:r>
-      <w:bookmarkEnd w:id="4"/>
       <w:bookmarkEnd w:id="5"/>
+      <w:bookmarkEnd w:id="6"/>
     </w:p>
     <w:tbl>
       <w:tblPr>
@@ -3379,22 +3820,22 @@
       <w:pPr>
         <w:pStyle w:val="Heading1"/>
       </w:pPr>
-      <w:bookmarkStart w:id="6" w:name="_Toc5963330"/>
+      <w:bookmarkStart w:id="7" w:name="_Toc5980391"/>
       <w:r>
         <w:lastRenderedPageBreak/>
         <w:t>Introduction</w:t>
       </w:r>
-      <w:bookmarkEnd w:id="6"/>
+      <w:bookmarkEnd w:id="7"/>
     </w:p>
     <w:p>
       <w:pPr>
         <w:pStyle w:val="Heading2"/>
       </w:pPr>
-      <w:bookmarkStart w:id="7" w:name="_Toc5963331"/>
+      <w:bookmarkStart w:id="8" w:name="_Toc5980392"/>
       <w:r>
         <w:t>Purpose of this Document</w:t>
       </w:r>
-      <w:bookmarkEnd w:id="7"/>
+      <w:bookmarkEnd w:id="8"/>
     </w:p>
     <w:p>
       <w:pPr>
@@ -3411,11 +3852,11 @@
       <w:pPr>
         <w:pStyle w:val="Heading2"/>
       </w:pPr>
-      <w:bookmarkStart w:id="8" w:name="_Toc5963332"/>
+      <w:bookmarkStart w:id="9" w:name="_Toc5980393"/>
       <w:r>
         <w:t>What it’s Useful</w:t>
       </w:r>
-      <w:bookmarkEnd w:id="8"/>
+      <w:bookmarkEnd w:id="9"/>
     </w:p>
     <w:p>
       <w:pPr>
@@ -3439,12 +3880,12 @@
       <w:pPr>
         <w:pStyle w:val="Heading1"/>
       </w:pPr>
-      <w:bookmarkStart w:id="9" w:name="_Toc5963333"/>
+      <w:bookmarkStart w:id="10" w:name="_Toc5980394"/>
       <w:r>
         <w:lastRenderedPageBreak/>
         <w:t>Requirements</w:t>
       </w:r>
-      <w:bookmarkEnd w:id="9"/>
+      <w:bookmarkEnd w:id="10"/>
     </w:p>
     <w:tbl>
       <w:tblPr>
@@ -3575,21 +4016,53 @@
                 <w:rFonts w:ascii="Arial" w:hAnsi="Arial" w:cs="Arial"/>
                 <w:szCs w:val="20"/>
               </w:rPr>
-              <w:t xml:space="preserve">XML “needscoverage” </w:t>
-            </w:r>
+              <w:t>XML “</w:t>
+            </w:r>
+            <w:proofErr w:type="spellStart"/>
             <w:r>
               <w:rPr>
                 <w:rFonts w:ascii="Arial" w:hAnsi="Arial" w:cs="Arial"/>
                 <w:szCs w:val="20"/>
               </w:rPr>
-              <w:t>member</w:t>
-            </w:r>
+              <w:t>needscoverage</w:t>
+            </w:r>
+            <w:proofErr w:type="spellEnd"/>
             <w:r>
               <w:rPr>
                 <w:rFonts w:ascii="Arial" w:hAnsi="Arial" w:cs="Arial"/>
                 <w:szCs w:val="20"/>
               </w:rPr>
-              <w:t xml:space="preserve"> shall be implemented.</w:t>
+              <w:t xml:space="preserve">” </w:t>
+            </w:r>
+            <w:r>
+              <w:rPr>
+                <w:rFonts w:ascii="Arial" w:hAnsi="Arial" w:cs="Arial"/>
+                <w:szCs w:val="20"/>
+              </w:rPr>
+              <w:t>member</w:t>
+            </w:r>
+            <w:r>
+              <w:rPr>
+                <w:rFonts w:ascii="Arial" w:hAnsi="Arial" w:cs="Arial"/>
+                <w:szCs w:val="20"/>
+              </w:rPr>
+              <w:t xml:space="preserve"> </w:t>
+            </w:r>
+            <w:proofErr w:type="gramStart"/>
+            <w:r>
+              <w:rPr>
+                <w:rFonts w:ascii="Arial" w:hAnsi="Arial" w:cs="Arial"/>
+                <w:szCs w:val="20"/>
+              </w:rPr>
+              <w:t>shall be implemented</w:t>
+            </w:r>
+            <w:proofErr w:type="gramEnd"/>
+            <w:r>
+              <w:rPr>
+                <w:rFonts w:ascii="Arial" w:hAnsi="Arial" w:cs="Arial"/>
+                <w:szCs w:val="20"/>
+              </w:rPr>
+              <w:t>.</w:t>
             </w:r>
             <w:r>
               <w:rPr>
@@ -3646,19 +4119,47 @@
               <w:rPr>
                 <w:rFonts w:eastAsia="Times New Roman"/>
               </w:rPr>
-              <w:t xml:space="preserve">XML “providescoverage” </w:t>
-            </w:r>
+              <w:t>XML “</w:t>
+            </w:r>
+            <w:proofErr w:type="spellStart"/>
             <w:r>
               <w:rPr>
                 <w:rFonts w:eastAsia="Times New Roman"/>
               </w:rPr>
+              <w:t>providescoverage</w:t>
+            </w:r>
+            <w:proofErr w:type="spellEnd"/>
+            <w:r>
+              <w:rPr>
+                <w:rFonts w:eastAsia="Times New Roman"/>
+              </w:rPr>
+              <w:t xml:space="preserve">” </w:t>
+            </w:r>
+            <w:r>
+              <w:rPr>
+                <w:rFonts w:eastAsia="Times New Roman"/>
+              </w:rPr>
               <w:t>member</w:t>
             </w:r>
             <w:r>
               <w:rPr>
                 <w:rFonts w:eastAsia="Times New Roman"/>
               </w:rPr>
-              <w:t xml:space="preserve"> shall be implemented.</w:t>
+              <w:t xml:space="preserve"> </w:t>
+            </w:r>
+            <w:proofErr w:type="gramStart"/>
+            <w:r>
+              <w:rPr>
+                <w:rFonts w:eastAsia="Times New Roman"/>
+              </w:rPr>
+              <w:t>shall be implemented</w:t>
+            </w:r>
+            <w:proofErr w:type="gramEnd"/>
+            <w:r>
+              <w:rPr>
+                <w:rFonts w:eastAsia="Times New Roman"/>
+              </w:rPr>
+              <w:t>.</w:t>
             </w:r>
             <w:r>
               <w:t xml:space="preserve"> Please see 3.1</w:t>
@@ -4339,27 +4840,42 @@
       <w:pPr>
         <w:pStyle w:val="Heading2"/>
       </w:pPr>
-      <w:bookmarkStart w:id="10" w:name="_Toc5963334"/>
+      <w:bookmarkStart w:id="11" w:name="_Toc5980395"/>
       <w:r>
         <w:t>XML Requirements Object members</w:t>
       </w:r>
-      <w:bookmarkEnd w:id="10"/>
+      <w:bookmarkEnd w:id="11"/>
     </w:p>
     <w:p>
       <w:pPr>
         <w:pStyle w:val="Heading3"/>
       </w:pPr>
-      <w:bookmarkStart w:id="11" w:name="_Toc5963335"/>
-      <w:r>
-        <w:t>NeedsCoverage and ProvidesCoverage</w:t>
-      </w:r>
+      <w:bookmarkStart w:id="12" w:name="_Toc5980396"/>
+      <w:proofErr w:type="spellStart"/>
+      <w:r>
+        <w:t>NeedsCoverage</w:t>
+      </w:r>
+      <w:proofErr w:type="spellEnd"/>
+      <w:r>
+        <w:t xml:space="preserve"> and </w:t>
+      </w:r>
+      <w:proofErr w:type="spellStart"/>
+      <w:r>
+        <w:t>ProvidesCoverage</w:t>
+      </w:r>
+      <w:proofErr w:type="spellEnd"/>
       <w:r>
         <w:t xml:space="preserve"> members</w:t>
       </w:r>
       <w:r>
         <w:t>:</w:t>
       </w:r>
-      <w:bookmarkEnd w:id="11"/>
+      <w:bookmarkEnd w:id="12"/>
+    </w:p>
+    <w:p>
+      <w:r>
+        <w:t>Description:</w:t>
+      </w:r>
     </w:p>
     <w:p/>
     <w:p>
@@ -4665,8 +5181,13 @@
         <w:tab/>
       </w:r>
       <w:r>
-        <w:t>&lt;id</w:t>
-      </w:r>
+        <w:t>&lt;</w:t>
+      </w:r>
+      <w:proofErr w:type="gramStart"/>
+      <w:r>
+        <w:t>id</w:t>
+      </w:r>
+      <w:proofErr w:type="gramEnd"/>
       <w:r>
         <w:t>&gt;</w:t>
       </w:r>
@@ -4763,7 +5284,17 @@
       </w:r>
       <w:r>
         <w:tab/>
-        <w:t>&lt;needscoverage&gt;</w:t>
+        <w:t>&lt;</w:t>
+      </w:r>
+      <w:proofErr w:type="spellStart"/>
+      <w:proofErr w:type="gramStart"/>
+      <w:r>
+        <w:t>needscoverage</w:t>
+      </w:r>
+      <w:proofErr w:type="spellEnd"/>
+      <w:proofErr w:type="gramEnd"/>
+      <w:r>
+        <w:t>&gt;</w:t>
       </w:r>
       <w:r>
         <w:t xml:space="preserve"> REQ2</w:t>
@@ -4772,7 +5303,17 @@
     <w:p>
       <w:r>
         <w:tab/>
-        <w:t>&lt;providescoverage&gt;</w:t>
+        <w:t>&lt;</w:t>
+      </w:r>
+      <w:proofErr w:type="spellStart"/>
+      <w:proofErr w:type="gramStart"/>
+      <w:r>
+        <w:t>providescoverage</w:t>
+      </w:r>
+      <w:proofErr w:type="spellEnd"/>
+      <w:proofErr w:type="gramEnd"/>
+      <w:r>
+        <w:t>&gt;</w:t>
       </w:r>
       <w:r>
         <w:t xml:space="preserve"> N/A</w:t>
@@ -4944,7 +5485,15 @@
       </w:r>
       <w:r>
         <w:tab/>
-        <w:t>&lt;id&gt;</w:t>
+        <w:t>&lt;</w:t>
+      </w:r>
+      <w:proofErr w:type="gramStart"/>
+      <w:r>
+        <w:t>id</w:t>
+      </w:r>
+      <w:proofErr w:type="gramEnd"/>
+      <w:r>
+        <w:t>&gt;</w:t>
       </w:r>
       <w:r>
         <w:t xml:space="preserve"> REQ2</w:t>
@@ -5034,7 +5583,17 @@
       </w:r>
       <w:r>
         <w:tab/>
-        <w:t>&lt;needscoverage&gt;</w:t>
+        <w:t>&lt;</w:t>
+      </w:r>
+      <w:proofErr w:type="spellStart"/>
+      <w:proofErr w:type="gramStart"/>
+      <w:r>
+        <w:t>needscoverage</w:t>
+      </w:r>
+      <w:proofErr w:type="spellEnd"/>
+      <w:proofErr w:type="gramEnd"/>
+      <w:r>
+        <w:t>&gt;</w:t>
       </w:r>
       <w:r>
         <w:t xml:space="preserve"> REQ3</w:t>
@@ -5114,7 +5673,17 @@
       </w:r>
       <w:r>
         <w:tab/>
-        <w:t>&lt;providescoverage&gt;</w:t>
+        <w:t>&lt;</w:t>
+      </w:r>
+      <w:proofErr w:type="spellStart"/>
+      <w:proofErr w:type="gramStart"/>
+      <w:r>
+        <w:t>providescoverage</w:t>
+      </w:r>
+      <w:proofErr w:type="spellEnd"/>
+      <w:proofErr w:type="gramEnd"/>
+      <w:r>
+        <w:t>&gt;</w:t>
       </w:r>
       <w:r>
         <w:t xml:space="preserve"> REQ1</w:t>
@@ -5156,7 +5725,15 @@
       </w:r>
       <w:r>
         <w:tab/>
-        <w:t>&lt;id&gt;</w:t>
+        <w:t>&lt;</w:t>
+      </w:r>
+      <w:proofErr w:type="gramStart"/>
+      <w:r>
+        <w:t>id</w:t>
+      </w:r>
+      <w:proofErr w:type="gramEnd"/>
+      <w:r>
+        <w:t>&gt;</w:t>
       </w:r>
       <w:r>
         <w:t xml:space="preserve"> REQ3</w:t>
@@ -5174,14 +5751,26 @@
       </w:r>
       <w:r>
         <w:tab/>
-        <w:t>&lt;needscoverage&gt;</w:t>
+        <w:t>&lt;</w:t>
+      </w:r>
+      <w:proofErr w:type="spellStart"/>
+      <w:proofErr w:type="gramStart"/>
+      <w:r>
+        <w:t>needscoverage</w:t>
+      </w:r>
+      <w:proofErr w:type="spellEnd"/>
+      <w:proofErr w:type="gramEnd"/>
+      <w:r>
+        <w:t>&gt;</w:t>
       </w:r>
       <w:r>
         <w:t xml:space="preserve"> </w:t>
       </w:r>
+      <w:proofErr w:type="spellStart"/>
       <w:r>
         <w:t>src,tst</w:t>
       </w:r>
+      <w:proofErr w:type="spellEnd"/>
     </w:p>
     <w:p>
       <w:r>
@@ -5263,7 +5852,17 @@
       </w:r>
       <w:r>
         <w:tab/>
-        <w:t>&lt;providescoverage&gt;</w:t>
+        <w:t>&lt;</w:t>
+      </w:r>
+      <w:proofErr w:type="spellStart"/>
+      <w:proofErr w:type="gramStart"/>
+      <w:r>
+        <w:t>providescoverage</w:t>
+      </w:r>
+      <w:proofErr w:type="spellEnd"/>
+      <w:proofErr w:type="gramEnd"/>
+      <w:r>
+        <w:t>&gt;</w:t>
       </w:r>
       <w:r>
         <w:t xml:space="preserve"> REQ2</w:t>
@@ -5280,30 +5879,80 @@
     <w:p/>
     <w:p>
       <w:r>
-        <w:t xml:space="preserve">“src,tst” means that the REQ3 shall be </w:t>
-      </w:r>
-      <w:r>
-        <w:t>implemented in the code (src) a</w:t>
-      </w:r>
-      <w:r>
-        <w:t>nd also tested (tst).</w:t>
+        <w:t>“</w:t>
+      </w:r>
+      <w:proofErr w:type="spellStart"/>
+      <w:proofErr w:type="gramStart"/>
+      <w:r>
+        <w:t>src,</w:t>
+      </w:r>
+      <w:proofErr w:type="gramEnd"/>
+      <w:r>
+        <w:t>tst</w:t>
+      </w:r>
+      <w:proofErr w:type="spellEnd"/>
+      <w:r>
+        <w:t xml:space="preserve">” means that the REQ3 shall be </w:t>
+      </w:r>
+      <w:r>
+        <w:t>implemented in the code (</w:t>
+      </w:r>
+      <w:proofErr w:type="spellStart"/>
+      <w:r>
+        <w:t>src</w:t>
+      </w:r>
+      <w:proofErr w:type="spellEnd"/>
+      <w:r>
+        <w:t>) a</w:t>
+      </w:r>
+      <w:r>
+        <w:t>nd also tested (</w:t>
+      </w:r>
+      <w:proofErr w:type="spellStart"/>
+      <w:r>
+        <w:t>tst</w:t>
+      </w:r>
+      <w:proofErr w:type="spellEnd"/>
+      <w:r>
+        <w:t>).</w:t>
       </w:r>
     </w:p>
     <w:p>
       <w:r>
         <w:t xml:space="preserve">The </w:t>
       </w:r>
-      <w:r>
-        <w:t xml:space="preserve">c# </w:t>
-      </w:r>
-      <w:r>
-        <w:t xml:space="preserve">application will search in all code, “.c” and “.h” files, to check if the requirement REQ3 is implemented and tested. </w:t>
+      <w:proofErr w:type="spellStart"/>
+      <w:r>
+        <w:t>c#</w:t>
+      </w:r>
+      <w:proofErr w:type="spellEnd"/>
+      <w:r>
+        <w:t xml:space="preserve"> </w:t>
+      </w:r>
+      <w:r>
+        <w:t xml:space="preserve">application will search in all code, “.c” and “.h” files, to check if the requirement REQ3 </w:t>
+      </w:r>
+      <w:proofErr w:type="gramStart"/>
+      <w:r>
+        <w:t>is implemented and tested</w:t>
+      </w:r>
+      <w:proofErr w:type="gramEnd"/>
+      <w:r>
+        <w:t xml:space="preserve">. </w:t>
       </w:r>
     </w:p>
     <w:p/>
     <w:p>
       <w:r>
-        <w:t>When the developer implements a line of code, is needed to add a comment about the requirement that is implemented. Please check the following example:</w:t>
+        <w:t xml:space="preserve">When the developer implements a line of code, </w:t>
+      </w:r>
+      <w:proofErr w:type="gramStart"/>
+      <w:r>
+        <w:t>is needed</w:t>
+      </w:r>
+      <w:proofErr w:type="gramEnd"/>
+      <w:r>
+        <w:t xml:space="preserve"> to add a comment about the requirement that is implemented. Please check the following example:</w:t>
       </w:r>
     </w:p>
     <w:p/>
@@ -5369,6 +6018,61 @@
       </w:pPr>
     </w:p>
     <w:p>
+      <w:r>
+        <w:t xml:space="preserve">Default Value for </w:t>
+      </w:r>
+      <w:proofErr w:type="spellStart"/>
+      <w:r>
+        <w:t>needscoverage</w:t>
+      </w:r>
+      <w:proofErr w:type="spellEnd"/>
+      <w:r>
+        <w:t xml:space="preserve"> shall </w:t>
+      </w:r>
+      <w:proofErr w:type="gramStart"/>
+      <w:r>
+        <w:t>be:</w:t>
+      </w:r>
+      <w:proofErr w:type="gramEnd"/>
+      <w:r>
+        <w:t xml:space="preserve"> </w:t>
+      </w:r>
+      <w:r>
+        <w:rPr>
+          <w:color w:val="FF0000"/>
+        </w:rPr>
+        <w:t>TBD</w:t>
+      </w:r>
+    </w:p>
+    <w:p>
+      <w:r>
+        <w:t xml:space="preserve">Default Value for </w:t>
+      </w:r>
+      <w:proofErr w:type="spellStart"/>
+      <w:r>
+        <w:t>providesciverage</w:t>
+      </w:r>
+      <w:proofErr w:type="spellEnd"/>
+      <w:r>
+        <w:t xml:space="preserve"> shall </w:t>
+      </w:r>
+      <w:proofErr w:type="gramStart"/>
+      <w:r>
+        <w:t>be:</w:t>
+      </w:r>
+      <w:proofErr w:type="gramEnd"/>
+      <w:r>
+        <w:t xml:space="preserve"> </w:t>
+      </w:r>
+      <w:r>
+        <w:rPr>
+          <w:color w:val="FF0000"/>
+        </w:rPr>
+        <w:t>TBD</w:t>
+      </w:r>
+    </w:p>
+    <w:p/>
+    <w:p>
       <w:pPr>
         <w:jc w:val="center"/>
       </w:pPr>
@@ -5385,6 +6089,202 @@
     </w:p>
     <w:p>
       <w:pPr>
+        <w:pStyle w:val="Heading3"/>
+      </w:pPr>
+      <w:bookmarkStart w:id="13" w:name="_Toc5980397"/>
+      <w:r>
+        <w:t>Status Member</w:t>
+      </w:r>
+      <w:bookmarkEnd w:id="13"/>
+    </w:p>
+    <w:p>
+      <w:r>
+        <w:t>Description:</w:t>
+      </w:r>
+    </w:p>
+    <w:p>
+      <w:pPr>
+        <w:rPr>
+          <w:color w:val="FF0000"/>
+        </w:rPr>
+      </w:pPr>
+      <w:r>
+        <w:rPr>
+          <w:color w:val="FF0000"/>
+        </w:rPr>
+        <w:t>TBD</w:t>
+      </w:r>
+    </w:p>
+    <w:p>
+      <w:r>
+        <w:t xml:space="preserve">Default value shall </w:t>
+      </w:r>
+      <w:proofErr w:type="gramStart"/>
+      <w:r>
+        <w:t>be:</w:t>
+      </w:r>
+      <w:proofErr w:type="gramEnd"/>
+      <w:r>
+        <w:t xml:space="preserve"> </w:t>
+      </w:r>
+      <w:r>
+        <w:rPr>
+          <w:color w:val="FF0000"/>
+        </w:rPr>
+        <w:t>TBD</w:t>
+      </w:r>
+    </w:p>
+    <w:p>
+      <w:pPr>
+        <w:pStyle w:val="Heading3"/>
+      </w:pPr>
+      <w:bookmarkStart w:id="14" w:name="_Toc5980398"/>
+      <w:proofErr w:type="spellStart"/>
+      <w:r>
+        <w:t>CreatedBy</w:t>
+      </w:r>
+      <w:proofErr w:type="spellEnd"/>
+      <w:r>
+        <w:t xml:space="preserve"> Member</w:t>
+      </w:r>
+      <w:bookmarkEnd w:id="14"/>
+    </w:p>
+    <w:p>
+      <w:r>
+        <w:t>Description:</w:t>
+      </w:r>
+    </w:p>
+    <w:p>
+      <w:pPr>
+        <w:rPr>
+          <w:color w:val="FF0000"/>
+        </w:rPr>
+      </w:pPr>
+      <w:r>
+        <w:rPr>
+          <w:color w:val="FF0000"/>
+        </w:rPr>
+        <w:t>TBD</w:t>
+      </w:r>
+    </w:p>
+    <w:p>
+      <w:r>
+        <w:t xml:space="preserve">Default value shall </w:t>
+      </w:r>
+      <w:proofErr w:type="gramStart"/>
+      <w:r>
+        <w:t>be:</w:t>
+      </w:r>
+      <w:proofErr w:type="gramEnd"/>
+      <w:r>
+        <w:t xml:space="preserve"> </w:t>
+      </w:r>
+      <w:r>
+        <w:rPr>
+          <w:color w:val="FF0000"/>
+        </w:rPr>
+        <w:t>TBD</w:t>
+      </w:r>
+    </w:p>
+    <w:p/>
+    <w:p>
+      <w:pPr>
+        <w:pStyle w:val="Heading3"/>
+      </w:pPr>
+      <w:bookmarkStart w:id="15" w:name="_Toc5980399"/>
+      <w:r>
+        <w:t>Priority Member</w:t>
+      </w:r>
+      <w:bookmarkEnd w:id="15"/>
+    </w:p>
+    <w:p>
+      <w:r>
+        <w:t>Description:</w:t>
+      </w:r>
+    </w:p>
+    <w:p>
+      <w:pPr>
+        <w:rPr>
+          <w:color w:val="FF0000"/>
+        </w:rPr>
+      </w:pPr>
+      <w:r>
+        <w:rPr>
+          <w:color w:val="FF0000"/>
+        </w:rPr>
+        <w:t>TBD</w:t>
+      </w:r>
+    </w:p>
+    <w:p>
+      <w:r>
+        <w:t xml:space="preserve">Default value shall </w:t>
+      </w:r>
+      <w:proofErr w:type="gramStart"/>
+      <w:r>
+        <w:t>be:</w:t>
+      </w:r>
+      <w:proofErr w:type="gramEnd"/>
+      <w:r>
+        <w:t xml:space="preserve"> </w:t>
+      </w:r>
+      <w:r>
+        <w:rPr>
+          <w:color w:val="FF0000"/>
+        </w:rPr>
+        <w:t>TBD</w:t>
+      </w:r>
+    </w:p>
+    <w:p/>
+    <w:p>
+      <w:pPr>
+        <w:pStyle w:val="Heading2"/>
+      </w:pPr>
+      <w:bookmarkStart w:id="16" w:name="_Toc5980400"/>
+      <w:r>
+        <w:t>Version</w:t>
+      </w:r>
+      <w:bookmarkEnd w:id="16"/>
+    </w:p>
+    <w:p>
+      <w:r>
+        <w:t>Description:</w:t>
+      </w:r>
+    </w:p>
+    <w:p>
+      <w:pPr>
+        <w:rPr>
+          <w:color w:val="FF0000"/>
+        </w:rPr>
+      </w:pPr>
+      <w:r>
+        <w:rPr>
+          <w:color w:val="FF0000"/>
+        </w:rPr>
+        <w:t>TBD</w:t>
+      </w:r>
+    </w:p>
+    <w:p>
+      <w:r>
+        <w:t xml:space="preserve">Default value shall </w:t>
+      </w:r>
+      <w:proofErr w:type="gramStart"/>
+      <w:r>
+        <w:t>be:</w:t>
+      </w:r>
+      <w:proofErr w:type="gramEnd"/>
+      <w:r>
+        <w:t xml:space="preserve"> </w:t>
+      </w:r>
+      <w:r>
+        <w:rPr>
+          <w:color w:val="FF0000"/>
+        </w:rPr>
+        <w:t>TBD</w:t>
+      </w:r>
+    </w:p>
+    <w:p/>
+    <w:p>
+      <w:pPr>
         <w:jc w:val="center"/>
       </w:pPr>
     </w:p>
@@ -5402,31 +6302,44 @@
       <w:pPr>
         <w:pStyle w:val="Heading2"/>
       </w:pPr>
-      <w:bookmarkStart w:id="12" w:name="_Toc5963336"/>
+      <w:bookmarkStart w:id="17" w:name="_Toc5980401"/>
       <w:r>
         <w:t>XML Document settings area</w:t>
       </w:r>
       <w:r>
         <w:t>.</w:t>
       </w:r>
-      <w:bookmarkEnd w:id="12"/>
+      <w:bookmarkEnd w:id="17"/>
     </w:p>
     <w:p>
       <w:pPr>
         <w:pStyle w:val="Heading3"/>
       </w:pPr>
-      <w:bookmarkStart w:id="13" w:name="_Toc5963337"/>
+      <w:bookmarkStart w:id="18" w:name="_Toc5980402"/>
       <w:r>
         <w:t>Document area members</w:t>
       </w:r>
-      <w:bookmarkEnd w:id="13"/>
-    </w:p>
-    <w:p>
-      <w:r>
+      <w:bookmarkEnd w:id="18"/>
+    </w:p>
+    <w:p>
+      <w:pPr>
+        <w:rPr>
+          <w:color w:val="FF0000"/>
+        </w:rPr>
+      </w:pPr>
+      <w:r>
+        <w:rPr>
+          <w:color w:val="FF0000"/>
+        </w:rPr>
         <w:t>TBD</w:t>
       </w:r>
     </w:p>
     <w:p>
+      <w:r>
+        <w:br w:type="page"/>
+      </w:r>
+    </w:p>
+    <w:p>
       <w:pPr>
         <w:ind w:firstLine="720"/>
       </w:pPr>
@@ -5435,49 +6348,80 @@
       <w:pPr>
         <w:pStyle w:val="Heading2"/>
       </w:pPr>
-      <w:bookmarkStart w:id="14" w:name="_Toc5963338"/>
+      <w:bookmarkStart w:id="19" w:name="_Toc5980403"/>
       <w:r>
         <w:t>Start</w:t>
       </w:r>
       <w:r>
         <w:t xml:space="preserve"> Tab</w:t>
       </w:r>
-      <w:bookmarkEnd w:id="14"/>
-    </w:p>
-    <w:p>
-      <w:r>
+      <w:bookmarkEnd w:id="19"/>
+    </w:p>
+    <w:p>
+      <w:pPr>
+        <w:rPr>
+          <w:color w:val="FF0000"/>
+        </w:rPr>
+      </w:pPr>
+      <w:r>
+        <w:rPr>
+          <w:color w:val="FF0000"/>
+        </w:rPr>
         <w:t>TBD</w:t>
       </w:r>
     </w:p>
     <w:p>
       <w:pPr>
+        <w:rPr>
+          <w:color w:val="FF0000"/>
+        </w:rPr>
+      </w:pPr>
+      <w:r>
+        <w:rPr>
+          <w:color w:val="FF0000"/>
+        </w:rPr>
+        <w:br w:type="page"/>
+      </w:r>
+    </w:p>
+    <w:p>
+      <w:pPr>
+        <w:rPr>
+          <w:color w:val="FF0000"/>
+        </w:rPr>
+      </w:pPr>
+    </w:p>
+    <w:p>
+      <w:pPr>
         <w:pStyle w:val="Heading2"/>
       </w:pPr>
-      <w:bookmarkStart w:id="15" w:name="_Toc5963339"/>
+      <w:bookmarkStart w:id="20" w:name="_Toc5980404"/>
       <w:r>
         <w:t>Database</w:t>
       </w:r>
       <w:r>
         <w:t xml:space="preserve"> Tab</w:t>
       </w:r>
-      <w:bookmarkEnd w:id="15"/>
+      <w:bookmarkEnd w:id="20"/>
     </w:p>
     <w:p>
       <w:pPr>
         <w:pStyle w:val="Heading3"/>
       </w:pPr>
-      <w:bookmarkStart w:id="16" w:name="_Toc5963340"/>
+      <w:bookmarkStart w:id="21" w:name="_Toc5980405"/>
       <w:r>
         <w:t>Default columns to display</w:t>
       </w:r>
-      <w:bookmarkEnd w:id="16"/>
-    </w:p>
-    <w:p>
-      <w:pPr>
-        <w:ind w:left="720"/>
-      </w:pPr>
-      <w:r>
-        <w:t>TBD:</w:t>
+      <w:bookmarkEnd w:id="21"/>
+    </w:p>
+    <w:p>
+      <w:r>
+        <w:rPr>
+          <w:color w:val="FF0000"/>
+        </w:rPr>
+        <w:t>TBD</w:t>
+      </w:r>
+      <w:r>
+        <w:t>:</w:t>
       </w:r>
       <w:r>
         <w:t xml:space="preserve"> </w:t>
@@ -5489,26 +6433,42 @@
         <w:t>h</w:t>
       </w:r>
       <w:r>
-        <w:t>ich columns should be displayed at the start-up</w:t>
-      </w:r>
+        <w:t xml:space="preserve">ich columns should be displayed at the </w:t>
+      </w:r>
+      <w:proofErr w:type="gramStart"/>
+      <w:r>
+        <w:t>start-up</w:t>
+      </w:r>
+      <w:proofErr w:type="gramEnd"/>
     </w:p>
     <w:p>
       <w:pPr>
         <w:pStyle w:val="Heading3"/>
       </w:pPr>
-      <w:bookmarkStart w:id="17" w:name="_Toc5963341"/>
+      <w:bookmarkStart w:id="22" w:name="_Toc5980406"/>
       <w:r>
         <w:t>Filter functionality</w:t>
       </w:r>
-      <w:bookmarkEnd w:id="17"/>
-    </w:p>
-    <w:p>
-      <w:r>
-        <w:t xml:space="preserve">TBD: a button to filter the columns to be </w:t>
+      <w:bookmarkEnd w:id="22"/>
+    </w:p>
+    <w:p>
+      <w:r>
+        <w:rPr>
+          <w:color w:val="FF0000"/>
+        </w:rPr>
+        <w:t>TBD</w:t>
+      </w:r>
+      <w:r>
+        <w:t xml:space="preserve">: a button to filter the columns to </w:t>
+      </w:r>
+      <w:proofErr w:type="gramStart"/>
+      <w:r>
+        <w:t xml:space="preserve">be </w:t>
       </w:r>
       <w:r>
         <w:t>showed</w:t>
       </w:r>
+      <w:proofErr w:type="gramEnd"/>
       <w:r>
         <w:t>.</w:t>
       </w:r>
@@ -5517,19 +6477,30 @@
       <w:pPr>
         <w:pStyle w:val="Heading3"/>
       </w:pPr>
-      <w:bookmarkStart w:id="18" w:name="_Toc5963342"/>
+      <w:bookmarkStart w:id="23" w:name="_Toc5980407"/>
       <w:r>
         <w:t>Save Settings for “filter option”</w:t>
       </w:r>
-      <w:bookmarkEnd w:id="18"/>
-    </w:p>
-    <w:p>
-      <w:r>
-        <w:t xml:space="preserve">TBD: after the user saves the columns to be </w:t>
+      <w:bookmarkEnd w:id="23"/>
+    </w:p>
+    <w:p>
+      <w:r>
+        <w:rPr>
+          <w:color w:val="FF0000"/>
+        </w:rPr>
+        <w:t>TBD</w:t>
+      </w:r>
+      <w:r>
+        <w:t xml:space="preserve">: after the user saves the columns to </w:t>
+      </w:r>
+      <w:proofErr w:type="gramStart"/>
+      <w:r>
+        <w:t xml:space="preserve">be </w:t>
       </w:r>
       <w:r>
         <w:t>showed</w:t>
       </w:r>
+      <w:proofErr w:type="gramEnd"/>
       <w:r>
         <w:t>, the settings shall be saved into XML document.</w:t>
       </w:r>
@@ -5538,100 +6509,663 @@
       <w:pPr>
         <w:pStyle w:val="Heading3"/>
       </w:pPr>
-      <w:bookmarkStart w:id="19" w:name="_Toc5963343"/>
+      <w:bookmarkStart w:id="24" w:name="_Toc5980408"/>
       <w:r>
         <w:t>Search functionality</w:t>
       </w:r>
-      <w:bookmarkEnd w:id="19"/>
-    </w:p>
-    <w:p>
-      <w:r>
-        <w:t>TBD: to have a search list from where you can filter the rows.</w:t>
-      </w:r>
+      <w:bookmarkEnd w:id="24"/>
+    </w:p>
+    <w:p>
+      <w:r>
+        <w:rPr>
+          <w:color w:val="FF0000"/>
+        </w:rPr>
+        <w:t>TBD</w:t>
+      </w:r>
+      <w:r>
+        <w:t>: to have a search list from where you can filter the rows.</w:t>
+      </w:r>
+    </w:p>
+    <w:p/>
+    <w:p>
+      <w:pPr>
+        <w:pStyle w:val="Heading3"/>
+      </w:pPr>
+      <w:bookmarkStart w:id="25" w:name="_Toc5980409"/>
+      <w:proofErr w:type="spellStart"/>
+      <w:r>
+        <w:t>MenuStrip</w:t>
+      </w:r>
+      <w:bookmarkEnd w:id="25"/>
+      <w:proofErr w:type="spellEnd"/>
+    </w:p>
+    <w:p>
+      <w:proofErr w:type="spellStart"/>
+      <w:r>
+        <w:t>MenuStrip</w:t>
+      </w:r>
+      <w:proofErr w:type="spellEnd"/>
+      <w:r>
+        <w:t xml:space="preserve"> shall have the following buttons:</w:t>
+      </w:r>
+    </w:p>
+    <w:p>
+      <w:pPr>
+        <w:pStyle w:val="ListParagraph"/>
+        <w:numPr>
+          <w:ilvl w:val="0"/>
+          <w:numId w:val="17"/>
+        </w:numPr>
+      </w:pPr>
+      <w:r>
+        <w:t>File</w:t>
+      </w:r>
+    </w:p>
+    <w:p>
+      <w:pPr>
+        <w:pStyle w:val="ListParagraph"/>
+        <w:numPr>
+          <w:ilvl w:val="0"/>
+          <w:numId w:val="17"/>
+        </w:numPr>
+      </w:pPr>
+      <w:r>
+        <w:t>Edit</w:t>
+      </w:r>
+      <w:r>
+        <w:t xml:space="preserve"> </w:t>
+      </w:r>
+    </w:p>
+    <w:p>
+      <w:pPr>
+        <w:pStyle w:val="Heading4"/>
+      </w:pPr>
+      <w:r>
+        <w:t>File Button</w:t>
+      </w:r>
+    </w:p>
+    <w:p>
+      <w:r>
+        <w:t>“</w:t>
+      </w:r>
+      <w:r>
+        <w:t>File</w:t>
+      </w:r>
+      <w:r>
+        <w:t>”</w:t>
+      </w:r>
+      <w:r>
+        <w:t xml:space="preserve"> button shall have the following </w:t>
+      </w:r>
+      <w:proofErr w:type="gramStart"/>
+      <w:r>
+        <w:t>options(</w:t>
+      </w:r>
+      <w:proofErr w:type="gramEnd"/>
+      <w:r>
+        <w:t>buttons):</w:t>
+      </w:r>
+    </w:p>
+    <w:p>
+      <w:pPr>
+        <w:pStyle w:val="ListParagraph"/>
+        <w:numPr>
+          <w:ilvl w:val="0"/>
+          <w:numId w:val="17"/>
+        </w:numPr>
+      </w:pPr>
+      <w:r>
+        <w:t>Open</w:t>
+      </w:r>
+    </w:p>
+    <w:p>
+      <w:pPr>
+        <w:pStyle w:val="ListParagraph"/>
+      </w:pPr>
+      <w:r>
+        <w:rPr>
+          <w:color w:val="FF0000"/>
+        </w:rPr>
+        <w:t>TBD</w:t>
+      </w:r>
+      <w:r>
+        <w:t>: functionality</w:t>
+      </w:r>
+    </w:p>
+    <w:p>
+      <w:pPr>
+        <w:pStyle w:val="ListParagraph"/>
+        <w:numPr>
+          <w:ilvl w:val="0"/>
+          <w:numId w:val="17"/>
+        </w:numPr>
+      </w:pPr>
+      <w:r>
+        <w:t>Save</w:t>
+      </w:r>
+    </w:p>
+    <w:p>
+      <w:pPr>
+        <w:pStyle w:val="ListParagraph"/>
+      </w:pPr>
+      <w:r>
+        <w:rPr>
+          <w:color w:val="FF0000"/>
+        </w:rPr>
+        <w:t>TBD</w:t>
+      </w:r>
+      <w:r>
+        <w:t>: functionality</w:t>
+      </w:r>
+    </w:p>
+    <w:p>
+      <w:pPr>
+        <w:pStyle w:val="ListParagraph"/>
+        <w:numPr>
+          <w:ilvl w:val="0"/>
+          <w:numId w:val="17"/>
+        </w:numPr>
+      </w:pPr>
+      <w:proofErr w:type="spellStart"/>
+      <w:r>
+        <w:t>SaveAs</w:t>
+      </w:r>
+      <w:proofErr w:type="spellEnd"/>
+    </w:p>
+    <w:p>
+      <w:pPr>
+        <w:pStyle w:val="ListParagraph"/>
+      </w:pPr>
+      <w:r>
+        <w:rPr>
+          <w:color w:val="FF0000"/>
+        </w:rPr>
+        <w:t>TBD</w:t>
+      </w:r>
+      <w:r>
+        <w:t>: functionality</w:t>
+      </w:r>
+    </w:p>
+    <w:p>
+      <w:pPr>
+        <w:pStyle w:val="ListParagraph"/>
+        <w:numPr>
+          <w:ilvl w:val="0"/>
+          <w:numId w:val="17"/>
+        </w:numPr>
+      </w:pPr>
+      <w:r>
+        <w:t>Publish</w:t>
+      </w:r>
+      <w:r>
+        <w:rPr>
+          <w:color w:val="FF0000"/>
+        </w:rPr>
+        <w:t xml:space="preserve"> </w:t>
+      </w:r>
+    </w:p>
+    <w:p>
+      <w:pPr>
+        <w:pStyle w:val="ListParagraph"/>
+      </w:pPr>
+      <w:r>
+        <w:rPr>
+          <w:color w:val="FF0000"/>
+        </w:rPr>
+        <w:t>TBD</w:t>
+      </w:r>
+      <w:r>
+        <w:t>: functionality</w:t>
+      </w:r>
+    </w:p>
+    <w:p>
+      <w:pPr>
+        <w:pStyle w:val="ListParagraph"/>
+        <w:numPr>
+          <w:ilvl w:val="0"/>
+          <w:numId w:val="17"/>
+        </w:numPr>
+      </w:pPr>
+      <w:r>
+        <w:t>Close</w:t>
+      </w:r>
+    </w:p>
+    <w:p>
+      <w:pPr>
+        <w:pStyle w:val="ListParagraph"/>
+      </w:pPr>
+      <w:r>
+        <w:rPr>
+          <w:color w:val="FF0000"/>
+        </w:rPr>
+        <w:t>TBD</w:t>
+      </w:r>
+      <w:r>
+        <w:t>: functionality</w:t>
+      </w:r>
+    </w:p>
+    <w:p>
+      <w:pPr>
+        <w:pStyle w:val="ListParagraph"/>
+      </w:pPr>
+    </w:p>
+    <w:p>
+      <w:pPr>
+        <w:pStyle w:val="Heading4"/>
+      </w:pPr>
+      <w:r>
+        <w:t>Edit Button</w:t>
+      </w:r>
+    </w:p>
+    <w:p>
+      <w:r>
+        <w:t>“Edit”</w:t>
+      </w:r>
+      <w:r>
+        <w:t xml:space="preserve"> button shall have the following </w:t>
+      </w:r>
+      <w:proofErr w:type="gramStart"/>
+      <w:r>
+        <w:t>options(</w:t>
+      </w:r>
+      <w:proofErr w:type="gramEnd"/>
+      <w:r>
+        <w:t>buttons):</w:t>
+      </w:r>
+    </w:p>
+    <w:p>
+      <w:pPr>
+        <w:pStyle w:val="ListParagraph"/>
+        <w:numPr>
+          <w:ilvl w:val="0"/>
+          <w:numId w:val="17"/>
+        </w:numPr>
+      </w:pPr>
+      <w:r>
+        <w:t>Add row</w:t>
+      </w:r>
+    </w:p>
+    <w:p>
+      <w:pPr>
+        <w:pStyle w:val="ListParagraph"/>
+      </w:pPr>
+      <w:r>
+        <w:rPr>
+          <w:color w:val="FF0000"/>
+        </w:rPr>
+        <w:t>TBD</w:t>
+      </w:r>
+      <w:r>
+        <w:t>: functionality</w:t>
+      </w:r>
+    </w:p>
+    <w:p>
+      <w:pPr>
+        <w:pStyle w:val="ListParagraph"/>
+        <w:numPr>
+          <w:ilvl w:val="0"/>
+          <w:numId w:val="17"/>
+        </w:numPr>
+      </w:pPr>
+      <w:r>
+        <w:t>Delete Row</w:t>
+      </w:r>
+    </w:p>
+    <w:p>
+      <w:pPr>
+        <w:pStyle w:val="ListParagraph"/>
+      </w:pPr>
+      <w:r>
+        <w:rPr>
+          <w:color w:val="FF0000"/>
+        </w:rPr>
+        <w:t>TBD</w:t>
+      </w:r>
+      <w:r>
+        <w:t>: functionality</w:t>
+      </w:r>
+    </w:p>
+    <w:p>
+      <w:pPr>
+        <w:pStyle w:val="ListParagraph"/>
+      </w:pPr>
     </w:p>
     <w:p/>
     <w:p/>
     <w:p>
+      <w:r>
+        <w:br w:type="page"/>
+      </w:r>
+    </w:p>
+    <w:p/>
+    <w:p>
       <w:pPr>
         <w:pStyle w:val="Heading2"/>
       </w:pPr>
-      <w:bookmarkStart w:id="20" w:name="_Toc5963344"/>
+      <w:bookmarkStart w:id="26" w:name="_Toc5980410"/>
       <w:r>
         <w:t>Coverage Tab</w:t>
       </w:r>
-      <w:bookmarkEnd w:id="20"/>
+      <w:bookmarkEnd w:id="26"/>
     </w:p>
     <w:p>
       <w:pPr>
         <w:pStyle w:val="Heading3"/>
       </w:pPr>
-      <w:bookmarkStart w:id="21" w:name="_Toc5963345"/>
-      <w:r>
-        <w:t>Columns for the dataGrid</w:t>
-      </w:r>
-      <w:bookmarkEnd w:id="21"/>
-    </w:p>
-    <w:p>
-      <w:r>
-        <w:t>TBD: what columns we’ll have in the Coverage Tab. With which functionality?</w:t>
+      <w:bookmarkStart w:id="27" w:name="_Toc5980411"/>
+      <w:r>
+        <w:t xml:space="preserve">Columns for the </w:t>
+      </w:r>
+      <w:proofErr w:type="spellStart"/>
+      <w:r>
+        <w:t>dataGrid</w:t>
+      </w:r>
+      <w:bookmarkEnd w:id="27"/>
+      <w:proofErr w:type="spellEnd"/>
+    </w:p>
+    <w:p>
+      <w:r>
+        <w:rPr>
+          <w:color w:val="FF0000"/>
+        </w:rPr>
+        <w:t>TBD</w:t>
+      </w:r>
+      <w:r>
+        <w:t xml:space="preserve">: what columns </w:t>
+      </w:r>
+      <w:proofErr w:type="gramStart"/>
+      <w:r>
+        <w:t>we’ll</w:t>
+      </w:r>
+      <w:proofErr w:type="gramEnd"/>
+      <w:r>
+        <w:t xml:space="preserve"> have in the Coverage Tab. With which functionality?</w:t>
       </w:r>
     </w:p>
     <w:p>
       <w:pPr>
         <w:pStyle w:val="Heading3"/>
       </w:pPr>
-      <w:bookmarkStart w:id="22" w:name="_Toc5963346"/>
+      <w:bookmarkStart w:id="28" w:name="_Toc5980412"/>
       <w:r>
         <w:t>Functionality</w:t>
       </w:r>
-      <w:bookmarkEnd w:id="22"/>
-    </w:p>
-    <w:p>
-      <w:r>
-        <w:t>TBD: How we’ll cover all requirements.</w:t>
+      <w:bookmarkEnd w:id="28"/>
+    </w:p>
+    <w:p>
+      <w:r>
+        <w:rPr>
+          <w:color w:val="FF0000"/>
+        </w:rPr>
+        <w:t>TBD</w:t>
+      </w:r>
+      <w:r>
+        <w:t xml:space="preserve">: How </w:t>
+      </w:r>
+      <w:proofErr w:type="gramStart"/>
+      <w:r>
+        <w:t>we’ll</w:t>
+      </w:r>
+      <w:proofErr w:type="gramEnd"/>
+      <w:r>
+        <w:t xml:space="preserve"> cover all requirements.</w:t>
       </w:r>
     </w:p>
     <w:p>
       <w:r>
         <w:tab/>
-        <w:t>User Req</w:t>
-      </w:r>
+        <w:t xml:space="preserve">User </w:t>
+      </w:r>
+      <w:proofErr w:type="spellStart"/>
+      <w:r>
+        <w:t>Req</w:t>
+      </w:r>
+      <w:proofErr w:type="spellEnd"/>
     </w:p>
     <w:p>
       <w:r>
         <w:tab/>
-        <w:t>System Req</w:t>
-      </w:r>
+        <w:t xml:space="preserve">System </w:t>
+      </w:r>
+      <w:proofErr w:type="spellStart"/>
+      <w:r>
+        <w:t>Req</w:t>
+      </w:r>
+      <w:proofErr w:type="spellEnd"/>
     </w:p>
     <w:p>
       <w:r>
         <w:tab/>
-        <w:t>Software Req</w:t>
-      </w:r>
+        <w:t xml:space="preserve">Software </w:t>
+      </w:r>
+      <w:proofErr w:type="spellStart"/>
+      <w:r>
+        <w:t>Req</w:t>
+      </w:r>
+      <w:proofErr w:type="spellEnd"/>
+    </w:p>
+    <w:p>
+      <w:pPr>
+        <w:pStyle w:val="Heading4"/>
+      </w:pPr>
+      <w:proofErr w:type="spellStart"/>
+      <w:r>
+        <w:t>MenuStrip</w:t>
+      </w:r>
+      <w:proofErr w:type="spellEnd"/>
+    </w:p>
+    <w:p>
+      <w:r>
+        <w:t>Menu strip shall have the following buttons:</w:t>
+      </w:r>
+    </w:p>
+    <w:p>
+      <w:pPr>
+        <w:pStyle w:val="ListParagraph"/>
+        <w:numPr>
+          <w:ilvl w:val="0"/>
+          <w:numId w:val="17"/>
+        </w:numPr>
+      </w:pPr>
+      <w:r>
+        <w:t>Settings</w:t>
+      </w:r>
+    </w:p>
+    <w:p>
+      <w:pPr>
+        <w:pStyle w:val="ListParagraph"/>
+        <w:numPr>
+          <w:ilvl w:val="0"/>
+          <w:numId w:val="17"/>
+        </w:numPr>
+      </w:pPr>
+      <w:r>
+        <w:t>Tools</w:t>
+      </w:r>
+    </w:p>
+    <w:p>
+      <w:pPr>
+        <w:pStyle w:val="Heading5"/>
+      </w:pPr>
+      <w:r>
+        <w:t>Settings Button</w:t>
+      </w:r>
+    </w:p>
+    <w:p>
+      <w:r>
+        <w:t>“</w:t>
+      </w:r>
+      <w:r>
+        <w:t>Settings</w:t>
+      </w:r>
+      <w:r>
+        <w:t xml:space="preserve">” button shall have the following </w:t>
+      </w:r>
+      <w:proofErr w:type="gramStart"/>
+      <w:r>
+        <w:t>options(</w:t>
+      </w:r>
+      <w:proofErr w:type="gramEnd"/>
+      <w:r>
+        <w:t>buttons):</w:t>
+      </w:r>
+    </w:p>
+    <w:p>
+      <w:r>
+        <w:rPr>
+          <w:color w:val="FF0000"/>
+        </w:rPr>
+        <w:t>TBD</w:t>
+      </w:r>
+    </w:p>
+    <w:p>
+      <w:pPr>
+        <w:pStyle w:val="Heading5"/>
+      </w:pPr>
+      <w:r>
+        <w:t>Tools Button</w:t>
+      </w:r>
+    </w:p>
+    <w:p>
+      <w:r>
+        <w:t>“</w:t>
+      </w:r>
+      <w:r>
+        <w:t>Tools</w:t>
+      </w:r>
+      <w:r>
+        <w:t xml:space="preserve">” button shall have the following </w:t>
+      </w:r>
+      <w:proofErr w:type="gramStart"/>
+      <w:r>
+        <w:t>options(</w:t>
+      </w:r>
+      <w:proofErr w:type="gramEnd"/>
+      <w:r>
+        <w:t>buttons):</w:t>
+      </w:r>
+    </w:p>
+    <w:p>
+      <w:pPr>
+        <w:pStyle w:val="ListParagraph"/>
+        <w:numPr>
+          <w:ilvl w:val="0"/>
+          <w:numId w:val="17"/>
+        </w:numPr>
+      </w:pPr>
+      <w:r>
+        <w:t>Make Coverage</w:t>
+      </w:r>
+    </w:p>
+    <w:p>
+      <w:pPr>
+        <w:ind w:left="720"/>
+      </w:pPr>
+      <w:r>
+        <w:t>Functionality:</w:t>
+      </w:r>
+    </w:p>
+    <w:p>
+      <w:pPr>
+        <w:pStyle w:val="ListParagraph"/>
+        <w:numPr>
+          <w:ilvl w:val="2"/>
+          <w:numId w:val="17"/>
+        </w:numPr>
+      </w:pPr>
+      <w:r>
+        <w:t>Search in the code each ID to check if is implemented or not.</w:t>
+      </w:r>
+    </w:p>
+    <w:p>
+      <w:pPr>
+        <w:pStyle w:val="ListParagraph"/>
+        <w:numPr>
+          <w:ilvl w:val="0"/>
+          <w:numId w:val="17"/>
+        </w:numPr>
+      </w:pPr>
+      <w:r>
+        <w:t>Publish Coverage</w:t>
+      </w:r>
+    </w:p>
+    <w:p>
+      <w:pPr>
+        <w:pStyle w:val="ListParagraph"/>
+        <w:numPr>
+          <w:ilvl w:val="2"/>
+          <w:numId w:val="17"/>
+        </w:numPr>
+      </w:pPr>
+      <w:r>
+        <w:t xml:space="preserve">Save the coverage </w:t>
+      </w:r>
+      <w:proofErr w:type="spellStart"/>
+      <w:r>
+        <w:t>raport</w:t>
+      </w:r>
+      <w:proofErr w:type="spellEnd"/>
+      <w:r>
+        <w:t xml:space="preserve"> into </w:t>
+      </w:r>
+      <w:proofErr w:type="gramStart"/>
+      <w:r>
+        <w:t>a</w:t>
+      </w:r>
+      <w:proofErr w:type="gramEnd"/>
+      <w:r>
+        <w:t xml:space="preserve"> Excel file. This file needs to be versioned on the server.</w:t>
+      </w:r>
+      <w:r>
+        <w:br w:type="page"/>
+      </w:r>
+    </w:p>
+    <w:p>
+      <w:pPr>
+        <w:pStyle w:val="ListParagraph"/>
+        <w:numPr>
+          <w:ilvl w:val="0"/>
+          <w:numId w:val="17"/>
+        </w:numPr>
+      </w:pPr>
+    </w:p>
+    <w:p>
+      <w:pPr>
+        <w:ind w:left="360"/>
+      </w:pPr>
     </w:p>
     <w:p/>
     <w:p>
       <w:pPr>
         <w:pStyle w:val="Heading2"/>
       </w:pPr>
-      <w:bookmarkStart w:id="23" w:name="_Toc5963347"/>
+      <w:bookmarkStart w:id="29" w:name="_Toc5980413"/>
       <w:r>
         <w:t>Statistics Tab</w:t>
       </w:r>
-      <w:bookmarkEnd w:id="23"/>
+      <w:bookmarkEnd w:id="29"/>
       <w:r>
         <w:t xml:space="preserve"> </w:t>
       </w:r>
     </w:p>
     <w:p>
       <w:r>
-        <w:t>TBD: What statistics will be calculated</w:t>
-      </w:r>
+        <w:rPr>
+          <w:color w:val="FF0000"/>
+        </w:rPr>
+        <w:t>TBD</w:t>
+      </w:r>
+      <w:r>
+        <w:t xml:space="preserve">: What statistics will be </w:t>
+      </w:r>
+      <w:proofErr w:type="gramStart"/>
+      <w:r>
+        <w:t>calculated</w:t>
+      </w:r>
+      <w:proofErr w:type="gramEnd"/>
       <w:r>
         <w:t xml:space="preserve"> </w:t>
       </w:r>
-      <w:bookmarkStart w:id="24" w:name="_GoBack"/>
-      <w:bookmarkEnd w:id="24"/>
     </w:p>
     <w:p/>
     <w:p/>
@@ -5853,7 +7387,7 @@
               <w:noProof/>
               <w:sz w:val="16"/>
             </w:rPr>
-            <w:t>7</w:t>
+            <w:t>11</w:t>
           </w:r>
           <w:r>
             <w:rPr>
@@ -5910,7 +7444,7 @@
               <w:noProof/>
               <w:sz w:val="16"/>
             </w:rPr>
-            <w:t>7</w:t>
+            <w:t>11</w:t>
           </w:r>
           <w:r>
             <w:rPr>
@@ -6590,6 +8124,118 @@
     </w:lvl>
   </w:abstractNum>
   <w:abstractNum w:abstractNumId="5" w15:restartNumberingAfterBreak="0">
+    <w:nsid w:val="34A844C1"/>
+    <w:multiLevelType w:val="hybridMultilevel"/>
+    <w:tmpl w:val="A71C5AA0"/>
+    <w:lvl w:ilvl="0" w:tplc="C8806434">
+      <w:numFmt w:val="bullet"/>
+      <w:lvlText w:val="-"/>
+      <w:lvlJc w:val="left"/>
+      <w:pPr>
+        <w:ind w:left="720" w:hanging="360"/>
+      </w:pPr>
+      <w:rPr>
+        <w:rFonts w:ascii="Arial" w:eastAsia="MS Mincho" w:hAnsi="Arial" w:cs="Arial" w:hint="default"/>
+      </w:rPr>
+    </w:lvl>
+    <w:lvl w:ilvl="1" w:tplc="04090003">
+      <w:start w:val="1"/>
+      <w:numFmt w:val="bullet"/>
+      <w:lvlText w:val="o"/>
+      <w:lvlJc w:val="left"/>
+      <w:pPr>
+        <w:ind w:left="1440" w:hanging="360"/>
+      </w:pPr>
+      <w:rPr>
+        <w:rFonts w:ascii="Courier New" w:hAnsi="Courier New" w:cs="Courier New" w:hint="default"/>
+      </w:rPr>
+    </w:lvl>
+    <w:lvl w:ilvl="2" w:tplc="04090005">
+      <w:start w:val="1"/>
+      <w:numFmt w:val="bullet"/>
+      <w:lvlText w:val=""/>
+      <w:lvlJc w:val="left"/>
+      <w:pPr>
+        <w:ind w:left="2160" w:hanging="360"/>
+      </w:pPr>
+      <w:rPr>
+        <w:rFonts w:ascii="Wingdings" w:hAnsi="Wingdings" w:hint="default"/>
+      </w:rPr>
+    </w:lvl>
+    <w:lvl w:ilvl="3" w:tplc="04090001" w:tentative="1">
+      <w:start w:val="1"/>
+      <w:numFmt w:val="bullet"/>
+      <w:lvlText w:val=""/>
+      <w:lvlJc w:val="left"/>
+      <w:pPr>
+        <w:ind w:left="2880" w:hanging="360"/>
+      </w:pPr>
+      <w:rPr>
+        <w:rFonts w:ascii="Symbol" w:hAnsi="Symbol" w:hint="default"/>
+      </w:rPr>
+    </w:lvl>
+    <w:lvl w:ilvl="4" w:tplc="04090003" w:tentative="1">
+      <w:start w:val="1"/>
+      <w:numFmt w:val="bullet"/>
+      <w:lvlText w:val="o"/>
+      <w:lvlJc w:val="left"/>
+      <w:pPr>
+        <w:ind w:left="3600" w:hanging="360"/>
+      </w:pPr>
+      <w:rPr>
+        <w:rFonts w:ascii="Courier New" w:hAnsi="Courier New" w:cs="Courier New" w:hint="default"/>
+      </w:rPr>
+    </w:lvl>
+    <w:lvl w:ilvl="5" w:tplc="04090005" w:tentative="1">
+      <w:start w:val="1"/>
+      <w:numFmt w:val="bullet"/>
+      <w:lvlText w:val=""/>
+      <w:lvlJc w:val="left"/>
+      <w:pPr>
+        <w:ind w:left="4320" w:hanging="360"/>
+      </w:pPr>
+      <w:rPr>
+        <w:rFonts w:ascii="Wingdings" w:hAnsi="Wingdings" w:hint="default"/>
+      </w:rPr>
+    </w:lvl>
+    <w:lvl w:ilvl="6" w:tplc="04090001" w:tentative="1">
+      <w:start w:val="1"/>
+      <w:numFmt w:val="bullet"/>
+      <w:lvlText w:val=""/>
+      <w:lvlJc w:val="left"/>
+      <w:pPr>
+        <w:ind w:left="5040" w:hanging="360"/>
+      </w:pPr>
+      <w:rPr>
+        <w:rFonts w:ascii="Symbol" w:hAnsi="Symbol" w:hint="default"/>
+      </w:rPr>
+    </w:lvl>
+    <w:lvl w:ilvl="7" w:tplc="04090003" w:tentative="1">
+      <w:start w:val="1"/>
+      <w:numFmt w:val="bullet"/>
+      <w:lvlText w:val="o"/>
+      <w:lvlJc w:val="left"/>
+      <w:pPr>
+        <w:ind w:left="5760" w:hanging="360"/>
+      </w:pPr>
+      <w:rPr>
+        <w:rFonts w:ascii="Courier New" w:hAnsi="Courier New" w:cs="Courier New" w:hint="default"/>
+      </w:rPr>
+    </w:lvl>
+    <w:lvl w:ilvl="8" w:tplc="04090005" w:tentative="1">
+      <w:start w:val="1"/>
+      <w:numFmt w:val="bullet"/>
+      <w:lvlText w:val=""/>
+      <w:lvlJc w:val="left"/>
+      <w:pPr>
+        <w:ind w:left="6480" w:hanging="360"/>
+      </w:pPr>
+      <w:rPr>
+        <w:rFonts w:ascii="Wingdings" w:hAnsi="Wingdings" w:hint="default"/>
+      </w:rPr>
+    </w:lvl>
+  </w:abstractNum>
+  <w:abstractNum w:abstractNumId="6" w15:restartNumberingAfterBreak="0">
     <w:nsid w:val="36593F38"/>
     <w:multiLevelType w:val="hybridMultilevel"/>
     <w:tmpl w:val="109229D6"/>
@@ -6675,7 +8321,7 @@
       </w:pPr>
     </w:lvl>
   </w:abstractNum>
-  <w:abstractNum w:abstractNumId="6" w15:restartNumberingAfterBreak="0">
+  <w:abstractNum w:abstractNumId="7" w15:restartNumberingAfterBreak="0">
     <w:nsid w:val="3BD47533"/>
     <w:multiLevelType w:val="multilevel"/>
     <w:tmpl w:val="82602DD8"/>
@@ -6825,7 +8471,7 @@
       </w:rPr>
     </w:lvl>
   </w:abstractNum>
-  <w:abstractNum w:abstractNumId="7" w15:restartNumberingAfterBreak="0">
+  <w:abstractNum w:abstractNumId="8" w15:restartNumberingAfterBreak="0">
     <w:nsid w:val="3D581639"/>
     <w:multiLevelType w:val="hybridMultilevel"/>
     <w:tmpl w:val="6880691E"/>
@@ -6914,7 +8560,7 @@
       </w:pPr>
     </w:lvl>
   </w:abstractNum>
-  <w:abstractNum w:abstractNumId="8" w15:restartNumberingAfterBreak="0">
+  <w:abstractNum w:abstractNumId="9" w15:restartNumberingAfterBreak="0">
     <w:nsid w:val="3FF56203"/>
     <w:multiLevelType w:val="hybridMultilevel"/>
     <w:tmpl w:val="53A09D4A"/>
@@ -7003,7 +8649,7 @@
       </w:pPr>
     </w:lvl>
   </w:abstractNum>
-  <w:abstractNum w:abstractNumId="9" w15:restartNumberingAfterBreak="0">
+  <w:abstractNum w:abstractNumId="10" w15:restartNumberingAfterBreak="0">
     <w:nsid w:val="44164066"/>
     <w:multiLevelType w:val="multilevel"/>
     <w:tmpl w:val="5D9A44DA"/>
@@ -7140,7 +8786,7 @@
       </w:rPr>
     </w:lvl>
   </w:abstractNum>
-  <w:abstractNum w:abstractNumId="10" w15:restartNumberingAfterBreak="0">
+  <w:abstractNum w:abstractNumId="11" w15:restartNumberingAfterBreak="0">
     <w:nsid w:val="45D536CB"/>
     <w:multiLevelType w:val="hybridMultilevel"/>
     <w:tmpl w:val="D122BFE8"/>
@@ -7229,7 +8875,7 @@
       </w:pPr>
     </w:lvl>
   </w:abstractNum>
-  <w:abstractNum w:abstractNumId="11" w15:restartNumberingAfterBreak="0">
+  <w:abstractNum w:abstractNumId="12" w15:restartNumberingAfterBreak="0">
     <w:nsid w:val="5B8951E1"/>
     <w:multiLevelType w:val="hybridMultilevel"/>
     <w:tmpl w:val="4622025A"/>
@@ -7318,7 +8964,7 @@
       </w:pPr>
     </w:lvl>
   </w:abstractNum>
-  <w:abstractNum w:abstractNumId="12" w15:restartNumberingAfterBreak="0">
+  <w:abstractNum w:abstractNumId="13" w15:restartNumberingAfterBreak="0">
     <w:nsid w:val="5BDB2E56"/>
     <w:multiLevelType w:val="hybridMultilevel"/>
     <w:tmpl w:val="D0643564"/>
@@ -7407,7 +9053,7 @@
       </w:pPr>
     </w:lvl>
   </w:abstractNum>
-  <w:abstractNum w:abstractNumId="13" w15:restartNumberingAfterBreak="0">
+  <w:abstractNum w:abstractNumId="14" w15:restartNumberingAfterBreak="0">
     <w:nsid w:val="64764F29"/>
     <w:multiLevelType w:val="hybridMultilevel"/>
     <w:tmpl w:val="2AD80C04"/>
@@ -7498,7 +9144,7 @@
       </w:pPr>
     </w:lvl>
   </w:abstractNum>
-  <w:abstractNum w:abstractNumId="14" w15:restartNumberingAfterBreak="0">
+  <w:abstractNum w:abstractNumId="15" w15:restartNumberingAfterBreak="0">
     <w:nsid w:val="77D754A3"/>
     <w:multiLevelType w:val="hybridMultilevel"/>
     <w:tmpl w:val="47B0C074"/>
@@ -7587,7 +9233,7 @@
       </w:pPr>
     </w:lvl>
   </w:abstractNum>
-  <w:abstractNum w:abstractNumId="15" w15:restartNumberingAfterBreak="0">
+  <w:abstractNum w:abstractNumId="16" w15:restartNumberingAfterBreak="0">
     <w:nsid w:val="7E3D3E50"/>
     <w:multiLevelType w:val="hybridMultilevel"/>
     <w:tmpl w:val="C86A3736"/>
@@ -7678,25 +9324,25 @@
     </w:lvl>
   </w:abstractNum>
   <w:num w:numId="1">
-    <w:abstractNumId w:val="9"/>
+    <w:abstractNumId w:val="10"/>
   </w:num>
   <w:num w:numId="2">
     <w:abstractNumId w:val="0"/>
   </w:num>
   <w:num w:numId="3">
-    <w:abstractNumId w:val="6"/>
+    <w:abstractNumId w:val="7"/>
   </w:num>
   <w:num w:numId="4">
-    <w:abstractNumId w:val="13"/>
+    <w:abstractNumId w:val="14"/>
   </w:num>
   <w:num w:numId="5">
-    <w:abstractNumId w:val="14"/>
+    <w:abstractNumId w:val="15"/>
   </w:num>
   <w:num w:numId="6">
     <w:abstractNumId w:val="2"/>
   </w:num>
   <w:num w:numId="7">
-    <w:abstractNumId w:val="15"/>
+    <w:abstractNumId w:val="16"/>
   </w:num>
   <w:num w:numId="8">
     <w:abstractNumId w:val="1"/>
@@ -7705,25 +9351,28 @@
     <w:abstractNumId w:val="4"/>
   </w:num>
   <w:num w:numId="10">
-    <w:abstractNumId w:val="11"/>
+    <w:abstractNumId w:val="12"/>
   </w:num>
   <w:num w:numId="11">
-    <w:abstractNumId w:val="12"/>
+    <w:abstractNumId w:val="13"/>
   </w:num>
   <w:num w:numId="12">
     <w:abstractNumId w:val="3"/>
   </w:num>
   <w:num w:numId="13">
-    <w:abstractNumId w:val="7"/>
+    <w:abstractNumId w:val="8"/>
   </w:num>
   <w:num w:numId="14">
-    <w:abstractNumId w:val="5"/>
+    <w:abstractNumId w:val="6"/>
   </w:num>
   <w:num w:numId="15">
-    <w:abstractNumId w:val="8"/>
+    <w:abstractNumId w:val="9"/>
   </w:num>
   <w:num w:numId="16">
-    <w:abstractNumId w:val="10"/>
+    <w:abstractNumId w:val="11"/>
+  </w:num>
+  <w:num w:numId="17">
+    <w:abstractNumId w:val="5"/>
   </w:num>
   <w:numIdMacAtCleanup w:val="7"/>
 </w:numbering>
@@ -9764,7 +11413,7 @@
 </file>
 
 <file path=customXml/itemProps1.xml><?xml version="1.0" encoding="utf-8"?>
-<ds:datastoreItem xmlns:ds="http://schemas.openxmlformats.org/officeDocument/2006/customXml" ds:itemID="{852B58AA-0CAE-4D7F-8A6A-85E223D2CC33}">
+<ds:datastoreItem xmlns:ds="http://schemas.openxmlformats.org/officeDocument/2006/customXml" ds:itemID="{BA67793A-F5ED-4958-8C62-19E394FC63A7}">
   <ds:schemaRefs>
     <ds:schemaRef ds:uri="http://schemas.openxmlformats.org/officeDocument/2006/bibliography"/>
   </ds:schemaRefs>

</xml_diff>

<commit_message>
added functionality requirements chapter
</commit_message>
<xml_diff>
--- a/ProjectRequirements/Requirements Tool Project.docx
+++ b/ProjectRequirements/Requirements Tool Project.docx
@@ -1,6 +1,6 @@
 
 <file path=word/document.xml><?xml version="1.0" encoding="utf-8"?>
-<w:document xmlns:wpc="http://schemas.microsoft.com/office/word/2010/wordprocessingCanvas" xmlns:cx="http://schemas.microsoft.com/office/drawing/2014/chartex" xmlns:cx1="http://schemas.microsoft.com/office/drawing/2015/9/8/chartex" xmlns:mc="http://schemas.openxmlformats.org/markup-compatibility/2006" xmlns:o="urn:schemas-microsoft-com:office:office" xmlns:r="http://schemas.openxmlformats.org/officeDocument/2006/relationships" xmlns:m="http://schemas.openxmlformats.org/officeDocument/2006/math" xmlns:v="urn:schemas-microsoft-com:vml" xmlns:wp14="http://schemas.microsoft.com/office/word/2010/wordprocessingDrawing" xmlns:wp="http://schemas.openxmlformats.org/drawingml/2006/wordprocessingDrawing" xmlns:w10="urn:schemas-microsoft-com:office:word" xmlns:w="http://schemas.openxmlformats.org/wordprocessingml/2006/main" xmlns:w14="http://schemas.microsoft.com/office/word/2010/wordml" xmlns:w15="http://schemas.microsoft.com/office/word/2012/wordml" xmlns:w16se="http://schemas.microsoft.com/office/word/2015/wordml/symex" xmlns:wpg="http://schemas.microsoft.com/office/word/2010/wordprocessingGroup" xmlns:wpi="http://schemas.microsoft.com/office/word/2010/wordprocessingInk" xmlns:wne="http://schemas.microsoft.com/office/word/2006/wordml" xmlns:wps="http://schemas.microsoft.com/office/word/2010/wordprocessingShape" mc:Ignorable="w14 w15 w16se wp14">
+<w:document xmlns:ve="http://schemas.openxmlformats.org/markup-compatibility/2006" xmlns:o="urn:schemas-microsoft-com:office:office" xmlns:r="http://schemas.openxmlformats.org/officeDocument/2006/relationships" xmlns:m="http://schemas.openxmlformats.org/officeDocument/2006/math" xmlns:v="urn:schemas-microsoft-com:vml" xmlns:wp="http://schemas.openxmlformats.org/drawingml/2006/wordprocessingDrawing" xmlns:w10="urn:schemas-microsoft-com:office:word" xmlns:w="http://schemas.openxmlformats.org/wordprocessingml/2006/main" xmlns:wne="http://schemas.microsoft.com/office/word/2006/wordml">
   <w:body>
     <w:p>
       <w:pPr>
@@ -2715,7 +2715,7 @@
           <w:insideV w:val="single" w:sz="6" w:space="0" w:color="auto"/>
         </w:tblBorders>
         <w:tblLayout w:type="fixed"/>
-        <w:tblLook w:val="0000" w:firstRow="0" w:lastRow="0" w:firstColumn="0" w:lastColumn="0" w:noHBand="0" w:noVBand="0"/>
+        <w:tblLook w:val="0000"/>
       </w:tblPr>
       <w:tblGrid>
         <w:gridCol w:w="2304"/>
@@ -3028,7 +3028,7 @@
           <w:insideH w:val="single" w:sz="6" w:space="0" w:color="auto"/>
           <w:insideV w:val="single" w:sz="6" w:space="0" w:color="auto"/>
         </w:tblBorders>
-        <w:tblLook w:val="00A0" w:firstRow="1" w:lastRow="0" w:firstColumn="1" w:lastColumn="0" w:noHBand="0" w:noVBand="0"/>
+        <w:tblLook w:val="00A0"/>
       </w:tblPr>
       <w:tblGrid>
         <w:gridCol w:w="1710"/>
@@ -3591,7 +3591,7 @@
           <w:insideH w:val="single" w:sz="6" w:space="0" w:color="auto"/>
           <w:insideV w:val="single" w:sz="6" w:space="0" w:color="auto"/>
         </w:tblBorders>
-        <w:tblLook w:val="00A0" w:firstRow="1" w:lastRow="0" w:firstColumn="1" w:lastColumn="0" w:noHBand="0" w:noVBand="0"/>
+        <w:tblLook w:val="00A0"/>
       </w:tblPr>
       <w:tblGrid>
         <w:gridCol w:w="4132"/>
@@ -3899,7 +3899,7 @@
           <w:insideH w:val="single" w:sz="6" w:space="0" w:color="auto"/>
           <w:insideV w:val="single" w:sz="6" w:space="0" w:color="auto"/>
         </w:tblBorders>
-        <w:tblLook w:val="00A0" w:firstRow="1" w:lastRow="0" w:firstColumn="1" w:lastColumn="0" w:noHBand="0" w:noVBand="0"/>
+        <w:tblLook w:val="00A0"/>
       </w:tblPr>
       <w:tblGrid>
         <w:gridCol w:w="1882"/>
@@ -4016,53 +4016,21 @@
                 <w:rFonts w:ascii="Arial" w:hAnsi="Arial" w:cs="Arial"/>
                 <w:szCs w:val="20"/>
               </w:rPr>
-              <w:t>XML “</w:t>
-            </w:r>
-            <w:proofErr w:type="spellStart"/>
+              <w:t xml:space="preserve">XML “needscoverage” </w:t>
+            </w:r>
             <w:r>
               <w:rPr>
                 <w:rFonts w:ascii="Arial" w:hAnsi="Arial" w:cs="Arial"/>
                 <w:szCs w:val="20"/>
               </w:rPr>
-              <w:t>needscoverage</w:t>
-            </w:r>
-            <w:proofErr w:type="spellEnd"/>
+              <w:t>member</w:t>
+            </w:r>
             <w:r>
               <w:rPr>
                 <w:rFonts w:ascii="Arial" w:hAnsi="Arial" w:cs="Arial"/>
                 <w:szCs w:val="20"/>
               </w:rPr>
-              <w:t xml:space="preserve">” </w:t>
-            </w:r>
-            <w:r>
-              <w:rPr>
-                <w:rFonts w:ascii="Arial" w:hAnsi="Arial" w:cs="Arial"/>
-                <w:szCs w:val="20"/>
-              </w:rPr>
-              <w:t>member</w:t>
-            </w:r>
-            <w:r>
-              <w:rPr>
-                <w:rFonts w:ascii="Arial" w:hAnsi="Arial" w:cs="Arial"/>
-                <w:szCs w:val="20"/>
-              </w:rPr>
-              <w:t xml:space="preserve"> </w:t>
-            </w:r>
-            <w:proofErr w:type="gramStart"/>
-            <w:r>
-              <w:rPr>
-                <w:rFonts w:ascii="Arial" w:hAnsi="Arial" w:cs="Arial"/>
-                <w:szCs w:val="20"/>
-              </w:rPr>
-              <w:t>shall be implemented</w:t>
-            </w:r>
-            <w:proofErr w:type="gramEnd"/>
-            <w:r>
-              <w:rPr>
-                <w:rFonts w:ascii="Arial" w:hAnsi="Arial" w:cs="Arial"/>
-                <w:szCs w:val="20"/>
-              </w:rPr>
-              <w:t>.</w:t>
+              <w:t xml:space="preserve"> shall be implemented.</w:t>
             </w:r>
             <w:r>
               <w:rPr>
@@ -4119,47 +4087,19 @@
               <w:rPr>
                 <w:rFonts w:eastAsia="Times New Roman"/>
               </w:rPr>
-              <w:t>XML “</w:t>
-            </w:r>
-            <w:proofErr w:type="spellStart"/>
+              <w:t xml:space="preserve">XML “providescoverage” </w:t>
+            </w:r>
             <w:r>
               <w:rPr>
                 <w:rFonts w:eastAsia="Times New Roman"/>
               </w:rPr>
-              <w:t>providescoverage</w:t>
-            </w:r>
-            <w:proofErr w:type="spellEnd"/>
+              <w:t>member</w:t>
+            </w:r>
             <w:r>
               <w:rPr>
                 <w:rFonts w:eastAsia="Times New Roman"/>
               </w:rPr>
-              <w:t xml:space="preserve">” </w:t>
-            </w:r>
-            <w:r>
-              <w:rPr>
-                <w:rFonts w:eastAsia="Times New Roman"/>
-              </w:rPr>
-              <w:t>member</w:t>
-            </w:r>
-            <w:r>
-              <w:rPr>
-                <w:rFonts w:eastAsia="Times New Roman"/>
-              </w:rPr>
-              <w:t xml:space="preserve"> </w:t>
-            </w:r>
-            <w:proofErr w:type="gramStart"/>
-            <w:r>
-              <w:rPr>
-                <w:rFonts w:eastAsia="Times New Roman"/>
-              </w:rPr>
-              <w:t>shall be implemented</w:t>
-            </w:r>
-            <w:proofErr w:type="gramEnd"/>
-            <w:r>
-              <w:rPr>
-                <w:rFonts w:eastAsia="Times New Roman"/>
-              </w:rPr>
-              <w:t>.</w:t>
+              <w:t xml:space="preserve"> shall be implemented.</w:t>
             </w:r>
             <w:r>
               <w:t xml:space="preserve"> Please see 3.1</w:t>
@@ -4851,19 +4791,9 @@
         <w:pStyle w:val="Heading3"/>
       </w:pPr>
       <w:bookmarkStart w:id="12" w:name="_Toc5980396"/>
-      <w:proofErr w:type="spellStart"/>
-      <w:r>
-        <w:t>NeedsCoverage</w:t>
-      </w:r>
-      <w:proofErr w:type="spellEnd"/>
-      <w:r>
-        <w:t xml:space="preserve"> and </w:t>
-      </w:r>
-      <w:proofErr w:type="spellStart"/>
-      <w:r>
-        <w:t>ProvidesCoverage</w:t>
-      </w:r>
-      <w:proofErr w:type="spellEnd"/>
+      <w:r>
+        <w:t>NeedsCoverage and ProvidesCoverage</w:t>
+      </w:r>
       <w:r>
         <w:t xml:space="preserve"> members</w:t>
       </w:r>
@@ -4890,78 +4820,16 @@
           <w:noProof/>
           <w:lang w:val="en-US" w:eastAsia="en-US"/>
         </w:rPr>
-        <mc:AlternateContent>
-          <mc:Choice Requires="wps">
-            <w:drawing>
-              <wp:anchor distT="0" distB="0" distL="114300" distR="114300" simplePos="0" relativeHeight="251659264" behindDoc="0" locked="0" layoutInCell="1" allowOverlap="1">
-                <wp:simplePos x="0" y="0"/>
-                <wp:positionH relativeFrom="margin">
-                  <wp:posOffset>-623751</wp:posOffset>
-                </wp:positionH>
-                <wp:positionV relativeFrom="paragraph">
-                  <wp:posOffset>116780</wp:posOffset>
-                </wp:positionV>
-                <wp:extent cx="2060827" cy="3444456"/>
-                <wp:effectExtent l="0" t="0" r="53975" b="60960"/>
-                <wp:wrapNone/>
-                <wp:docPr id="1" name="Straight Arrow Connector 1"/>
-                <wp:cNvGraphicFramePr/>
-                <a:graphic xmlns:a="http://schemas.openxmlformats.org/drawingml/2006/main">
-                  <a:graphicData uri="http://schemas.microsoft.com/office/word/2010/wordprocessingShape">
-                    <wps:wsp>
-                      <wps:cNvCnPr/>
-                      <wps:spPr>
-                        <a:xfrm>
-                          <a:off x="0" y="0"/>
-                          <a:ext cx="2060827" cy="3444456"/>
-                        </a:xfrm>
-                        <a:prstGeom prst="straightConnector1">
-                          <a:avLst/>
-                        </a:prstGeom>
-                        <a:ln>
-                          <a:tailEnd type="triangle"/>
-                        </a:ln>
-                      </wps:spPr>
-                      <wps:style>
-                        <a:lnRef idx="1">
-                          <a:schemeClr val="accent1"/>
-                        </a:lnRef>
-                        <a:fillRef idx="0">
-                          <a:schemeClr val="accent1"/>
-                        </a:fillRef>
-                        <a:effectRef idx="0">
-                          <a:schemeClr val="accent1"/>
-                        </a:effectRef>
-                        <a:fontRef idx="minor">
-                          <a:schemeClr val="tx1"/>
-                        </a:fontRef>
-                      </wps:style>
-                      <wps:bodyPr/>
-                    </wps:wsp>
-                  </a:graphicData>
-                </a:graphic>
-                <wp14:sizeRelH relativeFrom="margin">
-                  <wp14:pctWidth>0</wp14:pctWidth>
-                </wp14:sizeRelH>
-                <wp14:sizeRelV relativeFrom="margin">
-                  <wp14:pctHeight>0</wp14:pctHeight>
-                </wp14:sizeRelV>
-              </wp:anchor>
-            </w:drawing>
-          </mc:Choice>
-          <mc:Fallback>
-            <w:pict>
-              <v:shapetype w14:anchorId="7CAFCA14" id="_x0000_t32" coordsize="21600,21600" o:spt="32" o:oned="t" path="m,l21600,21600e" filled="f">
-                <v:path arrowok="t" fillok="f" o:connecttype="none"/>
-                <o:lock v:ext="edit" shapetype="t"/>
-              </v:shapetype>
-              <v:shape id="Straight Arrow Connector 1" o:spid="_x0000_s1026" type="#_x0000_t32" style="position:absolute;margin-left:-49.1pt;margin-top:9.2pt;width:162.25pt;height:271.2pt;z-index:251659264;visibility:visible;mso-wrap-style:square;mso-width-percent:0;mso-height-percent:0;mso-wrap-distance-left:9pt;mso-wrap-distance-top:0;mso-wrap-distance-right:9pt;mso-wrap-distance-bottom:0;mso-position-horizontal:absolute;mso-position-horizontal-relative:margin;mso-position-vertical:absolute;mso-position-vertical-relative:text;mso-width-percent:0;mso-height-percent:0;mso-width-relative:margin;mso-height-relative:margin" o:gfxdata="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" strokecolor="#4579b8 [3044]">
-                <v:stroke endarrow="block"/>
-                <w10:wrap anchorx="margin"/>
-              </v:shape>
-            </w:pict>
-          </mc:Fallback>
-        </mc:AlternateContent>
+        <w:pict>
+          <v:shapetype id="_x0000_t32" coordsize="21600,21600" o:spt="32" o:oned="t" path="m,l21600,21600e" filled="f">
+            <v:path arrowok="t" fillok="f" o:connecttype="none"/>
+            <o:lock v:ext="edit" shapetype="t"/>
+          </v:shapetype>
+          <v:shape id="Straight Arrow Connector 1" o:spid="_x0000_s1026" type="#_x0000_t32" style="position:absolute;margin-left:-49.1pt;margin-top:9.2pt;width:162.25pt;height:271.2pt;z-index:251659264;visibility:visible;mso-position-horizontal-relative:margin;mso-width-relative:margin;mso-height-relative:margin" o:gfxdata="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" strokecolor="#4579b8 [3044]">
+            <v:stroke endarrow="block"/>
+            <w10:wrap anchorx="margin"/>
+          </v:shape>
+        </w:pict>
       </w:r>
       <w:r>
         <w:rPr>
@@ -4977,74 +4845,12 @@
           <w:noProof/>
           <w:lang w:val="en-US" w:eastAsia="en-US"/>
         </w:rPr>
-        <mc:AlternateContent>
-          <mc:Choice Requires="wps">
-            <w:drawing>
-              <wp:anchor distT="0" distB="0" distL="114300" distR="114300" simplePos="0" relativeHeight="251660288" behindDoc="0" locked="0" layoutInCell="1" allowOverlap="1">
-                <wp:simplePos x="0" y="0"/>
-                <wp:positionH relativeFrom="margin">
-                  <wp:align>right</wp:align>
-                </wp:positionH>
-                <wp:positionV relativeFrom="paragraph">
-                  <wp:posOffset>39370</wp:posOffset>
-                </wp:positionV>
-                <wp:extent cx="1716657" cy="3435830"/>
-                <wp:effectExtent l="0" t="38100" r="55245" b="31750"/>
-                <wp:wrapNone/>
-                <wp:docPr id="2" name="Straight Arrow Connector 2"/>
-                <wp:cNvGraphicFramePr/>
-                <a:graphic xmlns:a="http://schemas.openxmlformats.org/drawingml/2006/main">
-                  <a:graphicData uri="http://schemas.microsoft.com/office/word/2010/wordprocessingShape">
-                    <wps:wsp>
-                      <wps:cNvCnPr/>
-                      <wps:spPr>
-                        <a:xfrm flipV="1">
-                          <a:off x="0" y="0"/>
-                          <a:ext cx="1716657" cy="3435830"/>
-                        </a:xfrm>
-                        <a:prstGeom prst="straightConnector1">
-                          <a:avLst/>
-                        </a:prstGeom>
-                        <a:ln>
-                          <a:tailEnd type="triangle"/>
-                        </a:ln>
-                      </wps:spPr>
-                      <wps:style>
-                        <a:lnRef idx="1">
-                          <a:schemeClr val="accent1"/>
-                        </a:lnRef>
-                        <a:fillRef idx="0">
-                          <a:schemeClr val="accent1"/>
-                        </a:fillRef>
-                        <a:effectRef idx="0">
-                          <a:schemeClr val="accent1"/>
-                        </a:effectRef>
-                        <a:fontRef idx="minor">
-                          <a:schemeClr val="tx1"/>
-                        </a:fontRef>
-                      </wps:style>
-                      <wps:bodyPr/>
-                    </wps:wsp>
-                  </a:graphicData>
-                </a:graphic>
-                <wp14:sizeRelH relativeFrom="margin">
-                  <wp14:pctWidth>0</wp14:pctWidth>
-                </wp14:sizeRelH>
-                <wp14:sizeRelV relativeFrom="margin">
-                  <wp14:pctHeight>0</wp14:pctHeight>
-                </wp14:sizeRelV>
-              </wp:anchor>
-            </w:drawing>
-          </mc:Choice>
-          <mc:Fallback>
-            <w:pict>
-              <v:shape w14:anchorId="39C5A8D4" id="Straight Arrow Connector 2" o:spid="_x0000_s1026" type="#_x0000_t32" style="position:absolute;margin-left:83.95pt;margin-top:3.1pt;width:135.15pt;height:270.55pt;flip:y;z-index:251660288;visibility:visible;mso-wrap-style:square;mso-width-percent:0;mso-height-percent:0;mso-wrap-distance-left:9pt;mso-wrap-distance-top:0;mso-wrap-distance-right:9pt;mso-wrap-distance-bottom:0;mso-position-horizontal:right;mso-position-horizontal-relative:margin;mso-position-vertical:absolute;mso-position-vertical-relative:text;mso-width-percent:0;mso-height-percent:0;mso-width-relative:margin;mso-height-relative:margin" o:gfxdata="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" strokecolor="#4579b8 [3044]">
-                <v:stroke endarrow="block"/>
-                <w10:wrap anchorx="margin"/>
-              </v:shape>
-            </w:pict>
-          </mc:Fallback>
-        </mc:AlternateContent>
+        <w:pict>
+          <v:shape id="Straight Arrow Connector 2" o:spid="_x0000_s1035" type="#_x0000_t32" style="position:absolute;margin-left:179.1pt;margin-top:3.1pt;width:135.15pt;height:270.55pt;flip:y;z-index:251660288;visibility:visible;mso-position-horizontal:right;mso-position-horizontal-relative:margin;mso-width-relative:margin;mso-height-relative:margin" o:gfxdata="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" strokecolor="#4579b8 [3044]">
+            <v:stroke endarrow="block"/>
+            <w10:wrap anchorx="margin"/>
+          </v:shape>
+        </w:pict>
       </w:r>
       <w:r>
         <w:rPr>
@@ -5052,62 +4858,9 @@
           <w:noProof/>
           <w:lang w:val="en-US" w:eastAsia="en-US"/>
         </w:rPr>
-        <mc:AlternateContent>
-          <mc:Choice Requires="wps">
-            <w:drawing>
-              <wp:anchor distT="0" distB="0" distL="114300" distR="114300" simplePos="0" relativeHeight="251665408" behindDoc="0" locked="0" layoutInCell="1" allowOverlap="1">
-                <wp:simplePos x="0" y="0"/>
-                <wp:positionH relativeFrom="column">
-                  <wp:posOffset>338455</wp:posOffset>
-                </wp:positionH>
-                <wp:positionV relativeFrom="paragraph">
-                  <wp:posOffset>50165</wp:posOffset>
-                </wp:positionV>
-                <wp:extent cx="0" cy="1333500"/>
-                <wp:effectExtent l="0" t="0" r="19050" b="19050"/>
-                <wp:wrapNone/>
-                <wp:docPr id="7" name="Straight Connector 7"/>
-                <wp:cNvGraphicFramePr/>
-                <a:graphic xmlns:a="http://schemas.openxmlformats.org/drawingml/2006/main">
-                  <a:graphicData uri="http://schemas.microsoft.com/office/word/2010/wordprocessingShape">
-                    <wps:wsp>
-                      <wps:cNvCnPr/>
-                      <wps:spPr>
-                        <a:xfrm flipV="1">
-                          <a:off x="0" y="0"/>
-                          <a:ext cx="0" cy="1333500"/>
-                        </a:xfrm>
-                        <a:prstGeom prst="line">
-                          <a:avLst/>
-                        </a:prstGeom>
-                      </wps:spPr>
-                      <wps:style>
-                        <a:lnRef idx="1">
-                          <a:schemeClr val="accent1"/>
-                        </a:lnRef>
-                        <a:fillRef idx="0">
-                          <a:schemeClr val="accent1"/>
-                        </a:fillRef>
-                        <a:effectRef idx="0">
-                          <a:schemeClr val="accent1"/>
-                        </a:effectRef>
-                        <a:fontRef idx="minor">
-                          <a:schemeClr val="tx1"/>
-                        </a:fontRef>
-                      </wps:style>
-                      <wps:bodyPr/>
-                    </wps:wsp>
-                  </a:graphicData>
-                </a:graphic>
-              </wp:anchor>
-            </w:drawing>
-          </mc:Choice>
-          <mc:Fallback>
-            <w:pict>
-              <v:line w14:anchorId="7238EFCA" id="Straight Connector 7" o:spid="_x0000_s1026" style="position:absolute;flip:y;z-index:251665408;visibility:visible;mso-wrap-style:square;mso-wrap-distance-left:9pt;mso-wrap-distance-top:0;mso-wrap-distance-right:9pt;mso-wrap-distance-bottom:0;mso-position-horizontal:absolute;mso-position-horizontal-relative:text;mso-position-vertical:absolute;mso-position-vertical-relative:text" from="26.65pt,3.95pt" to="26.65pt,108.95pt" o:gfxdata="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" strokecolor="#4579b8 [3044]"/>
-            </w:pict>
-          </mc:Fallback>
-        </mc:AlternateContent>
+        <w:pict>
+          <v:line id="Straight Connector 7" o:spid="_x0000_s1034" style="position:absolute;flip:y;z-index:251665408;visibility:visible" from="26.65pt,3.95pt" to="26.65pt,108.95pt" o:gfxdata="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" strokecolor="#4579b8 [3044]"/>
+        </w:pict>
       </w:r>
       <w:r>
         <w:rPr>
@@ -5115,79 +4868,18 @@
           <w:noProof/>
           <w:lang w:val="en-US" w:eastAsia="en-US"/>
         </w:rPr>
-        <mc:AlternateContent>
-          <mc:Choice Requires="wps">
-            <w:drawing>
-              <wp:anchor distT="0" distB="0" distL="114300" distR="114300" simplePos="0" relativeHeight="251666432" behindDoc="0" locked="0" layoutInCell="1" allowOverlap="1">
-                <wp:simplePos x="0" y="0"/>
-                <wp:positionH relativeFrom="column">
-                  <wp:posOffset>347980</wp:posOffset>
-                </wp:positionH>
-                <wp:positionV relativeFrom="paragraph">
-                  <wp:posOffset>59690</wp:posOffset>
-                </wp:positionV>
-                <wp:extent cx="114300" cy="0"/>
-                <wp:effectExtent l="0" t="76200" r="19050" b="95250"/>
-                <wp:wrapNone/>
-                <wp:docPr id="8" name="Straight Arrow Connector 8"/>
-                <wp:cNvGraphicFramePr/>
-                <a:graphic xmlns:a="http://schemas.openxmlformats.org/drawingml/2006/main">
-                  <a:graphicData uri="http://schemas.microsoft.com/office/word/2010/wordprocessingShape">
-                    <wps:wsp>
-                      <wps:cNvCnPr/>
-                      <wps:spPr>
-                        <a:xfrm>
-                          <a:off x="0" y="0"/>
-                          <a:ext cx="114300" cy="0"/>
-                        </a:xfrm>
-                        <a:prstGeom prst="straightConnector1">
-                          <a:avLst/>
-                        </a:prstGeom>
-                        <a:ln>
-                          <a:tailEnd type="triangle"/>
-                        </a:ln>
-                      </wps:spPr>
-                      <wps:style>
-                        <a:lnRef idx="1">
-                          <a:schemeClr val="accent1"/>
-                        </a:lnRef>
-                        <a:fillRef idx="0">
-                          <a:schemeClr val="accent1"/>
-                        </a:fillRef>
-                        <a:effectRef idx="0">
-                          <a:schemeClr val="accent1"/>
-                        </a:effectRef>
-                        <a:fontRef idx="minor">
-                          <a:schemeClr val="tx1"/>
-                        </a:fontRef>
-                      </wps:style>
-                      <wps:bodyPr/>
-                    </wps:wsp>
-                  </a:graphicData>
-                </a:graphic>
-              </wp:anchor>
-            </w:drawing>
-          </mc:Choice>
-          <mc:Fallback>
-            <w:pict>
-              <v:shape w14:anchorId="562BA4DC" id="Straight Arrow Connector 8" o:spid="_x0000_s1026" type="#_x0000_t32" style="position:absolute;margin-left:27.4pt;margin-top:4.7pt;width:9pt;height:0;z-index:251666432;visibility:visible;mso-wrap-style:square;mso-wrap-distance-left:9pt;mso-wrap-distance-top:0;mso-wrap-distance-right:9pt;mso-wrap-distance-bottom:0;mso-position-horizontal:absolute;mso-position-horizontal-relative:text;mso-position-vertical:absolute;mso-position-vertical-relative:text" o:gfxdata="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" strokecolor="#4579b8 [3044]">
-                <v:stroke endarrow="block"/>
-              </v:shape>
-            </w:pict>
-          </mc:Fallback>
-        </mc:AlternateContent>
+        <w:pict>
+          <v:shape id="Straight Arrow Connector 8" o:spid="_x0000_s1033" type="#_x0000_t32" style="position:absolute;margin-left:27.4pt;margin-top:4.7pt;width:9pt;height:0;z-index:251666432;visibility:visible" o:gfxdata="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" strokecolor="#4579b8 [3044]">
+            <v:stroke endarrow="block"/>
+          </v:shape>
+        </w:pict>
       </w:r>
       <w:r>
         <w:tab/>
       </w:r>
       <w:r>
-        <w:t>&lt;</w:t>
-      </w:r>
-      <w:proofErr w:type="gramStart"/>
-      <w:r>
-        <w:t>id</w:t>
-      </w:r>
-      <w:proofErr w:type="gramEnd"/>
+        <w:t>&lt;id</w:t>
+      </w:r>
       <w:r>
         <w:t>&gt;</w:t>
       </w:r>
@@ -5201,100 +4893,26 @@
           <w:noProof/>
           <w:lang w:val="en-US" w:eastAsia="en-US"/>
         </w:rPr>
-        <mc:AlternateContent>
-          <mc:Choice Requires="wps">
-            <w:drawing>
-              <wp:anchor distT="0" distB="0" distL="114300" distR="114300" simplePos="0" relativeHeight="251661312" behindDoc="0" locked="0" layoutInCell="1" allowOverlap="1">
-                <wp:simplePos x="0" y="0"/>
-                <wp:positionH relativeFrom="column">
-                  <wp:posOffset>2073910</wp:posOffset>
-                </wp:positionH>
-                <wp:positionV relativeFrom="paragraph">
-                  <wp:posOffset>40640</wp:posOffset>
-                </wp:positionV>
-                <wp:extent cx="45719" cy="914400"/>
-                <wp:effectExtent l="38100" t="0" r="240665" b="95250"/>
-                <wp:wrapNone/>
-                <wp:docPr id="3" name="Elbow Connector 3"/>
-                <wp:cNvGraphicFramePr/>
-                <a:graphic xmlns:a="http://schemas.openxmlformats.org/drawingml/2006/main">
-                  <a:graphicData uri="http://schemas.microsoft.com/office/word/2010/wordprocessingShape">
-                    <wps:wsp>
-                      <wps:cNvCnPr/>
-                      <wps:spPr>
-                        <a:xfrm flipH="1">
-                          <a:off x="0" y="0"/>
-                          <a:ext cx="45719" cy="914400"/>
-                        </a:xfrm>
-                        <a:prstGeom prst="bentConnector3">
-                          <a:avLst>
-                            <a:gd name="adj1" fmla="val -455589"/>
-                          </a:avLst>
-                        </a:prstGeom>
-                        <a:ln>
-                          <a:tailEnd type="triangle"/>
-                        </a:ln>
-                      </wps:spPr>
-                      <wps:style>
-                        <a:lnRef idx="1">
-                          <a:schemeClr val="accent1"/>
-                        </a:lnRef>
-                        <a:fillRef idx="0">
-                          <a:schemeClr val="accent1"/>
-                        </a:fillRef>
-                        <a:effectRef idx="0">
-                          <a:schemeClr val="accent1"/>
-                        </a:effectRef>
-                        <a:fontRef idx="minor">
-                          <a:schemeClr val="tx1"/>
-                        </a:fontRef>
-                      </wps:style>
-                      <wps:bodyPr/>
-                    </wps:wsp>
-                  </a:graphicData>
-                </a:graphic>
-                <wp14:sizeRelH relativeFrom="margin">
-                  <wp14:pctWidth>0</wp14:pctWidth>
-                </wp14:sizeRelH>
-                <wp14:sizeRelV relativeFrom="margin">
-                  <wp14:pctHeight>0</wp14:pctHeight>
-                </wp14:sizeRelV>
-              </wp:anchor>
-            </w:drawing>
-          </mc:Choice>
-          <mc:Fallback>
-            <w:pict>
-              <v:shapetype w14:anchorId="2AA0EC78" id="_x0000_t34" coordsize="21600,21600" o:spt="34" o:oned="t" adj="10800" path="m,l@0,0@0,21600,21600,21600e" filled="f">
-                <v:stroke joinstyle="miter"/>
-                <v:formulas>
-                  <v:f eqn="val #0"/>
-                </v:formulas>
-                <v:path arrowok="t" fillok="f" o:connecttype="none"/>
-                <v:handles>
-                  <v:h position="#0,center"/>
-                </v:handles>
-                <o:lock v:ext="edit" shapetype="t"/>
-              </v:shapetype>
-              <v:shape id="Elbow Connector 3" o:spid="_x0000_s1026" type="#_x0000_t34" style="position:absolute;margin-left:163.3pt;margin-top:3.2pt;width:3.6pt;height:1in;flip:x;z-index:251661312;visibility:visible;mso-wrap-style:square;mso-width-percent:0;mso-height-percent:0;mso-wrap-distance-left:9pt;mso-wrap-distance-top:0;mso-wrap-distance-right:9pt;mso-wrap-distance-bottom:0;mso-position-horizontal:absolute;mso-position-horizontal-relative:text;mso-position-vertical:absolute;mso-position-vertical-relative:text;mso-width-percent:0;mso-height-percent:0;mso-width-relative:margin;mso-height-relative:margin" o:gfxdata="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" adj="-98407" strokecolor="#4579b8 [3044]">
-                <v:stroke endarrow="block"/>
-              </v:shape>
-            </w:pict>
-          </mc:Fallback>
-        </mc:AlternateContent>
+        <w:pict>
+          <v:shapetype id="_x0000_t34" coordsize="21600,21600" o:spt="34" o:oned="t" adj="10800" path="m,l@0,0@0,21600,21600,21600e" filled="f">
+            <v:stroke joinstyle="miter"/>
+            <v:formulas>
+              <v:f eqn="val #0"/>
+            </v:formulas>
+            <v:path arrowok="t" fillok="f" o:connecttype="none"/>
+            <v:handles>
+              <v:h position="#0,center"/>
+            </v:handles>
+            <o:lock v:ext="edit" shapetype="t"/>
+          </v:shapetype>
+          <v:shape id="Elbow Connector 3" o:spid="_x0000_s1032" type="#_x0000_t34" style="position:absolute;margin-left:163.3pt;margin-top:3.2pt;width:3.6pt;height:1in;flip:x;z-index:251661312;visibility:visible;mso-width-relative:margin;mso-height-relative:margin" o:gfxdata="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" adj="-98407" strokecolor="#4579b8 [3044]">
+            <v:stroke endarrow="block"/>
+          </v:shape>
+        </w:pict>
       </w:r>
       <w:r>
         <w:tab/>
-        <w:t>&lt;</w:t>
-      </w:r>
-      <w:proofErr w:type="spellStart"/>
-      <w:proofErr w:type="gramStart"/>
-      <w:r>
-        <w:t>needscoverage</w:t>
-      </w:r>
-      <w:proofErr w:type="spellEnd"/>
-      <w:proofErr w:type="gramEnd"/>
-      <w:r>
-        <w:t>&gt;</w:t>
+        <w:t>&lt;needscoverage&gt;</w:t>
       </w:r>
       <w:r>
         <w:t xml:space="preserve"> REQ2</w:t>
@@ -5303,17 +4921,7 @@
     <w:p>
       <w:r>
         <w:tab/>
-        <w:t>&lt;</w:t>
-      </w:r>
-      <w:proofErr w:type="spellStart"/>
-      <w:proofErr w:type="gramStart"/>
-      <w:r>
-        <w:t>providescoverage</w:t>
-      </w:r>
-      <w:proofErr w:type="spellEnd"/>
-      <w:proofErr w:type="gramEnd"/>
-      <w:r>
-        <w:t>&gt;</w:t>
+        <w:t>&lt;providescoverage&gt;</w:t>
       </w:r>
       <w:r>
         <w:t xml:space="preserve"> N/A</w:t>
@@ -5347,135 +4955,20 @@
           <w:noProof/>
           <w:lang w:val="en-US" w:eastAsia="en-US"/>
         </w:rPr>
-        <mc:AlternateContent>
-          <mc:Choice Requires="wps">
-            <w:drawing>
-              <wp:anchor distT="0" distB="0" distL="114300" distR="114300" simplePos="0" relativeHeight="251669504" behindDoc="0" locked="0" layoutInCell="1" allowOverlap="1" wp14:anchorId="18C3C463" wp14:editId="2951B68D">
-                <wp:simplePos x="0" y="0"/>
-                <wp:positionH relativeFrom="column">
-                  <wp:posOffset>1185238</wp:posOffset>
-                </wp:positionH>
-                <wp:positionV relativeFrom="paragraph">
-                  <wp:posOffset>78914</wp:posOffset>
-                </wp:positionV>
-                <wp:extent cx="5024" cy="1165086"/>
-                <wp:effectExtent l="0" t="0" r="33655" b="16510"/>
-                <wp:wrapNone/>
-                <wp:docPr id="10" name="Straight Connector 10"/>
-                <wp:cNvGraphicFramePr/>
-                <a:graphic xmlns:a="http://schemas.openxmlformats.org/drawingml/2006/main">
-                  <a:graphicData uri="http://schemas.microsoft.com/office/word/2010/wordprocessingShape">
-                    <wps:wsp>
-                      <wps:cNvCnPr/>
-                      <wps:spPr>
-                        <a:xfrm flipV="1">
-                          <a:off x="0" y="0"/>
-                          <a:ext cx="5024" cy="1165086"/>
-                        </a:xfrm>
-                        <a:prstGeom prst="line">
-                          <a:avLst/>
-                        </a:prstGeom>
-                      </wps:spPr>
-                      <wps:style>
-                        <a:lnRef idx="1">
-                          <a:schemeClr val="accent1"/>
-                        </a:lnRef>
-                        <a:fillRef idx="0">
-                          <a:schemeClr val="accent1"/>
-                        </a:fillRef>
-                        <a:effectRef idx="0">
-                          <a:schemeClr val="accent1"/>
-                        </a:effectRef>
-                        <a:fontRef idx="minor">
-                          <a:schemeClr val="tx1"/>
-                        </a:fontRef>
-                      </wps:style>
-                      <wps:bodyPr/>
-                    </wps:wsp>
-                  </a:graphicData>
-                </a:graphic>
-                <wp14:sizeRelH relativeFrom="margin">
-                  <wp14:pctWidth>0</wp14:pctWidth>
-                </wp14:sizeRelH>
-                <wp14:sizeRelV relativeFrom="margin">
-                  <wp14:pctHeight>0</wp14:pctHeight>
-                </wp14:sizeRelV>
-              </wp:anchor>
-            </w:drawing>
-          </mc:Choice>
-          <mc:Fallback>
-            <w:pict>
-              <v:line w14:anchorId="0FE2660E" id="Straight Connector 10" o:spid="_x0000_s1026" style="position:absolute;flip:y;z-index:251669504;visibility:visible;mso-wrap-style:square;mso-width-percent:0;mso-height-percent:0;mso-wrap-distance-left:9pt;mso-wrap-distance-top:0;mso-wrap-distance-right:9pt;mso-wrap-distance-bottom:0;mso-position-horizontal:absolute;mso-position-horizontal-relative:text;mso-position-vertical:absolute;mso-position-vertical-relative:text;mso-width-percent:0;mso-height-percent:0;mso-width-relative:margin;mso-height-relative:margin" from="93.35pt,6.2pt" to="93.75pt,97.95pt" o:gfxdata="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" strokecolor="#4579b8 [3044]"/>
-            </w:pict>
-          </mc:Fallback>
-        </mc:AlternateContent>
+        <w:pict>
+          <v:line id="Straight Connector 10" o:spid="_x0000_s1031" style="position:absolute;flip:y;z-index:251669504;visibility:visible;mso-width-relative:margin;mso-height-relative:margin" from="93.35pt,6.2pt" to="93.75pt,97.95pt" o:gfxdata="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" strokecolor="#4579b8 [3044]"/>
+        </w:pict>
       </w:r>
       <w:r>
         <w:rPr>
           <w:noProof/>
           <w:lang w:val="en-US" w:eastAsia="en-US"/>
         </w:rPr>
-        <mc:AlternateContent>
-          <mc:Choice Requires="wps">
-            <w:drawing>
-              <wp:anchor distT="0" distB="0" distL="114300" distR="114300" simplePos="0" relativeHeight="251670528" behindDoc="0" locked="0" layoutInCell="1" allowOverlap="1" wp14:anchorId="0ADFA9A9" wp14:editId="417C6427">
-                <wp:simplePos x="0" y="0"/>
-                <wp:positionH relativeFrom="column">
-                  <wp:posOffset>1200150</wp:posOffset>
-                </wp:positionH>
-                <wp:positionV relativeFrom="paragraph">
-                  <wp:posOffset>81915</wp:posOffset>
-                </wp:positionV>
-                <wp:extent cx="114300" cy="0"/>
-                <wp:effectExtent l="0" t="76200" r="19050" b="95250"/>
-                <wp:wrapNone/>
-                <wp:docPr id="11" name="Straight Arrow Connector 11"/>
-                <wp:cNvGraphicFramePr/>
-                <a:graphic xmlns:a="http://schemas.openxmlformats.org/drawingml/2006/main">
-                  <a:graphicData uri="http://schemas.microsoft.com/office/word/2010/wordprocessingShape">
-                    <wps:wsp>
-                      <wps:cNvCnPr/>
-                      <wps:spPr>
-                        <a:xfrm>
-                          <a:off x="0" y="0"/>
-                          <a:ext cx="114300" cy="0"/>
-                        </a:xfrm>
-                        <a:prstGeom prst="straightConnector1">
-                          <a:avLst/>
-                        </a:prstGeom>
-                        <a:ln>
-                          <a:tailEnd type="triangle"/>
-                        </a:ln>
-                      </wps:spPr>
-                      <wps:style>
-                        <a:lnRef idx="1">
-                          <a:schemeClr val="accent1"/>
-                        </a:lnRef>
-                        <a:fillRef idx="0">
-                          <a:schemeClr val="accent1"/>
-                        </a:fillRef>
-                        <a:effectRef idx="0">
-                          <a:schemeClr val="accent1"/>
-                        </a:effectRef>
-                        <a:fontRef idx="minor">
-                          <a:schemeClr val="tx1"/>
-                        </a:fontRef>
-                      </wps:style>
-                      <wps:bodyPr/>
-                    </wps:wsp>
-                  </a:graphicData>
-                </a:graphic>
-              </wp:anchor>
-            </w:drawing>
-          </mc:Choice>
-          <mc:Fallback>
-            <w:pict>
-              <v:shape w14:anchorId="6F4B0CB7" id="Straight Arrow Connector 11" o:spid="_x0000_s1026" type="#_x0000_t32" style="position:absolute;margin-left:94.5pt;margin-top:6.45pt;width:9pt;height:0;z-index:251670528;visibility:visible;mso-wrap-style:square;mso-wrap-distance-left:9pt;mso-wrap-distance-top:0;mso-wrap-distance-right:9pt;mso-wrap-distance-bottom:0;mso-position-horizontal:absolute;mso-position-horizontal-relative:text;mso-position-vertical:absolute;mso-position-vertical-relative:text" o:gfxdata="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" strokecolor="#4579b8 [3044]">
-                <v:stroke endarrow="block"/>
-              </v:shape>
-            </w:pict>
-          </mc:Fallback>
-        </mc:AlternateContent>
+        <w:pict>
+          <v:shape id="Straight Arrow Connector 11" o:spid="_x0000_s1030" type="#_x0000_t32" style="position:absolute;margin-left:94.5pt;margin-top:6.45pt;width:9pt;height:0;z-index:251670528;visibility:visible" o:gfxdata="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" strokecolor="#4579b8 [3044]">
+            <v:stroke endarrow="block"/>
+          </v:shape>
+        </w:pict>
       </w:r>
       <w:r>
         <w:tab/>
@@ -5485,15 +4978,7 @@
       </w:r>
       <w:r>
         <w:tab/>
-        <w:t>&lt;</w:t>
-      </w:r>
-      <w:proofErr w:type="gramStart"/>
-      <w:r>
-        <w:t>id</w:t>
-      </w:r>
-      <w:proofErr w:type="gramEnd"/>
-      <w:r>
-        <w:t>&gt;</w:t>
+        <w:t>&lt;id&gt;</w:t>
       </w:r>
       <w:r>
         <w:t xml:space="preserve"> REQ2</w:t>
@@ -5505,75 +4990,11 @@
           <w:noProof/>
           <w:lang w:val="en-US" w:eastAsia="en-US"/>
         </w:rPr>
-        <mc:AlternateContent>
-          <mc:Choice Requires="wps">
-            <w:drawing>
-              <wp:anchor distT="0" distB="0" distL="114300" distR="114300" simplePos="0" relativeHeight="251663360" behindDoc="0" locked="0" layoutInCell="1" allowOverlap="1" wp14:anchorId="608AB174" wp14:editId="43C69B1D">
-                <wp:simplePos x="0" y="0"/>
-                <wp:positionH relativeFrom="column">
-                  <wp:posOffset>2880995</wp:posOffset>
-                </wp:positionH>
-                <wp:positionV relativeFrom="paragraph">
-                  <wp:posOffset>55880</wp:posOffset>
-                </wp:positionV>
-                <wp:extent cx="45719" cy="771525"/>
-                <wp:effectExtent l="38100" t="0" r="240665" b="85725"/>
-                <wp:wrapNone/>
-                <wp:docPr id="4" name="Elbow Connector 4"/>
-                <wp:cNvGraphicFramePr/>
-                <a:graphic xmlns:a="http://schemas.openxmlformats.org/drawingml/2006/main">
-                  <a:graphicData uri="http://schemas.microsoft.com/office/word/2010/wordprocessingShape">
-                    <wps:wsp>
-                      <wps:cNvCnPr/>
-                      <wps:spPr>
-                        <a:xfrm flipH="1">
-                          <a:off x="0" y="0"/>
-                          <a:ext cx="45719" cy="771525"/>
-                        </a:xfrm>
-                        <a:prstGeom prst="bentConnector3">
-                          <a:avLst>
-                            <a:gd name="adj1" fmla="val -455589"/>
-                          </a:avLst>
-                        </a:prstGeom>
-                        <a:ln>
-                          <a:tailEnd type="triangle"/>
-                        </a:ln>
-                      </wps:spPr>
-                      <wps:style>
-                        <a:lnRef idx="1">
-                          <a:schemeClr val="accent1"/>
-                        </a:lnRef>
-                        <a:fillRef idx="0">
-                          <a:schemeClr val="accent1"/>
-                        </a:fillRef>
-                        <a:effectRef idx="0">
-                          <a:schemeClr val="accent1"/>
-                        </a:effectRef>
-                        <a:fontRef idx="minor">
-                          <a:schemeClr val="tx1"/>
-                        </a:fontRef>
-                      </wps:style>
-                      <wps:bodyPr/>
-                    </wps:wsp>
-                  </a:graphicData>
-                </a:graphic>
-                <wp14:sizeRelH relativeFrom="margin">
-                  <wp14:pctWidth>0</wp14:pctWidth>
-                </wp14:sizeRelH>
-                <wp14:sizeRelV relativeFrom="margin">
-                  <wp14:pctHeight>0</wp14:pctHeight>
-                </wp14:sizeRelV>
-              </wp:anchor>
-            </w:drawing>
-          </mc:Choice>
-          <mc:Fallback>
-            <w:pict>
-              <v:shape w14:anchorId="08C61167" id="Elbow Connector 4" o:spid="_x0000_s1026" type="#_x0000_t34" style="position:absolute;margin-left:226.85pt;margin-top:4.4pt;width:3.6pt;height:60.75pt;flip:x;z-index:251663360;visibility:visible;mso-wrap-style:square;mso-width-percent:0;mso-height-percent:0;mso-wrap-distance-left:9pt;mso-wrap-distance-top:0;mso-wrap-distance-right:9pt;mso-wrap-distance-bottom:0;mso-position-horizontal:absolute;mso-position-horizontal-relative:text;mso-position-vertical:absolute;mso-position-vertical-relative:text;mso-width-percent:0;mso-height-percent:0;mso-width-relative:margin;mso-height-relative:margin" o:gfxdata="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" adj="-98407" strokecolor="#4579b8 [3044]">
-                <v:stroke endarrow="block"/>
-              </v:shape>
-            </w:pict>
-          </mc:Fallback>
-        </mc:AlternateContent>
+        <w:pict>
+          <v:shape id="Elbow Connector 4" o:spid="_x0000_s1029" type="#_x0000_t34" style="position:absolute;margin-left:226.85pt;margin-top:4.4pt;width:3.6pt;height:60.75pt;flip:x;z-index:251663360;visibility:visible;mso-width-relative:margin;mso-height-relative:margin" o:gfxdata="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" adj="-98407" strokecolor="#4579b8 [3044]">
+            <v:stroke endarrow="block"/>
+          </v:shape>
+        </w:pict>
       </w:r>
       <w:r>
         <w:tab/>
@@ -5583,17 +5004,7 @@
       </w:r>
       <w:r>
         <w:tab/>
-        <w:t>&lt;</w:t>
-      </w:r>
-      <w:proofErr w:type="spellStart"/>
-      <w:proofErr w:type="gramStart"/>
-      <w:r>
-        <w:t>needscoverage</w:t>
-      </w:r>
-      <w:proofErr w:type="spellEnd"/>
-      <w:proofErr w:type="gramEnd"/>
-      <w:r>
-        <w:t>&gt;</w:t>
+        <w:t>&lt;needscoverage&gt;</w:t>
       </w:r>
       <w:r>
         <w:t xml:space="preserve"> REQ3</w:t>
@@ -5605,65 +5016,9 @@
           <w:noProof/>
           <w:lang w:val="en-US" w:eastAsia="en-US"/>
         </w:rPr>
-        <mc:AlternateContent>
-          <mc:Choice Requires="wps">
-            <w:drawing>
-              <wp:anchor distT="0" distB="0" distL="114300" distR="114300" simplePos="0" relativeHeight="251664384" behindDoc="0" locked="0" layoutInCell="1" allowOverlap="1">
-                <wp:simplePos x="0" y="0"/>
-                <wp:positionH relativeFrom="column">
-                  <wp:posOffset>335294</wp:posOffset>
-                </wp:positionH>
-                <wp:positionV relativeFrom="paragraph">
-                  <wp:posOffset>73097</wp:posOffset>
-                </wp:positionV>
-                <wp:extent cx="1011365" cy="0"/>
-                <wp:effectExtent l="0" t="0" r="17780" b="19050"/>
-                <wp:wrapNone/>
-                <wp:docPr id="6" name="Straight Connector 6"/>
-                <wp:cNvGraphicFramePr/>
-                <a:graphic xmlns:a="http://schemas.openxmlformats.org/drawingml/2006/main">
-                  <a:graphicData uri="http://schemas.microsoft.com/office/word/2010/wordprocessingShape">
-                    <wps:wsp>
-                      <wps:cNvCnPr/>
-                      <wps:spPr>
-                        <a:xfrm flipH="1" flipV="1">
-                          <a:off x="0" y="0"/>
-                          <a:ext cx="1011365" cy="0"/>
-                        </a:xfrm>
-                        <a:prstGeom prst="line">
-                          <a:avLst/>
-                        </a:prstGeom>
-                      </wps:spPr>
-                      <wps:style>
-                        <a:lnRef idx="1">
-                          <a:schemeClr val="accent1"/>
-                        </a:lnRef>
-                        <a:fillRef idx="0">
-                          <a:schemeClr val="accent1"/>
-                        </a:fillRef>
-                        <a:effectRef idx="0">
-                          <a:schemeClr val="accent1"/>
-                        </a:effectRef>
-                        <a:fontRef idx="minor">
-                          <a:schemeClr val="tx1"/>
-                        </a:fontRef>
-                      </wps:style>
-                      <wps:bodyPr/>
-                    </wps:wsp>
-                  </a:graphicData>
-                </a:graphic>
-                <wp14:sizeRelH relativeFrom="margin">
-                  <wp14:pctWidth>0</wp14:pctWidth>
-                </wp14:sizeRelH>
-              </wp:anchor>
-            </w:drawing>
-          </mc:Choice>
-          <mc:Fallback>
-            <w:pict>
-              <v:line w14:anchorId="59B09DF2" id="Straight Connector 6" o:spid="_x0000_s1026" style="position:absolute;flip:x y;z-index:251664384;visibility:visible;mso-wrap-style:square;mso-width-percent:0;mso-wrap-distance-left:9pt;mso-wrap-distance-top:0;mso-wrap-distance-right:9pt;mso-wrap-distance-bottom:0;mso-position-horizontal:absolute;mso-position-horizontal-relative:text;mso-position-vertical:absolute;mso-position-vertical-relative:text;mso-width-percent:0;mso-width-relative:margin" from="26.4pt,5.75pt" to="106.05pt,5.75pt" o:gfxdata="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" strokecolor="#4579b8 [3044]"/>
-            </w:pict>
-          </mc:Fallback>
-        </mc:AlternateContent>
+        <w:pict>
+          <v:line id="Straight Connector 6" o:spid="_x0000_s1028" style="position:absolute;flip:x y;z-index:251664384;visibility:visible;mso-width-relative:margin" from="26.4pt,5.75pt" to="106.05pt,5.75pt" o:gfxdata="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" strokecolor="#4579b8 [3044]"/>
+        </w:pict>
       </w:r>
       <w:r>
         <w:tab/>
@@ -5673,17 +5028,7 @@
       </w:r>
       <w:r>
         <w:tab/>
-        <w:t>&lt;</w:t>
-      </w:r>
-      <w:proofErr w:type="spellStart"/>
-      <w:proofErr w:type="gramStart"/>
-      <w:r>
-        <w:t>providescoverage</w:t>
-      </w:r>
-      <w:proofErr w:type="spellEnd"/>
-      <w:proofErr w:type="gramEnd"/>
-      <w:r>
-        <w:t>&gt;</w:t>
+        <w:t>&lt;providescoverage&gt;</w:t>
       </w:r>
       <w:r>
         <w:t xml:space="preserve"> REQ1</w:t>
@@ -5725,15 +5070,7 @@
       </w:r>
       <w:r>
         <w:tab/>
-        <w:t>&lt;</w:t>
-      </w:r>
-      <w:proofErr w:type="gramStart"/>
-      <w:r>
-        <w:t>id</w:t>
-      </w:r>
-      <w:proofErr w:type="gramEnd"/>
-      <w:r>
-        <w:t>&gt;</w:t>
+        <w:t>&lt;id&gt;</w:t>
       </w:r>
       <w:r>
         <w:t xml:space="preserve"> REQ3</w:t>
@@ -5751,26 +5088,14 @@
       </w:r>
       <w:r>
         <w:tab/>
-        <w:t>&lt;</w:t>
-      </w:r>
-      <w:proofErr w:type="spellStart"/>
-      <w:proofErr w:type="gramStart"/>
-      <w:r>
-        <w:t>needscoverage</w:t>
-      </w:r>
-      <w:proofErr w:type="spellEnd"/>
-      <w:proofErr w:type="gramEnd"/>
-      <w:r>
-        <w:t>&gt;</w:t>
+        <w:t>&lt;needscoverage&gt;</w:t>
       </w:r>
       <w:r>
         <w:t xml:space="preserve"> </w:t>
       </w:r>
-      <w:proofErr w:type="spellStart"/>
       <w:r>
         <w:t>src,tst</w:t>
       </w:r>
-      <w:proofErr w:type="spellEnd"/>
     </w:p>
     <w:p>
       <w:r>
@@ -5778,68 +5103,9 @@
           <w:noProof/>
           <w:lang w:val="en-US" w:eastAsia="en-US"/>
         </w:rPr>
-        <mc:AlternateContent>
-          <mc:Choice Requires="wps">
-            <w:drawing>
-              <wp:anchor distT="0" distB="0" distL="114300" distR="114300" simplePos="0" relativeHeight="251668480" behindDoc="0" locked="0" layoutInCell="1" allowOverlap="1" wp14:anchorId="6758FD0E" wp14:editId="5BF0E48A">
-                <wp:simplePos x="0" y="0"/>
-                <wp:positionH relativeFrom="column">
-                  <wp:posOffset>1189135</wp:posOffset>
-                </wp:positionH>
-                <wp:positionV relativeFrom="paragraph">
-                  <wp:posOffset>68496</wp:posOffset>
-                </wp:positionV>
-                <wp:extent cx="581104" cy="10048"/>
-                <wp:effectExtent l="0" t="0" r="28575" b="28575"/>
-                <wp:wrapNone/>
-                <wp:docPr id="9" name="Straight Connector 9"/>
-                <wp:cNvGraphicFramePr/>
-                <a:graphic xmlns:a="http://schemas.openxmlformats.org/drawingml/2006/main">
-                  <a:graphicData uri="http://schemas.microsoft.com/office/word/2010/wordprocessingShape">
-                    <wps:wsp>
-                      <wps:cNvCnPr/>
-                      <wps:spPr>
-                        <a:xfrm flipH="1">
-                          <a:off x="0" y="0"/>
-                          <a:ext cx="581104" cy="10048"/>
-                        </a:xfrm>
-                        <a:prstGeom prst="line">
-                          <a:avLst/>
-                        </a:prstGeom>
-                      </wps:spPr>
-                      <wps:style>
-                        <a:lnRef idx="1">
-                          <a:schemeClr val="accent1"/>
-                        </a:lnRef>
-                        <a:fillRef idx="0">
-                          <a:schemeClr val="accent1"/>
-                        </a:fillRef>
-                        <a:effectRef idx="0">
-                          <a:schemeClr val="accent1"/>
-                        </a:effectRef>
-                        <a:fontRef idx="minor">
-                          <a:schemeClr val="tx1"/>
-                        </a:fontRef>
-                      </wps:style>
-                      <wps:bodyPr/>
-                    </wps:wsp>
-                  </a:graphicData>
-                </a:graphic>
-                <wp14:sizeRelH relativeFrom="margin">
-                  <wp14:pctWidth>0</wp14:pctWidth>
-                </wp14:sizeRelH>
-                <wp14:sizeRelV relativeFrom="margin">
-                  <wp14:pctHeight>0</wp14:pctHeight>
-                </wp14:sizeRelV>
-              </wp:anchor>
-            </w:drawing>
-          </mc:Choice>
-          <mc:Fallback>
-            <w:pict>
-              <v:line w14:anchorId="1D3F57CC" id="Straight Connector 9" o:spid="_x0000_s1026" style="position:absolute;flip:x;z-index:251668480;visibility:visible;mso-wrap-style:square;mso-width-percent:0;mso-height-percent:0;mso-wrap-distance-left:9pt;mso-wrap-distance-top:0;mso-wrap-distance-right:9pt;mso-wrap-distance-bottom:0;mso-position-horizontal:absolute;mso-position-horizontal-relative:text;mso-position-vertical:absolute;mso-position-vertical-relative:text;mso-width-percent:0;mso-height-percent:0;mso-width-relative:margin;mso-height-relative:margin" from="93.65pt,5.4pt" to="139.4pt,6.2pt" o:gfxdata="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" strokecolor="#4579b8 [3044]"/>
-            </w:pict>
-          </mc:Fallback>
-        </mc:AlternateContent>
+        <w:pict>
+          <v:line id="Straight Connector 9" o:spid="_x0000_s1027" style="position:absolute;flip:x;z-index:251668480;visibility:visible;mso-width-relative:margin;mso-height-relative:margin" from="93.65pt,5.4pt" to="139.4pt,6.2pt" o:gfxdata="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" strokecolor="#4579b8 [3044]"/>
+        </w:pict>
       </w:r>
       <w:r>
         <w:tab/>
@@ -5852,17 +5118,7 @@
       </w:r>
       <w:r>
         <w:tab/>
-        <w:t>&lt;</w:t>
-      </w:r>
-      <w:proofErr w:type="spellStart"/>
-      <w:proofErr w:type="gramStart"/>
-      <w:r>
-        <w:t>providescoverage</w:t>
-      </w:r>
-      <w:proofErr w:type="spellEnd"/>
-      <w:proofErr w:type="gramEnd"/>
-      <w:r>
-        <w:t>&gt;</w:t>
+        <w:t>&lt;providescoverage&gt;</w:t>
       </w:r>
       <w:r>
         <w:t xml:space="preserve"> REQ2</w:t>
@@ -5879,80 +5135,30 @@
     <w:p/>
     <w:p>
       <w:r>
-        <w:t>“</w:t>
-      </w:r>
-      <w:proofErr w:type="spellStart"/>
-      <w:proofErr w:type="gramStart"/>
-      <w:r>
-        <w:t>src,</w:t>
-      </w:r>
-      <w:proofErr w:type="gramEnd"/>
-      <w:r>
-        <w:t>tst</w:t>
-      </w:r>
-      <w:proofErr w:type="spellEnd"/>
-      <w:r>
-        <w:t xml:space="preserve">” means that the REQ3 shall be </w:t>
-      </w:r>
-      <w:r>
-        <w:t>implemented in the code (</w:t>
-      </w:r>
-      <w:proofErr w:type="spellStart"/>
-      <w:r>
-        <w:t>src</w:t>
-      </w:r>
-      <w:proofErr w:type="spellEnd"/>
-      <w:r>
-        <w:t>) a</w:t>
-      </w:r>
-      <w:r>
-        <w:t>nd also tested (</w:t>
-      </w:r>
-      <w:proofErr w:type="spellStart"/>
-      <w:r>
-        <w:t>tst</w:t>
-      </w:r>
-      <w:proofErr w:type="spellEnd"/>
-      <w:r>
-        <w:t>).</w:t>
+        <w:t xml:space="preserve">“src,tst” means that the REQ3 shall be </w:t>
+      </w:r>
+      <w:r>
+        <w:t>implemented in the code (src) a</w:t>
+      </w:r>
+      <w:r>
+        <w:t>nd also tested (tst).</w:t>
       </w:r>
     </w:p>
     <w:p>
       <w:r>
         <w:t xml:space="preserve">The </w:t>
       </w:r>
-      <w:proofErr w:type="spellStart"/>
-      <w:r>
-        <w:t>c#</w:t>
-      </w:r>
-      <w:proofErr w:type="spellEnd"/>
-      <w:r>
-        <w:t xml:space="preserve"> </w:t>
-      </w:r>
-      <w:r>
-        <w:t xml:space="preserve">application will search in all code, “.c” and “.h” files, to check if the requirement REQ3 </w:t>
-      </w:r>
-      <w:proofErr w:type="gramStart"/>
-      <w:r>
-        <w:t>is implemented and tested</w:t>
-      </w:r>
-      <w:proofErr w:type="gramEnd"/>
-      <w:r>
-        <w:t xml:space="preserve">. </w:t>
+      <w:r>
+        <w:t xml:space="preserve">c# </w:t>
+      </w:r>
+      <w:r>
+        <w:t xml:space="preserve">application will search in all code, “.c” and “.h” files, to check if the requirement REQ3 is implemented and tested. </w:t>
       </w:r>
     </w:p>
     <w:p/>
     <w:p>
       <w:r>
-        <w:t xml:space="preserve">When the developer implements a line of code, </w:t>
-      </w:r>
-      <w:proofErr w:type="gramStart"/>
-      <w:r>
-        <w:t>is needed</w:t>
-      </w:r>
-      <w:proofErr w:type="gramEnd"/>
-      <w:r>
-        <w:t xml:space="preserve"> to add a comment about the requirement that is implemented. Please check the following example:</w:t>
+        <w:t>When the developer implements a line of code, is needed to add a comment about the requirement that is implemented. Please check the following example:</w:t>
       </w:r>
     </w:p>
     <w:p/>
@@ -5966,7 +5172,7 @@
           <w:lang w:val="en-US" w:eastAsia="en-US"/>
         </w:rPr>
         <w:drawing>
-          <wp:inline distT="0" distB="0" distL="0" distR="0" wp14:anchorId="5FC9F778" wp14:editId="0A19ACD1">
+          <wp:inline distT="0" distB="0" distL="0" distR="0">
             <wp:extent cx="2199736" cy="1602962"/>
             <wp:effectExtent l="0" t="0" r="0" b="0"/>
             <wp:docPr id="12" name="Picture 12"/>
@@ -5981,7 +5187,7 @@
                     <pic:cNvPicPr/>
                   </pic:nvPicPr>
                   <pic:blipFill>
-                    <a:blip r:embed="rId8"/>
+                    <a:blip r:embed="rId8" cstate="print"/>
                     <a:stretch>
                       <a:fillRect/>
                     </a:stretch>
@@ -6019,23 +5225,7 @@
     </w:p>
     <w:p>
       <w:r>
-        <w:t xml:space="preserve">Default Value for </w:t>
-      </w:r>
-      <w:proofErr w:type="spellStart"/>
-      <w:r>
-        <w:t>needscoverage</w:t>
-      </w:r>
-      <w:proofErr w:type="spellEnd"/>
-      <w:r>
-        <w:t xml:space="preserve"> shall </w:t>
-      </w:r>
-      <w:proofErr w:type="gramStart"/>
-      <w:r>
-        <w:t>be:</w:t>
-      </w:r>
-      <w:proofErr w:type="gramEnd"/>
-      <w:r>
-        <w:t xml:space="preserve"> </w:t>
+        <w:t xml:space="preserve">Default Value for needscoverage shall be: </w:t>
       </w:r>
       <w:r>
         <w:rPr>
@@ -6046,23 +5236,7 @@
     </w:p>
     <w:p>
       <w:r>
-        <w:t xml:space="preserve">Default Value for </w:t>
-      </w:r>
-      <w:proofErr w:type="spellStart"/>
-      <w:r>
-        <w:t>providesciverage</w:t>
-      </w:r>
-      <w:proofErr w:type="spellEnd"/>
-      <w:r>
-        <w:t xml:space="preserve"> shall </w:t>
-      </w:r>
-      <w:proofErr w:type="gramStart"/>
-      <w:r>
-        <w:t>be:</w:t>
-      </w:r>
-      <w:proofErr w:type="gramEnd"/>
-      <w:r>
-        <w:t xml:space="preserve"> </w:t>
+        <w:t xml:space="preserve">Default Value for providesciverage shall be: </w:t>
       </w:r>
       <w:r>
         <w:rPr>
@@ -6117,15 +5291,7 @@
     </w:p>
     <w:p>
       <w:r>
-        <w:t xml:space="preserve">Default value shall </w:t>
-      </w:r>
-      <w:proofErr w:type="gramStart"/>
-      <w:r>
-        <w:t>be:</w:t>
-      </w:r>
-      <w:proofErr w:type="gramEnd"/>
-      <w:r>
-        <w:t xml:space="preserve"> </w:t>
+        <w:t xml:space="preserve">Default value shall be: </w:t>
       </w:r>
       <w:r>
         <w:rPr>
@@ -6139,13 +5305,8 @@
         <w:pStyle w:val="Heading3"/>
       </w:pPr>
       <w:bookmarkStart w:id="14" w:name="_Toc5980398"/>
-      <w:proofErr w:type="spellStart"/>
-      <w:r>
-        <w:t>CreatedBy</w:t>
-      </w:r>
-      <w:proofErr w:type="spellEnd"/>
-      <w:r>
-        <w:t xml:space="preserve"> Member</w:t>
+      <w:r>
+        <w:t>CreatedBy Member</w:t>
       </w:r>
       <w:bookmarkEnd w:id="14"/>
     </w:p>
@@ -6169,15 +5330,7 @@
     </w:p>
     <w:p>
       <w:r>
-        <w:t xml:space="preserve">Default value shall </w:t>
-      </w:r>
-      <w:proofErr w:type="gramStart"/>
-      <w:r>
-        <w:t>be:</w:t>
-      </w:r>
-      <w:proofErr w:type="gramEnd"/>
-      <w:r>
-        <w:t xml:space="preserve"> </w:t>
+        <w:t xml:space="preserve">Default value shall be: </w:t>
       </w:r>
       <w:r>
         <w:rPr>
@@ -6217,15 +5370,7 @@
     </w:p>
     <w:p>
       <w:r>
-        <w:t xml:space="preserve">Default value shall </w:t>
-      </w:r>
-      <w:proofErr w:type="gramStart"/>
-      <w:r>
-        <w:t>be:</w:t>
-      </w:r>
-      <w:proofErr w:type="gramEnd"/>
-      <w:r>
-        <w:t xml:space="preserve"> </w:t>
+        <w:t xml:space="preserve">Default value shall be: </w:t>
       </w:r>
       <w:r>
         <w:rPr>
@@ -6265,15 +5410,7 @@
     </w:p>
     <w:p>
       <w:r>
-        <w:t xml:space="preserve">Default value shall </w:t>
-      </w:r>
-      <w:proofErr w:type="gramStart"/>
-      <w:r>
-        <w:t>be:</w:t>
-      </w:r>
-      <w:proofErr w:type="gramEnd"/>
-      <w:r>
-        <w:t xml:space="preserve"> </w:t>
+        <w:t xml:space="preserve">Default value shall be: </w:t>
       </w:r>
       <w:r>
         <w:rPr>
@@ -6433,13 +5570,8 @@
         <w:t>h</w:t>
       </w:r>
       <w:r>
-        <w:t xml:space="preserve">ich columns should be displayed at the </w:t>
-      </w:r>
-      <w:proofErr w:type="gramStart"/>
-      <w:r>
-        <w:t>start-up</w:t>
-      </w:r>
-      <w:proofErr w:type="gramEnd"/>
+        <w:t>ich columns should be displayed at the start-up</w:t>
+      </w:r>
     </w:p>
     <w:p>
       <w:pPr>
@@ -6459,16 +5591,11 @@
         <w:t>TBD</w:t>
       </w:r>
       <w:r>
-        <w:t xml:space="preserve">: a button to filter the columns to </w:t>
-      </w:r>
-      <w:proofErr w:type="gramStart"/>
-      <w:r>
-        <w:t xml:space="preserve">be </w:t>
+        <w:t xml:space="preserve">: a button to filter the columns to be </w:t>
       </w:r>
       <w:r>
         <w:t>showed</w:t>
       </w:r>
-      <w:proofErr w:type="gramEnd"/>
       <w:r>
         <w:t>.</w:t>
       </w:r>
@@ -6491,16 +5618,11 @@
         <w:t>TBD</w:t>
       </w:r>
       <w:r>
-        <w:t xml:space="preserve">: after the user saves the columns to </w:t>
-      </w:r>
-      <w:proofErr w:type="gramStart"/>
-      <w:r>
-        <w:t xml:space="preserve">be </w:t>
+        <w:t xml:space="preserve">: after the user saves the columns to be </w:t>
       </w:r>
       <w:r>
         <w:t>showed</w:t>
       </w:r>
-      <w:proofErr w:type="gramEnd"/>
       <w:r>
         <w:t>, the settings shall be saved into XML document.</w:t>
       </w:r>
@@ -6532,21 +5654,14 @@
         <w:pStyle w:val="Heading3"/>
       </w:pPr>
       <w:bookmarkStart w:id="25" w:name="_Toc5980409"/>
-      <w:proofErr w:type="spellStart"/>
       <w:r>
         <w:t>MenuStrip</w:t>
       </w:r>
       <w:bookmarkEnd w:id="25"/>
-      <w:proofErr w:type="spellEnd"/>
-    </w:p>
-    <w:p>
-      <w:proofErr w:type="spellStart"/>
-      <w:r>
-        <w:t>MenuStrip</w:t>
-      </w:r>
-      <w:proofErr w:type="spellEnd"/>
-      <w:r>
-        <w:t xml:space="preserve"> shall have the following buttons:</w:t>
+    </w:p>
+    <w:p>
+      <w:r>
+        <w:t>MenuStrip shall have the following buttons:</w:t>
       </w:r>
     </w:p>
     <w:p>
@@ -6595,15 +5710,7 @@
         <w:t>”</w:t>
       </w:r>
       <w:r>
-        <w:t xml:space="preserve"> button shall have the following </w:t>
-      </w:r>
-      <w:proofErr w:type="gramStart"/>
-      <w:r>
-        <w:t>options(</w:t>
-      </w:r>
-      <w:proofErr w:type="gramEnd"/>
-      <w:r>
-        <w:t>buttons):</w:t>
+        <w:t xml:space="preserve"> button shall have the following options(buttons):</w:t>
       </w:r>
     </w:p>
     <w:p>
@@ -6666,11 +5773,9 @@
           <w:numId w:val="17"/>
         </w:numPr>
       </w:pPr>
-      <w:proofErr w:type="spellStart"/>
       <w:r>
         <w:t>SaveAs</w:t>
       </w:r>
-      <w:proofErr w:type="spellEnd"/>
     </w:p>
     <w:p>
       <w:pPr>
@@ -6709,13 +5814,26 @@
         <w:pStyle w:val="ListParagraph"/>
       </w:pPr>
       <w:r>
+        <w:t xml:space="preserve">The application shall be able to save the xml in a user friendly format. </w:t>
+      </w:r>
+    </w:p>
+    <w:p>
+      <w:pPr>
+        <w:pStyle w:val="ListParagraph"/>
+      </w:pPr>
+      <w:r>
+        <w:t>The requirements needs to be in a format easy to read by the customer.</w:t>
+      </w:r>
+    </w:p>
+    <w:p>
+      <w:pPr>
+        <w:pStyle w:val="ListParagraph"/>
+      </w:pPr>
+      <w:r>
         <w:rPr>
           <w:color w:val="FF0000"/>
         </w:rPr>
         <w:t>TBD</w:t>
-      </w:r>
-      <w:r>
-        <w:t>: functionality</w:t>
       </w:r>
     </w:p>
     <w:p>
@@ -6759,18 +5877,7 @@
     </w:p>
     <w:p>
       <w:r>
-        <w:t>“Edit”</w:t>
-      </w:r>
-      <w:r>
-        <w:t xml:space="preserve"> button shall have the following </w:t>
-      </w:r>
-      <w:proofErr w:type="gramStart"/>
-      <w:r>
-        <w:t>options(</w:t>
-      </w:r>
-      <w:proofErr w:type="gramEnd"/>
-      <w:r>
-        <w:t>buttons):</w:t>
+        <w:t>“Edit” button shall have the following options(buttons):</w:t>
       </w:r>
     </w:p>
     <w:p>
@@ -6854,14 +5961,9 @@
       </w:pPr>
       <w:bookmarkStart w:id="27" w:name="_Toc5980411"/>
       <w:r>
-        <w:t xml:space="preserve">Columns for the </w:t>
-      </w:r>
-      <w:proofErr w:type="spellStart"/>
-      <w:r>
-        <w:t>dataGrid</w:t>
+        <w:t>Columns for the dataGrid</w:t>
       </w:r>
       <w:bookmarkEnd w:id="27"/>
-      <w:proofErr w:type="spellEnd"/>
     </w:p>
     <w:p>
       <w:r>
@@ -6871,15 +5973,7 @@
         <w:t>TBD</w:t>
       </w:r>
       <w:r>
-        <w:t xml:space="preserve">: what columns </w:t>
-      </w:r>
-      <w:proofErr w:type="gramStart"/>
-      <w:r>
-        <w:t>we’ll</w:t>
-      </w:r>
-      <w:proofErr w:type="gramEnd"/>
-      <w:r>
-        <w:t xml:space="preserve"> have in the Coverage Tab. With which functionality?</w:t>
+        <w:t>: what columns we’ll have in the Coverage Tab. With which functionality?</w:t>
       </w:r>
     </w:p>
     <w:p>
@@ -6900,59 +5994,34 @@
         <w:t>TBD</w:t>
       </w:r>
       <w:r>
-        <w:t xml:space="preserve">: How </w:t>
-      </w:r>
-      <w:proofErr w:type="gramStart"/>
-      <w:r>
-        <w:t>we’ll</w:t>
-      </w:r>
-      <w:proofErr w:type="gramEnd"/>
-      <w:r>
-        <w:t xml:space="preserve"> cover all requirements.</w:t>
+        <w:t>: How we’ll cover all requirements.</w:t>
       </w:r>
     </w:p>
     <w:p>
       <w:r>
         <w:tab/>
-        <w:t xml:space="preserve">User </w:t>
-      </w:r>
-      <w:proofErr w:type="spellStart"/>
-      <w:r>
-        <w:t>Req</w:t>
-      </w:r>
-      <w:proofErr w:type="spellEnd"/>
+        <w:t>User Req</w:t>
+      </w:r>
     </w:p>
     <w:p>
       <w:r>
         <w:tab/>
-        <w:t xml:space="preserve">System </w:t>
-      </w:r>
-      <w:proofErr w:type="spellStart"/>
-      <w:r>
-        <w:t>Req</w:t>
-      </w:r>
-      <w:proofErr w:type="spellEnd"/>
+        <w:t>System Req</w:t>
+      </w:r>
     </w:p>
     <w:p>
       <w:r>
         <w:tab/>
-        <w:t xml:space="preserve">Software </w:t>
-      </w:r>
-      <w:proofErr w:type="spellStart"/>
-      <w:r>
-        <w:t>Req</w:t>
-      </w:r>
-      <w:proofErr w:type="spellEnd"/>
+        <w:t>Software Req</w:t>
+      </w:r>
     </w:p>
     <w:p>
       <w:pPr>
         <w:pStyle w:val="Heading4"/>
       </w:pPr>
-      <w:proofErr w:type="spellStart"/>
       <w:r>
         <w:t>MenuStrip</w:t>
       </w:r>
-      <w:proofErr w:type="spellEnd"/>
     </w:p>
     <w:p>
       <w:r>
@@ -6993,21 +6062,7 @@
     </w:p>
     <w:p>
       <w:r>
-        <w:t>“</w:t>
-      </w:r>
-      <w:r>
-        <w:t>Settings</w:t>
-      </w:r>
-      <w:r>
-        <w:t xml:space="preserve">” button shall have the following </w:t>
-      </w:r>
-      <w:proofErr w:type="gramStart"/>
-      <w:r>
-        <w:t>options(</w:t>
-      </w:r>
-      <w:proofErr w:type="gramEnd"/>
-      <w:r>
-        <w:t>buttons):</w:t>
+        <w:t>“Settings” button shall have the following options(buttons):</w:t>
       </w:r>
     </w:p>
     <w:p>
@@ -7028,21 +6083,7 @@
     </w:p>
     <w:p>
       <w:r>
-        <w:t>“</w:t>
-      </w:r>
-      <w:r>
-        <w:t>Tools</w:t>
-      </w:r>
-      <w:r>
-        <w:t xml:space="preserve">” button shall have the following </w:t>
-      </w:r>
-      <w:proofErr w:type="gramStart"/>
-      <w:r>
-        <w:t>options(</w:t>
-      </w:r>
-      <w:proofErr w:type="gramEnd"/>
-      <w:r>
-        <w:t>buttons):</w:t>
+        <w:t>“Tools” button shall have the following options(buttons):</w:t>
       </w:r>
     </w:p>
     <w:p>
@@ -7098,23 +6139,7 @@
         </w:numPr>
       </w:pPr>
       <w:r>
-        <w:t xml:space="preserve">Save the coverage </w:t>
-      </w:r>
-      <w:proofErr w:type="spellStart"/>
-      <w:r>
-        <w:t>raport</w:t>
-      </w:r>
-      <w:proofErr w:type="spellEnd"/>
-      <w:r>
-        <w:t xml:space="preserve"> into </w:t>
-      </w:r>
-      <w:proofErr w:type="gramStart"/>
-      <w:r>
-        <w:t>a</w:t>
-      </w:r>
-      <w:proofErr w:type="gramEnd"/>
-      <w:r>
-        <w:t xml:space="preserve"> Excel file. This file needs to be versioned on the server.</w:t>
+        <w:t>Save the coverage raport into a Excel file. This file needs to be versioned on the server.</w:t>
       </w:r>
       <w:r>
         <w:br w:type="page"/>
@@ -7156,19 +6181,49 @@
         <w:t>TBD</w:t>
       </w:r>
       <w:r>
-        <w:t xml:space="preserve">: What statistics will be </w:t>
-      </w:r>
-      <w:proofErr w:type="gramStart"/>
-      <w:r>
-        <w:t>calculated</w:t>
-      </w:r>
-      <w:proofErr w:type="gramEnd"/>
+        <w:t>: What statistics will be calculated</w:t>
+      </w:r>
       <w:r>
         <w:t xml:space="preserve"> </w:t>
       </w:r>
     </w:p>
     <w:p/>
-    <w:p/>
+    <w:p>
+      <w:pPr>
+        <w:pStyle w:val="Heading1"/>
+      </w:pPr>
+      <w:r>
+        <w:lastRenderedPageBreak/>
+        <w:t>Functionality Requirements</w:t>
+      </w:r>
+    </w:p>
+    <w:p>
+      <w:pPr>
+        <w:pStyle w:val="Heading2"/>
+      </w:pPr>
+      <w:r>
+        <w:t>Requirements Version</w:t>
+      </w:r>
+    </w:p>
+    <w:p>
+      <w:r>
+        <w:tab/>
+        <w:t>When a version is changed from a “lower requirement” that covers another “higher requirement, the “higher requirement” shall become “uncovered”.</w:t>
+      </w:r>
+    </w:p>
+    <w:p>
+      <w:pPr>
+        <w:rPr>
+          <w:color w:val="FF0000"/>
+        </w:rPr>
+      </w:pPr>
+      <w:r>
+        <w:rPr>
+          <w:color w:val="FF0000"/>
+        </w:rPr>
+        <w:t>TDB</w:t>
+      </w:r>
+    </w:p>
     <w:sectPr>
       <w:headerReference w:type="default" r:id="rId9"/>
       <w:pgSz w:w="11907" w:h="16838" w:code="9"/>
@@ -7181,7 +6236,7 @@
 </file>
 
 <file path=word/endnotes.xml><?xml version="1.0" encoding="utf-8"?>
-<w:endnotes xmlns:wpc="http://schemas.microsoft.com/office/word/2010/wordprocessingCanvas" xmlns:cx="http://schemas.microsoft.com/office/drawing/2014/chartex" xmlns:cx1="http://schemas.microsoft.com/office/drawing/2015/9/8/chartex" xmlns:mc="http://schemas.openxmlformats.org/markup-compatibility/2006" xmlns:o="urn:schemas-microsoft-com:office:office" xmlns:r="http://schemas.openxmlformats.org/officeDocument/2006/relationships" xmlns:m="http://schemas.openxmlformats.org/officeDocument/2006/math" xmlns:v="urn:schemas-microsoft-com:vml" xmlns:wp14="http://schemas.microsoft.com/office/word/2010/wordprocessingDrawing" xmlns:wp="http://schemas.openxmlformats.org/drawingml/2006/wordprocessingDrawing" xmlns:w10="urn:schemas-microsoft-com:office:word" xmlns:w="http://schemas.openxmlformats.org/wordprocessingml/2006/main" xmlns:w14="http://schemas.microsoft.com/office/word/2010/wordml" xmlns:w15="http://schemas.microsoft.com/office/word/2012/wordml" xmlns:w16se="http://schemas.microsoft.com/office/word/2015/wordml/symex" xmlns:wpg="http://schemas.microsoft.com/office/word/2010/wordprocessingGroup" xmlns:wpi="http://schemas.microsoft.com/office/word/2010/wordprocessingInk" xmlns:wne="http://schemas.microsoft.com/office/word/2006/wordml" xmlns:wps="http://schemas.microsoft.com/office/word/2010/wordprocessingShape" mc:Ignorable="w14 w15 w16se wp14">
+<w:endnotes xmlns:ve="http://schemas.openxmlformats.org/markup-compatibility/2006" xmlns:o="urn:schemas-microsoft-com:office:office" xmlns:r="http://schemas.openxmlformats.org/officeDocument/2006/relationships" xmlns:m="http://schemas.openxmlformats.org/officeDocument/2006/math" xmlns:v="urn:schemas-microsoft-com:vml" xmlns:wp="http://schemas.openxmlformats.org/drawingml/2006/wordprocessingDrawing" xmlns:w10="urn:schemas-microsoft-com:office:word" xmlns:w="http://schemas.openxmlformats.org/wordprocessingml/2006/main" xmlns:wne="http://schemas.microsoft.com/office/word/2006/wordml">
   <w:endnote w:type="separator" w:id="-1">
     <w:p>
       <w:r>
@@ -7200,7 +6255,7 @@
 </file>
 
 <file path=word/footnotes.xml><?xml version="1.0" encoding="utf-8"?>
-<w:footnotes xmlns:wpc="http://schemas.microsoft.com/office/word/2010/wordprocessingCanvas" xmlns:cx="http://schemas.microsoft.com/office/drawing/2014/chartex" xmlns:cx1="http://schemas.microsoft.com/office/drawing/2015/9/8/chartex" xmlns:mc="http://schemas.openxmlformats.org/markup-compatibility/2006" xmlns:o="urn:schemas-microsoft-com:office:office" xmlns:r="http://schemas.openxmlformats.org/officeDocument/2006/relationships" xmlns:m="http://schemas.openxmlformats.org/officeDocument/2006/math" xmlns:v="urn:schemas-microsoft-com:vml" xmlns:wp14="http://schemas.microsoft.com/office/word/2010/wordprocessingDrawing" xmlns:wp="http://schemas.openxmlformats.org/drawingml/2006/wordprocessingDrawing" xmlns:w10="urn:schemas-microsoft-com:office:word" xmlns:w="http://schemas.openxmlformats.org/wordprocessingml/2006/main" xmlns:w14="http://schemas.microsoft.com/office/word/2010/wordml" xmlns:w15="http://schemas.microsoft.com/office/word/2012/wordml" xmlns:w16se="http://schemas.microsoft.com/office/word/2015/wordml/symex" xmlns:wpg="http://schemas.microsoft.com/office/word/2010/wordprocessingGroup" xmlns:wpi="http://schemas.microsoft.com/office/word/2010/wordprocessingInk" xmlns:wne="http://schemas.microsoft.com/office/word/2006/wordml" xmlns:wps="http://schemas.microsoft.com/office/word/2010/wordprocessingShape" mc:Ignorable="w14 w15 w16se wp14">
+<w:footnotes xmlns:ve="http://schemas.openxmlformats.org/markup-compatibility/2006" xmlns:o="urn:schemas-microsoft-com:office:office" xmlns:r="http://schemas.openxmlformats.org/officeDocument/2006/relationships" xmlns:m="http://schemas.openxmlformats.org/officeDocument/2006/math" xmlns:v="urn:schemas-microsoft-com:vml" xmlns:wp="http://schemas.openxmlformats.org/drawingml/2006/wordprocessingDrawing" xmlns:w10="urn:schemas-microsoft-com:office:word" xmlns:w="http://schemas.openxmlformats.org/wordprocessingml/2006/main" xmlns:wne="http://schemas.microsoft.com/office/word/2006/wordml">
   <w:footnote w:type="separator" w:id="-1">
     <w:p>
       <w:r>
@@ -7219,7 +6274,7 @@
 </file>
 
 <file path=word/header1.xml><?xml version="1.0" encoding="utf-8"?>
-<w:hdr xmlns:wpc="http://schemas.microsoft.com/office/word/2010/wordprocessingCanvas" xmlns:cx="http://schemas.microsoft.com/office/drawing/2014/chartex" xmlns:cx1="http://schemas.microsoft.com/office/drawing/2015/9/8/chartex" xmlns:mc="http://schemas.openxmlformats.org/markup-compatibility/2006" xmlns:o="urn:schemas-microsoft-com:office:office" xmlns:r="http://schemas.openxmlformats.org/officeDocument/2006/relationships" xmlns:m="http://schemas.openxmlformats.org/officeDocument/2006/math" xmlns:v="urn:schemas-microsoft-com:vml" xmlns:wp14="http://schemas.microsoft.com/office/word/2010/wordprocessingDrawing" xmlns:wp="http://schemas.openxmlformats.org/drawingml/2006/wordprocessingDrawing" xmlns:w10="urn:schemas-microsoft-com:office:word" xmlns:w="http://schemas.openxmlformats.org/wordprocessingml/2006/main" xmlns:w14="http://schemas.microsoft.com/office/word/2010/wordml" xmlns:w15="http://schemas.microsoft.com/office/word/2012/wordml" xmlns:w16se="http://schemas.microsoft.com/office/word/2015/wordml/symex" xmlns:wpg="http://schemas.microsoft.com/office/word/2010/wordprocessingGroup" xmlns:wpi="http://schemas.microsoft.com/office/word/2010/wordprocessingInk" xmlns:wne="http://schemas.microsoft.com/office/word/2006/wordml" xmlns:wps="http://schemas.microsoft.com/office/word/2010/wordprocessingShape" mc:Ignorable="w14 w15 w16se wp14">
+<w:hdr xmlns:ve="http://schemas.openxmlformats.org/markup-compatibility/2006" xmlns:o="urn:schemas-microsoft-com:office:office" xmlns:r="http://schemas.openxmlformats.org/officeDocument/2006/relationships" xmlns:m="http://schemas.openxmlformats.org/officeDocument/2006/math" xmlns:v="urn:schemas-microsoft-com:vml" xmlns:wp="http://schemas.openxmlformats.org/drawingml/2006/wordprocessingDrawing" xmlns:w10="urn:schemas-microsoft-com:office:word" xmlns:w="http://schemas.openxmlformats.org/wordprocessingml/2006/main" xmlns:wne="http://schemas.microsoft.com/office/word/2006/wordml">
   <w:tbl>
     <w:tblPr>
       <w:tblW w:w="9070" w:type="dxa"/>
@@ -7233,7 +6288,7 @@
         <w:insideV w:val="single" w:sz="4" w:space="0" w:color="auto"/>
       </w:tblBorders>
       <w:tblLayout w:type="fixed"/>
-      <w:tblLook w:val="01E0" w:firstRow="1" w:lastRow="1" w:firstColumn="1" w:lastColumn="1" w:noHBand="0" w:noVBand="0"/>
+      <w:tblLook w:val="01E0"/>
     </w:tblPr>
     <w:tblGrid>
       <w:gridCol w:w="1984"/>
@@ -7282,7 +6337,7 @@
                         <a:blip r:embed="rId1">
                           <a:extLst>
                             <a:ext uri="{28A0092B-C50C-407E-A947-70E740481C1C}">
-                              <a14:useLocalDpi xmlns:a14="http://schemas.microsoft.com/office/drawing/2010/main" val="0"/>
+                              <a14:useLocalDpi xmlns:a14="http://schemas.microsoft.com/office/drawing/2010/main" xmlns:wps="http://schemas.microsoft.com/office/word/2010/wordprocessingShape" xmlns:wpi="http://schemas.microsoft.com/office/word/2010/wordprocessingInk" xmlns:wpg="http://schemas.microsoft.com/office/word/2010/wordprocessingGroup" xmlns:w16se="http://schemas.microsoft.com/office/word/2015/wordml/symex" xmlns:w15="http://schemas.microsoft.com/office/word/2012/wordml" xmlns:w14="http://schemas.microsoft.com/office/word/2010/wordml" xmlns:w="http://schemas.openxmlformats.org/wordprocessingml/2006/main" xmlns:w10="urn:schemas-microsoft-com:office:word" xmlns:wp14="http://schemas.microsoft.com/office/word/2010/wordprocessingDrawing" xmlns:v="urn:schemas-microsoft-com:vml" xmlns:o="urn:schemas-microsoft-com:office:office" xmlns:mc="http://schemas.openxmlformats.org/markup-compatibility/2006" xmlns:cx1="http://schemas.microsoft.com/office/drawing/2015/9/8/chartex" xmlns:cx="http://schemas.microsoft.com/office/drawing/2014/chartex" xmlns:wpc="http://schemas.microsoft.com/office/word/2010/wordprocessingCanvas" xmlns="" val="0"/>
                             </a:ext>
                           </a:extLst>
                         </a:blip>
@@ -7387,7 +6442,7 @@
               <w:noProof/>
               <w:sz w:val="16"/>
             </w:rPr>
-            <w:t>11</w:t>
+            <w:t>12</w:t>
           </w:r>
           <w:r>
             <w:rPr>
@@ -7414,46 +6469,16 @@
             </w:rPr>
             <w:t xml:space="preserve"> </w:t>
           </w:r>
-          <w:r>
-            <w:rPr>
-              <w:b/>
-              <w:noProof/>
-              <w:sz w:val="16"/>
-            </w:rPr>
-            <w:fldChar w:fldCharType="begin"/>
-          </w:r>
-          <w:r>
-            <w:rPr>
-              <w:b/>
-              <w:noProof/>
-              <w:sz w:val="16"/>
-            </w:rPr>
-            <w:instrText xml:space="preserve"> NUMPAGES   \* MERGEFORMAT </w:instrText>
-          </w:r>
-          <w:r>
-            <w:rPr>
-              <w:b/>
-              <w:noProof/>
-              <w:sz w:val="16"/>
-            </w:rPr>
-            <w:fldChar w:fldCharType="separate"/>
-          </w:r>
-          <w:r>
-            <w:rPr>
-              <w:b/>
-              <w:noProof/>
-              <w:sz w:val="16"/>
-            </w:rPr>
-            <w:t>11</w:t>
-          </w:r>
-          <w:r>
-            <w:rPr>
-              <w:b/>
-              <w:noProof/>
-              <w:sz w:val="16"/>
-            </w:rPr>
-            <w:fldChar w:fldCharType="end"/>
-          </w:r>
+          <w:fldSimple w:instr=" NUMPAGES   \* MERGEFORMAT ">
+            <w:r>
+              <w:rPr>
+                <w:b/>
+                <w:noProof/>
+                <w:sz w:val="16"/>
+              </w:rPr>
+              <w:t>12</w:t>
+            </w:r>
+          </w:fldSimple>
         </w:p>
       </w:tc>
     </w:tr>
@@ -7518,60 +6543,38 @@
               <w:sz w:val="16"/>
             </w:rPr>
           </w:pPr>
-          <w:r>
-            <w:rPr>
-              <w:sz w:val="16"/>
-            </w:rPr>
-            <w:fldChar w:fldCharType="begin"/>
-          </w:r>
-          <w:r>
-            <w:rPr>
-              <w:sz w:val="16"/>
-            </w:rPr>
-            <w:instrText xml:space="preserve"> DOCPROPERTY  "CC Dat"  \* MERGEFORMAT </w:instrText>
-          </w:r>
-          <w:r>
-            <w:rPr>
-              <w:sz w:val="16"/>
-            </w:rPr>
-            <w:fldChar w:fldCharType="separate"/>
-          </w:r>
-          <w:r>
-            <w:rPr>
-              <w:sz w:val="16"/>
-            </w:rPr>
-            <w:t>2018</w:t>
-          </w:r>
-          <w:r>
-            <w:rPr>
-              <w:sz w:val="16"/>
-            </w:rPr>
-            <w:t>-</w:t>
-          </w:r>
-          <w:r>
-            <w:rPr>
-              <w:sz w:val="16"/>
-            </w:rPr>
-            <w:t>12</w:t>
-          </w:r>
-          <w:r>
-            <w:rPr>
-              <w:sz w:val="16"/>
-            </w:rPr>
-            <w:t>-</w:t>
-          </w:r>
-          <w:r>
-            <w:rPr>
-              <w:sz w:val="16"/>
-            </w:rPr>
-            <w:t>31</w:t>
-          </w:r>
-          <w:r>
-            <w:rPr>
-              <w:sz w:val="16"/>
-            </w:rPr>
-            <w:fldChar w:fldCharType="end"/>
-          </w:r>
+          <w:fldSimple w:instr=" DOCPROPERTY  &quot;CC Dat&quot;  \* MERGEFORMAT ">
+            <w:r>
+              <w:rPr>
+                <w:sz w:val="16"/>
+              </w:rPr>
+              <w:t>2018</w:t>
+            </w:r>
+            <w:r>
+              <w:rPr>
+                <w:sz w:val="16"/>
+              </w:rPr>
+              <w:t>-</w:t>
+            </w:r>
+            <w:r>
+              <w:rPr>
+                <w:sz w:val="16"/>
+              </w:rPr>
+              <w:t>12</w:t>
+            </w:r>
+            <w:r>
+              <w:rPr>
+                <w:sz w:val="16"/>
+              </w:rPr>
+              <w:t>-</w:t>
+            </w:r>
+            <w:r>
+              <w:rPr>
+                <w:sz w:val="16"/>
+              </w:rPr>
+              <w:t>31</w:t>
+            </w:r>
+          </w:fldSimple>
         </w:p>
       </w:tc>
     </w:tr>
@@ -7581,8 +6584,8 @@
 </file>
 
 <file path=word/numbering.xml><?xml version="1.0" encoding="utf-8"?>
-<w:numbering xmlns:wpc="http://schemas.microsoft.com/office/word/2010/wordprocessingCanvas" xmlns:cx="http://schemas.microsoft.com/office/drawing/2014/chartex" xmlns:cx1="http://schemas.microsoft.com/office/drawing/2015/9/8/chartex" xmlns:mc="http://schemas.openxmlformats.org/markup-compatibility/2006" xmlns:o="urn:schemas-microsoft-com:office:office" xmlns:r="http://schemas.openxmlformats.org/officeDocument/2006/relationships" xmlns:m="http://schemas.openxmlformats.org/officeDocument/2006/math" xmlns:v="urn:schemas-microsoft-com:vml" xmlns:wp14="http://schemas.microsoft.com/office/word/2010/wordprocessingDrawing" xmlns:wp="http://schemas.openxmlformats.org/drawingml/2006/wordprocessingDrawing" xmlns:w10="urn:schemas-microsoft-com:office:word" xmlns:w="http://schemas.openxmlformats.org/wordprocessingml/2006/main" xmlns:w14="http://schemas.microsoft.com/office/word/2010/wordml" xmlns:w15="http://schemas.microsoft.com/office/word/2012/wordml" xmlns:w16se="http://schemas.microsoft.com/office/word/2015/wordml/symex" xmlns:wpg="http://schemas.microsoft.com/office/word/2010/wordprocessingGroup" xmlns:wpi="http://schemas.microsoft.com/office/word/2010/wordprocessingInk" xmlns:wne="http://schemas.microsoft.com/office/word/2006/wordml" xmlns:wps="http://schemas.microsoft.com/office/word/2010/wordprocessingShape" mc:Ignorable="w14 w15 w16se wp14">
-  <w:abstractNum w:abstractNumId="0" w15:restartNumberingAfterBreak="0">
+<w:numbering xmlns:ve="http://schemas.openxmlformats.org/markup-compatibility/2006" xmlns:o="urn:schemas-microsoft-com:office:office" xmlns:r="http://schemas.openxmlformats.org/officeDocument/2006/relationships" xmlns:m="http://schemas.openxmlformats.org/officeDocument/2006/math" xmlns:v="urn:schemas-microsoft-com:vml" xmlns:wp="http://schemas.openxmlformats.org/drawingml/2006/wordprocessingDrawing" xmlns:w10="urn:schemas-microsoft-com:office:word" xmlns:w="http://schemas.openxmlformats.org/wordprocessingml/2006/main" xmlns:wne="http://schemas.microsoft.com/office/word/2006/wordml">
+  <w:abstractNum w:abstractNumId="0">
     <w:nsid w:val="00CC412E"/>
     <w:multiLevelType w:val="multilevel"/>
     <w:tmpl w:val="904E8CF4"/>
@@ -7719,7 +6722,7 @@
       </w:rPr>
     </w:lvl>
   </w:abstractNum>
-  <w:abstractNum w:abstractNumId="1" w15:restartNumberingAfterBreak="0">
+  <w:abstractNum w:abstractNumId="1">
     <w:nsid w:val="03FA2BC4"/>
     <w:multiLevelType w:val="hybridMultilevel"/>
     <w:tmpl w:val="7764D77E"/>
@@ -7832,7 +6835,7 @@
       </w:rPr>
     </w:lvl>
   </w:abstractNum>
-  <w:abstractNum w:abstractNumId="2" w15:restartNumberingAfterBreak="0">
+  <w:abstractNum w:abstractNumId="2">
     <w:nsid w:val="0AFD4812"/>
     <w:multiLevelType w:val="hybridMultilevel"/>
     <w:tmpl w:val="50646D58"/>
@@ -7945,7 +6948,7 @@
       </w:rPr>
     </w:lvl>
   </w:abstractNum>
-  <w:abstractNum w:abstractNumId="3" w15:restartNumberingAfterBreak="0">
+  <w:abstractNum w:abstractNumId="3">
     <w:nsid w:val="16503B0D"/>
     <w:multiLevelType w:val="hybridMultilevel"/>
     <w:tmpl w:val="BC8CD520"/>
@@ -8034,7 +7037,7 @@
       </w:pPr>
     </w:lvl>
   </w:abstractNum>
-  <w:abstractNum w:abstractNumId="4" w15:restartNumberingAfterBreak="0">
+  <w:abstractNum w:abstractNumId="4">
     <w:nsid w:val="245C0978"/>
     <w:multiLevelType w:val="hybridMultilevel"/>
     <w:tmpl w:val="84C86FB6"/>
@@ -8123,7 +7126,7 @@
       </w:pPr>
     </w:lvl>
   </w:abstractNum>
-  <w:abstractNum w:abstractNumId="5" w15:restartNumberingAfterBreak="0">
+  <w:abstractNum w:abstractNumId="5">
     <w:nsid w:val="34A844C1"/>
     <w:multiLevelType w:val="hybridMultilevel"/>
     <w:tmpl w:val="A71C5AA0"/>
@@ -8235,7 +7238,7 @@
       </w:rPr>
     </w:lvl>
   </w:abstractNum>
-  <w:abstractNum w:abstractNumId="6" w15:restartNumberingAfterBreak="0">
+  <w:abstractNum w:abstractNumId="6">
     <w:nsid w:val="36593F38"/>
     <w:multiLevelType w:val="hybridMultilevel"/>
     <w:tmpl w:val="109229D6"/>
@@ -8321,7 +7324,7 @@
       </w:pPr>
     </w:lvl>
   </w:abstractNum>
-  <w:abstractNum w:abstractNumId="7" w15:restartNumberingAfterBreak="0">
+  <w:abstractNum w:abstractNumId="7">
     <w:nsid w:val="3BD47533"/>
     <w:multiLevelType w:val="multilevel"/>
     <w:tmpl w:val="82602DD8"/>
@@ -8471,7 +7474,7 @@
       </w:rPr>
     </w:lvl>
   </w:abstractNum>
-  <w:abstractNum w:abstractNumId="8" w15:restartNumberingAfterBreak="0">
+  <w:abstractNum w:abstractNumId="8">
     <w:nsid w:val="3D581639"/>
     <w:multiLevelType w:val="hybridMultilevel"/>
     <w:tmpl w:val="6880691E"/>
@@ -8560,7 +7563,7 @@
       </w:pPr>
     </w:lvl>
   </w:abstractNum>
-  <w:abstractNum w:abstractNumId="9" w15:restartNumberingAfterBreak="0">
+  <w:abstractNum w:abstractNumId="9">
     <w:nsid w:val="3FF56203"/>
     <w:multiLevelType w:val="hybridMultilevel"/>
     <w:tmpl w:val="53A09D4A"/>
@@ -8649,7 +7652,7 @@
       </w:pPr>
     </w:lvl>
   </w:abstractNum>
-  <w:abstractNum w:abstractNumId="10" w15:restartNumberingAfterBreak="0">
+  <w:abstractNum w:abstractNumId="10">
     <w:nsid w:val="44164066"/>
     <w:multiLevelType w:val="multilevel"/>
     <w:tmpl w:val="5D9A44DA"/>
@@ -8786,7 +7789,7 @@
       </w:rPr>
     </w:lvl>
   </w:abstractNum>
-  <w:abstractNum w:abstractNumId="11" w15:restartNumberingAfterBreak="0">
+  <w:abstractNum w:abstractNumId="11">
     <w:nsid w:val="45D536CB"/>
     <w:multiLevelType w:val="hybridMultilevel"/>
     <w:tmpl w:val="D122BFE8"/>
@@ -8875,7 +7878,7 @@
       </w:pPr>
     </w:lvl>
   </w:abstractNum>
-  <w:abstractNum w:abstractNumId="12" w15:restartNumberingAfterBreak="0">
+  <w:abstractNum w:abstractNumId="12">
     <w:nsid w:val="5B8951E1"/>
     <w:multiLevelType w:val="hybridMultilevel"/>
     <w:tmpl w:val="4622025A"/>
@@ -8964,7 +7967,7 @@
       </w:pPr>
     </w:lvl>
   </w:abstractNum>
-  <w:abstractNum w:abstractNumId="13" w15:restartNumberingAfterBreak="0">
+  <w:abstractNum w:abstractNumId="13">
     <w:nsid w:val="5BDB2E56"/>
     <w:multiLevelType w:val="hybridMultilevel"/>
     <w:tmpl w:val="D0643564"/>
@@ -9053,7 +8056,7 @@
       </w:pPr>
     </w:lvl>
   </w:abstractNum>
-  <w:abstractNum w:abstractNumId="14" w15:restartNumberingAfterBreak="0">
+  <w:abstractNum w:abstractNumId="14">
     <w:nsid w:val="64764F29"/>
     <w:multiLevelType w:val="hybridMultilevel"/>
     <w:tmpl w:val="2AD80C04"/>
@@ -9144,7 +8147,7 @@
       </w:pPr>
     </w:lvl>
   </w:abstractNum>
-  <w:abstractNum w:abstractNumId="15" w15:restartNumberingAfterBreak="0">
+  <w:abstractNum w:abstractNumId="15">
     <w:nsid w:val="77D754A3"/>
     <w:multiLevelType w:val="hybridMultilevel"/>
     <w:tmpl w:val="47B0C074"/>
@@ -9233,7 +8236,7 @@
       </w:pPr>
     </w:lvl>
   </w:abstractNum>
-  <w:abstractNum w:abstractNumId="16" w15:restartNumberingAfterBreak="0">
+  <w:abstractNum w:abstractNumId="16">
     <w:nsid w:val="7E3D3E50"/>
     <w:multiLevelType w:val="hybridMultilevel"/>
     <w:tmpl w:val="C86A3736"/>
@@ -9379,7 +8382,7 @@
 </file>
 
 <file path=word/styles.xml><?xml version="1.0" encoding="utf-8"?>
-<w:styles xmlns:mc="http://schemas.openxmlformats.org/markup-compatibility/2006" xmlns:r="http://schemas.openxmlformats.org/officeDocument/2006/relationships" xmlns:w="http://schemas.openxmlformats.org/wordprocessingml/2006/main" xmlns:w14="http://schemas.microsoft.com/office/word/2010/wordml" xmlns:w15="http://schemas.microsoft.com/office/word/2012/wordml" xmlns:w16se="http://schemas.microsoft.com/office/word/2015/wordml/symex" mc:Ignorable="w14 w15 w16se">
+<w:styles xmlns:r="http://schemas.openxmlformats.org/officeDocument/2006/relationships" xmlns:w="http://schemas.openxmlformats.org/wordprocessingml/2006/main">
   <w:docDefaults>
     <w:rPrDefault>
       <w:rPr>
@@ -9389,371 +8392,149 @@
     </w:rPrDefault>
     <w:pPrDefault/>
   </w:docDefaults>
-  <w:latentStyles w:defLockedState="0" w:defUIPriority="0" w:defSemiHidden="0" w:defUnhideWhenUsed="0" w:defQFormat="0" w:count="371">
-    <w:lsdException w:name="Normal" w:qFormat="1"/>
-    <w:lsdException w:name="heading 1" w:qFormat="1"/>
-    <w:lsdException w:name="heading 2" w:qFormat="1"/>
-    <w:lsdException w:name="heading 3" w:qFormat="1"/>
-    <w:lsdException w:name="heading 4" w:qFormat="1"/>
-    <w:lsdException w:name="heading 5" w:qFormat="1"/>
-    <w:lsdException w:name="heading 6" w:qFormat="1"/>
-    <w:lsdException w:name="heading 7" w:semiHidden="1" w:unhideWhenUsed="1" w:qFormat="1"/>
-    <w:lsdException w:name="heading 8" w:semiHidden="1" w:unhideWhenUsed="1" w:qFormat="1"/>
-    <w:lsdException w:name="heading 9" w:semiHidden="1" w:unhideWhenUsed="1" w:qFormat="1"/>
-    <w:lsdException w:name="index 1" w:semiHidden="1" w:unhideWhenUsed="1"/>
-    <w:lsdException w:name="index 2" w:semiHidden="1" w:unhideWhenUsed="1"/>
-    <w:lsdException w:name="index 3" w:semiHidden="1" w:unhideWhenUsed="1"/>
-    <w:lsdException w:name="index 4" w:semiHidden="1" w:unhideWhenUsed="1"/>
-    <w:lsdException w:name="index 5" w:semiHidden="1" w:unhideWhenUsed="1"/>
-    <w:lsdException w:name="index 6" w:semiHidden="1" w:unhideWhenUsed="1"/>
-    <w:lsdException w:name="index 7" w:semiHidden="1" w:unhideWhenUsed="1"/>
-    <w:lsdException w:name="index 8" w:semiHidden="1" w:unhideWhenUsed="1"/>
-    <w:lsdException w:name="index 9" w:semiHidden="1" w:unhideWhenUsed="1"/>
-    <w:lsdException w:name="toc 1" w:semiHidden="1" w:uiPriority="39" w:unhideWhenUsed="1"/>
-    <w:lsdException w:name="toc 2" w:semiHidden="1" w:uiPriority="39" w:unhideWhenUsed="1"/>
-    <w:lsdException w:name="toc 3" w:semiHidden="1" w:uiPriority="39" w:unhideWhenUsed="1"/>
-    <w:lsdException w:name="toc 4" w:semiHidden="1" w:unhideWhenUsed="1"/>
-    <w:lsdException w:name="toc 5" w:semiHidden="1" w:unhideWhenUsed="1"/>
-    <w:lsdException w:name="toc 6" w:semiHidden="1" w:unhideWhenUsed="1"/>
-    <w:lsdException w:name="toc 7" w:semiHidden="1" w:unhideWhenUsed="1"/>
-    <w:lsdException w:name="toc 8" w:semiHidden="1" w:unhideWhenUsed="1"/>
-    <w:lsdException w:name="toc 9" w:semiHidden="1" w:unhideWhenUsed="1"/>
-    <w:lsdException w:name="Normal Indent" w:semiHidden="1" w:unhideWhenUsed="1"/>
-    <w:lsdException w:name="footnote text" w:semiHidden="1" w:unhideWhenUsed="1"/>
-    <w:lsdException w:name="annotation text" w:semiHidden="1" w:unhideWhenUsed="1"/>
-    <w:lsdException w:name="header" w:semiHidden="1" w:unhideWhenUsed="1"/>
-    <w:lsdException w:name="footer" w:semiHidden="1" w:unhideWhenUsed="1"/>
-    <w:lsdException w:name="index heading" w:semiHidden="1" w:unhideWhenUsed="1"/>
-    <w:lsdException w:name="caption" w:semiHidden="1" w:unhideWhenUsed="1" w:qFormat="1"/>
-    <w:lsdException w:name="table of figures" w:semiHidden="1" w:uiPriority="99" w:unhideWhenUsed="1"/>
-    <w:lsdException w:name="envelope address" w:semiHidden="1" w:unhideWhenUsed="1"/>
-    <w:lsdException w:name="envelope return" w:semiHidden="1" w:unhideWhenUsed="1"/>
-    <w:lsdException w:name="footnote reference" w:semiHidden="1" w:unhideWhenUsed="1"/>
-    <w:lsdException w:name="annotation reference" w:semiHidden="1" w:unhideWhenUsed="1"/>
-    <w:lsdException w:name="line number" w:semiHidden="1" w:unhideWhenUsed="1"/>
-    <w:lsdException w:name="page number" w:semiHidden="1" w:unhideWhenUsed="1"/>
-    <w:lsdException w:name="endnote reference" w:semiHidden="1" w:unhideWhenUsed="1"/>
-    <w:lsdException w:name="endnote text" w:semiHidden="1" w:unhideWhenUsed="1"/>
-    <w:lsdException w:name="table of authorities" w:semiHidden="1" w:unhideWhenUsed="1"/>
-    <w:lsdException w:name="macro" w:semiHidden="1" w:unhideWhenUsed="1"/>
-    <w:lsdException w:name="toa heading" w:semiHidden="1" w:unhideWhenUsed="1"/>
-    <w:lsdException w:name="List" w:semiHidden="1" w:unhideWhenUsed="1"/>
-    <w:lsdException w:name="List Bullet" w:semiHidden="1" w:unhideWhenUsed="1"/>
-    <w:lsdException w:name="List 2" w:semiHidden="1" w:unhideWhenUsed="1"/>
-    <w:lsdException w:name="List 3" w:semiHidden="1" w:unhideWhenUsed="1"/>
-    <w:lsdException w:name="List Bullet 2" w:semiHidden="1" w:unhideWhenUsed="1"/>
-    <w:lsdException w:name="List Bullet 3" w:semiHidden="1" w:unhideWhenUsed="1"/>
-    <w:lsdException w:name="List Bullet 4" w:semiHidden="1" w:unhideWhenUsed="1"/>
-    <w:lsdException w:name="List Bullet 5" w:semiHidden="1" w:unhideWhenUsed="1"/>
-    <w:lsdException w:name="List Number 2" w:semiHidden="1" w:unhideWhenUsed="1"/>
-    <w:lsdException w:name="List Number 3" w:semiHidden="1" w:unhideWhenUsed="1"/>
-    <w:lsdException w:name="List Number 4" w:semiHidden="1" w:unhideWhenUsed="1"/>
-    <w:lsdException w:name="List Number 5" w:semiHidden="1" w:unhideWhenUsed="1"/>
-    <w:lsdException w:name="Title" w:qFormat="1"/>
-    <w:lsdException w:name="Closing" w:semiHidden="1" w:unhideWhenUsed="1"/>
-    <w:lsdException w:name="Signature" w:semiHidden="1" w:unhideWhenUsed="1"/>
-    <w:lsdException w:name="Default Paragraph Font" w:semiHidden="1" w:unhideWhenUsed="1"/>
-    <w:lsdException w:name="Body Text" w:semiHidden="1" w:unhideWhenUsed="1"/>
-    <w:lsdException w:name="Body Text Indent" w:semiHidden="1" w:unhideWhenUsed="1"/>
-    <w:lsdException w:name="List Continue" w:semiHidden="1" w:unhideWhenUsed="1"/>
-    <w:lsdException w:name="List Continue 2" w:semiHidden="1" w:unhideWhenUsed="1"/>
-    <w:lsdException w:name="List Continue 3" w:semiHidden="1" w:unhideWhenUsed="1"/>
-    <w:lsdException w:name="List Continue 4" w:semiHidden="1" w:unhideWhenUsed="1"/>
-    <w:lsdException w:name="List Continue 5" w:semiHidden="1" w:unhideWhenUsed="1"/>
-    <w:lsdException w:name="Message Header" w:semiHidden="1" w:unhideWhenUsed="1"/>
-    <w:lsdException w:name="Subtitle" w:uiPriority="11" w:qFormat="1"/>
-    <w:lsdException w:name="Body Text First Indent 2" w:semiHidden="1" w:unhideWhenUsed="1"/>
-    <w:lsdException w:name="Note Heading" w:semiHidden="1" w:unhideWhenUsed="1"/>
-    <w:lsdException w:name="Body Text 2" w:semiHidden="1" w:unhideWhenUsed="1"/>
-    <w:lsdException w:name="Body Text 3" w:semiHidden="1" w:unhideWhenUsed="1"/>
-    <w:lsdException w:name="Body Text Indent 2" w:semiHidden="1" w:unhideWhenUsed="1"/>
-    <w:lsdException w:name="Body Text Indent 3" w:semiHidden="1" w:unhideWhenUsed="1"/>
-    <w:lsdException w:name="Block Text" w:semiHidden="1" w:unhideWhenUsed="1"/>
-    <w:lsdException w:name="Hyperlink" w:semiHidden="1" w:uiPriority="99" w:unhideWhenUsed="1"/>
-    <w:lsdException w:name="FollowedHyperlink" w:semiHidden="1" w:uiPriority="99" w:unhideWhenUsed="1"/>
-    <w:lsdException w:name="Strong" w:qFormat="1"/>
-    <w:lsdException w:name="Emphasis" w:uiPriority="20" w:qFormat="1"/>
-    <w:lsdException w:name="Document Map" w:semiHidden="1" w:unhideWhenUsed="1"/>
-    <w:lsdException w:name="Plain Text" w:semiHidden="1" w:unhideWhenUsed="1"/>
-    <w:lsdException w:name="E-mail Signature" w:semiHidden="1" w:unhideWhenUsed="1"/>
-    <w:lsdException w:name="HTML Top of Form" w:semiHidden="1" w:unhideWhenUsed="1"/>
-    <w:lsdException w:name="HTML Bottom of Form" w:semiHidden="1" w:unhideWhenUsed="1"/>
-    <w:lsdException w:name="Normal (Web)" w:semiHidden="1" w:uiPriority="99" w:unhideWhenUsed="1"/>
-    <w:lsdException w:name="HTML Acronym" w:semiHidden="1" w:unhideWhenUsed="1"/>
-    <w:lsdException w:name="HTML Address" w:semiHidden="1" w:unhideWhenUsed="1"/>
-    <w:lsdException w:name="HTML Cite" w:semiHidden="1" w:unhideWhenUsed="1"/>
-    <w:lsdException w:name="HTML Code" w:semiHidden="1" w:unhideWhenUsed="1"/>
-    <w:lsdException w:name="HTML Definition" w:semiHidden="1" w:unhideWhenUsed="1"/>
-    <w:lsdException w:name="HTML Keyboard" w:semiHidden="1" w:unhideWhenUsed="1"/>
-    <w:lsdException w:name="HTML Preformatted" w:semiHidden="1" w:unhideWhenUsed="1"/>
-    <w:lsdException w:name="HTML Sample" w:semiHidden="1" w:unhideWhenUsed="1"/>
-    <w:lsdException w:name="HTML Typewriter" w:semiHidden="1" w:unhideWhenUsed="1"/>
-    <w:lsdException w:name="HTML Variable" w:semiHidden="1" w:unhideWhenUsed="1"/>
-    <w:lsdException w:name="Normal Table" w:semiHidden="1" w:unhideWhenUsed="1"/>
-    <w:lsdException w:name="annotation subject" w:semiHidden="1" w:unhideWhenUsed="1"/>
-    <w:lsdException w:name="No List" w:semiHidden="1" w:uiPriority="99" w:unhideWhenUsed="1"/>
-    <w:lsdException w:name="Outline List 1" w:semiHidden="1" w:unhideWhenUsed="1"/>
-    <w:lsdException w:name="Outline List 2" w:semiHidden="1" w:unhideWhenUsed="1"/>
-    <w:lsdException w:name="Outline List 3" w:semiHidden="1" w:unhideWhenUsed="1"/>
-    <w:lsdException w:name="Table Simple 1" w:semiHidden="1" w:unhideWhenUsed="1"/>
-    <w:lsdException w:name="Table Simple 2" w:semiHidden="1" w:unhideWhenUsed="1"/>
-    <w:lsdException w:name="Table Simple 3" w:semiHidden="1" w:unhideWhenUsed="1"/>
-    <w:lsdException w:name="Table Classic 1" w:semiHidden="1" w:unhideWhenUsed="1"/>
-    <w:lsdException w:name="Table Classic 2" w:semiHidden="1" w:unhideWhenUsed="1"/>
-    <w:lsdException w:name="Table Classic 3" w:semiHidden="1" w:unhideWhenUsed="1"/>
-    <w:lsdException w:name="Table Classic 4" w:semiHidden="1" w:unhideWhenUsed="1"/>
-    <w:lsdException w:name="Table Colorful 1" w:semiHidden="1" w:unhideWhenUsed="1"/>
-    <w:lsdException w:name="Table Colorful 2" w:semiHidden="1" w:unhideWhenUsed="1"/>
-    <w:lsdException w:name="Table Colorful 3" w:semiHidden="1" w:unhideWhenUsed="1"/>
-    <w:lsdException w:name="Table Columns 1" w:semiHidden="1" w:unhideWhenUsed="1"/>
-    <w:lsdException w:name="Table Columns 2" w:semiHidden="1" w:unhideWhenUsed="1"/>
-    <w:lsdException w:name="Table Columns 3" w:semiHidden="1" w:unhideWhenUsed="1"/>
-    <w:lsdException w:name="Table Columns 4" w:semiHidden="1" w:unhideWhenUsed="1"/>
-    <w:lsdException w:name="Table Columns 5" w:semiHidden="1" w:unhideWhenUsed="1"/>
-    <w:lsdException w:name="Table Grid 1" w:semiHidden="1" w:unhideWhenUsed="1"/>
-    <w:lsdException w:name="Table Grid 2" w:semiHidden="1" w:unhideWhenUsed="1"/>
-    <w:lsdException w:name="Table Grid 3" w:semiHidden="1" w:unhideWhenUsed="1"/>
-    <w:lsdException w:name="Table Grid 4" w:semiHidden="1" w:unhideWhenUsed="1"/>
-    <w:lsdException w:name="Table Grid 5" w:semiHidden="1" w:unhideWhenUsed="1"/>
-    <w:lsdException w:name="Table Grid 6" w:semiHidden="1" w:unhideWhenUsed="1"/>
-    <w:lsdException w:name="Table Grid 7" w:semiHidden="1" w:unhideWhenUsed="1"/>
-    <w:lsdException w:name="Table Grid 8" w:semiHidden="1" w:unhideWhenUsed="1"/>
-    <w:lsdException w:name="Table List 1" w:semiHidden="1" w:unhideWhenUsed="1"/>
-    <w:lsdException w:name="Table List 2" w:semiHidden="1" w:unhideWhenUsed="1"/>
-    <w:lsdException w:name="Table List 3" w:semiHidden="1" w:unhideWhenUsed="1"/>
-    <w:lsdException w:name="Table List 4" w:semiHidden="1" w:unhideWhenUsed="1"/>
-    <w:lsdException w:name="Table List 5" w:semiHidden="1" w:unhideWhenUsed="1"/>
-    <w:lsdException w:name="Table List 6" w:semiHidden="1" w:unhideWhenUsed="1"/>
-    <w:lsdException w:name="Table List 7" w:semiHidden="1" w:unhideWhenUsed="1"/>
-    <w:lsdException w:name="Table List 8" w:semiHidden="1" w:unhideWhenUsed="1"/>
-    <w:lsdException w:name="Table 3D effects 1" w:semiHidden="1" w:unhideWhenUsed="1"/>
-    <w:lsdException w:name="Table 3D effects 2" w:semiHidden="1" w:unhideWhenUsed="1"/>
-    <w:lsdException w:name="Table 3D effects 3" w:semiHidden="1" w:unhideWhenUsed="1"/>
-    <w:lsdException w:name="Table Contemporary" w:semiHidden="1" w:unhideWhenUsed="1"/>
-    <w:lsdException w:name="Table Elegant" w:semiHidden="1" w:unhideWhenUsed="1"/>
-    <w:lsdException w:name="Table Professional" w:semiHidden="1" w:unhideWhenUsed="1"/>
-    <w:lsdException w:name="Table Subtle 1" w:semiHidden="1" w:unhideWhenUsed="1"/>
-    <w:lsdException w:name="Table Subtle 2" w:semiHidden="1" w:unhideWhenUsed="1"/>
-    <w:lsdException w:name="Table Web 1" w:semiHidden="1" w:unhideWhenUsed="1"/>
-    <w:lsdException w:name="Table Web 2" w:semiHidden="1" w:unhideWhenUsed="1"/>
-    <w:lsdException w:name="Table Web 3" w:semiHidden="1" w:unhideWhenUsed="1"/>
-    <w:lsdException w:name="Balloon Text" w:semiHidden="1" w:uiPriority="99" w:unhideWhenUsed="1"/>
-    <w:lsdException w:name="Table Theme" w:semiHidden="1" w:unhideWhenUsed="1"/>
-    <w:lsdException w:name="Placeholder Text" w:semiHidden="1" w:uiPriority="99"/>
-    <w:lsdException w:name="No Spacing" w:uiPriority="1" w:qFormat="1"/>
-    <w:lsdException w:name="Light Shading" w:uiPriority="60"/>
-    <w:lsdException w:name="Light List" w:uiPriority="61"/>
-    <w:lsdException w:name="Light Grid" w:uiPriority="62"/>
-    <w:lsdException w:name="Medium Shading 1" w:uiPriority="63"/>
-    <w:lsdException w:name="Medium Shading 2" w:uiPriority="64"/>
-    <w:lsdException w:name="Medium List 1" w:uiPriority="65"/>
-    <w:lsdException w:name="Medium List 2" w:uiPriority="66"/>
-    <w:lsdException w:name="Medium Grid 1" w:uiPriority="67"/>
-    <w:lsdException w:name="Medium Grid 2" w:uiPriority="68"/>
-    <w:lsdException w:name="Medium Grid 3" w:uiPriority="69"/>
-    <w:lsdException w:name="Dark List" w:uiPriority="70"/>
-    <w:lsdException w:name="Colorful Shading" w:uiPriority="71"/>
-    <w:lsdException w:name="Colorful List" w:uiPriority="72"/>
-    <w:lsdException w:name="Colorful Grid" w:uiPriority="73"/>
-    <w:lsdException w:name="Light Shading Accent 1" w:uiPriority="60"/>
-    <w:lsdException w:name="Light List Accent 1" w:uiPriority="61"/>
-    <w:lsdException w:name="Light Grid Accent 1" w:uiPriority="62"/>
-    <w:lsdException w:name="Medium Shading 1 Accent 1" w:uiPriority="63"/>
-    <w:lsdException w:name="Medium Shading 2 Accent 1" w:uiPriority="64"/>
-    <w:lsdException w:name="Medium List 1 Accent 1" w:uiPriority="65"/>
-    <w:lsdException w:name="Revision" w:semiHidden="1" w:uiPriority="99"/>
-    <w:lsdException w:name="List Paragraph" w:uiPriority="34" w:qFormat="1"/>
-    <w:lsdException w:name="Quote" w:uiPriority="29" w:qFormat="1"/>
-    <w:lsdException w:name="Intense Quote" w:uiPriority="30" w:qFormat="1"/>
-    <w:lsdException w:name="Medium List 2 Accent 1" w:uiPriority="66"/>
-    <w:lsdException w:name="Medium Grid 1 Accent 1" w:uiPriority="67"/>
-    <w:lsdException w:name="Medium Grid 2 Accent 1" w:uiPriority="68"/>
-    <w:lsdException w:name="Medium Grid 3 Accent 1" w:uiPriority="69"/>
-    <w:lsdException w:name="Dark List Accent 1" w:uiPriority="70"/>
-    <w:lsdException w:name="Colorful Shading Accent 1" w:uiPriority="71"/>
-    <w:lsdException w:name="Colorful List Accent 1" w:uiPriority="72"/>
-    <w:lsdException w:name="Colorful Grid Accent 1" w:uiPriority="73"/>
-    <w:lsdException w:name="Light Shading Accent 2" w:uiPriority="60"/>
-    <w:lsdException w:name="Light List Accent 2" w:uiPriority="61"/>
-    <w:lsdException w:name="Light Grid Accent 2" w:uiPriority="62"/>
-    <w:lsdException w:name="Medium Shading 1 Accent 2" w:uiPriority="63"/>
-    <w:lsdException w:name="Medium Shading 2 Accent 2" w:uiPriority="64"/>
-    <w:lsdException w:name="Medium List 1 Accent 2" w:uiPriority="65"/>
-    <w:lsdException w:name="Medium List 2 Accent 2" w:uiPriority="66"/>
-    <w:lsdException w:name="Medium Grid 1 Accent 2" w:uiPriority="67"/>
-    <w:lsdException w:name="Medium Grid 2 Accent 2" w:uiPriority="68"/>
-    <w:lsdException w:name="Medium Grid 3 Accent 2" w:uiPriority="69"/>
-    <w:lsdException w:name="Dark List Accent 2" w:uiPriority="70"/>
-    <w:lsdException w:name="Colorful Shading Accent 2" w:uiPriority="71"/>
-    <w:lsdException w:name="Colorful List Accent 2" w:uiPriority="72"/>
-    <w:lsdException w:name="Colorful Grid Accent 2" w:uiPriority="73"/>
-    <w:lsdException w:name="Light Shading Accent 3" w:uiPriority="60"/>
-    <w:lsdException w:name="Light List Accent 3" w:uiPriority="61"/>
-    <w:lsdException w:name="Light Grid Accent 3" w:uiPriority="62"/>
-    <w:lsdException w:name="Medium Shading 1 Accent 3" w:uiPriority="63"/>
-    <w:lsdException w:name="Medium Shading 2 Accent 3" w:uiPriority="64"/>
-    <w:lsdException w:name="Medium List 1 Accent 3" w:uiPriority="65"/>
-    <w:lsdException w:name="Medium List 2 Accent 3" w:uiPriority="66"/>
-    <w:lsdException w:name="Medium Grid 1 Accent 3" w:uiPriority="67"/>
-    <w:lsdException w:name="Medium Grid 2 Accent 3" w:uiPriority="68"/>
-    <w:lsdException w:name="Medium Grid 3 Accent 3" w:uiPriority="69"/>
-    <w:lsdException w:name="Dark List Accent 3" w:uiPriority="70"/>
-    <w:lsdException w:name="Colorful Shading Accent 3" w:uiPriority="71"/>
-    <w:lsdException w:name="Colorful List Accent 3" w:uiPriority="72"/>
-    <w:lsdException w:name="Colorful Grid Accent 3" w:uiPriority="73"/>
-    <w:lsdException w:name="Light Shading Accent 4" w:uiPriority="60"/>
-    <w:lsdException w:name="Light List Accent 4" w:uiPriority="61"/>
-    <w:lsdException w:name="Light Grid Accent 4" w:uiPriority="62"/>
-    <w:lsdException w:name="Medium Shading 1 Accent 4" w:uiPriority="63"/>
-    <w:lsdException w:name="Medium Shading 2 Accent 4" w:uiPriority="64"/>
-    <w:lsdException w:name="Medium List 1 Accent 4" w:uiPriority="65"/>
-    <w:lsdException w:name="Medium List 2 Accent 4" w:uiPriority="66"/>
-    <w:lsdException w:name="Medium Grid 1 Accent 4" w:uiPriority="67"/>
-    <w:lsdException w:name="Medium Grid 2 Accent 4" w:uiPriority="68"/>
-    <w:lsdException w:name="Medium Grid 3 Accent 4" w:uiPriority="69"/>
-    <w:lsdException w:name="Dark List Accent 4" w:uiPriority="70"/>
-    <w:lsdException w:name="Colorful Shading Accent 4" w:uiPriority="71"/>
-    <w:lsdException w:name="Colorful List Accent 4" w:uiPriority="72"/>
-    <w:lsdException w:name="Colorful Grid Accent 4" w:uiPriority="73"/>
-    <w:lsdException w:name="Light Shading Accent 5" w:uiPriority="60"/>
-    <w:lsdException w:name="Light List Accent 5" w:uiPriority="61"/>
-    <w:lsdException w:name="Light Grid Accent 5" w:uiPriority="62"/>
-    <w:lsdException w:name="Medium Shading 1 Accent 5" w:uiPriority="63"/>
-    <w:lsdException w:name="Medium Shading 2 Accent 5" w:uiPriority="64"/>
-    <w:lsdException w:name="Medium List 1 Accent 5" w:uiPriority="65"/>
-    <w:lsdException w:name="Medium List 2 Accent 5" w:uiPriority="66"/>
-    <w:lsdException w:name="Medium Grid 1 Accent 5" w:uiPriority="67"/>
-    <w:lsdException w:name="Medium Grid 2 Accent 5" w:uiPriority="68"/>
-    <w:lsdException w:name="Medium Grid 3 Accent 5" w:uiPriority="69"/>
-    <w:lsdException w:name="Dark List Accent 5" w:uiPriority="70"/>
-    <w:lsdException w:name="Colorful Shading Accent 5" w:uiPriority="71"/>
-    <w:lsdException w:name="Colorful List Accent 5" w:uiPriority="72"/>
-    <w:lsdException w:name="Colorful Grid Accent 5" w:uiPriority="73"/>
-    <w:lsdException w:name="Light Shading Accent 6" w:uiPriority="60"/>
-    <w:lsdException w:name="Light List Accent 6" w:uiPriority="61"/>
-    <w:lsdException w:name="Light Grid Accent 6" w:uiPriority="62"/>
-    <w:lsdException w:name="Medium Shading 1 Accent 6" w:uiPriority="63"/>
-    <w:lsdException w:name="Medium Shading 2 Accent 6" w:uiPriority="64"/>
-    <w:lsdException w:name="Medium List 1 Accent 6" w:uiPriority="65"/>
-    <w:lsdException w:name="Medium List 2 Accent 6" w:uiPriority="66"/>
-    <w:lsdException w:name="Medium Grid 1 Accent 6" w:uiPriority="67"/>
-    <w:lsdException w:name="Medium Grid 2 Accent 6" w:uiPriority="68"/>
-    <w:lsdException w:name="Medium Grid 3 Accent 6" w:uiPriority="69"/>
-    <w:lsdException w:name="Dark List Accent 6" w:uiPriority="70"/>
-    <w:lsdException w:name="Colorful Shading Accent 6" w:uiPriority="71"/>
-    <w:lsdException w:name="Colorful List Accent 6" w:uiPriority="72"/>
-    <w:lsdException w:name="Colorful Grid Accent 6" w:uiPriority="73"/>
-    <w:lsdException w:name="Subtle Emphasis" w:uiPriority="19" w:qFormat="1"/>
-    <w:lsdException w:name="Intense Emphasis" w:uiPriority="21" w:qFormat="1"/>
-    <w:lsdException w:name="Subtle Reference" w:uiPriority="31" w:qFormat="1"/>
-    <w:lsdException w:name="Intense Reference" w:uiPriority="32" w:qFormat="1"/>
-    <w:lsdException w:name="Book Title" w:uiPriority="33" w:qFormat="1"/>
-    <w:lsdException w:name="Bibliography" w:semiHidden="1" w:uiPriority="37" w:unhideWhenUsed="1"/>
-    <w:lsdException w:name="TOC Heading" w:semiHidden="1" w:uiPriority="39" w:unhideWhenUsed="1" w:qFormat="1"/>
-    <w:lsdException w:name="Plain Table 1" w:uiPriority="41"/>
-    <w:lsdException w:name="Plain Table 2" w:uiPriority="42"/>
-    <w:lsdException w:name="Plain Table 3" w:uiPriority="43"/>
-    <w:lsdException w:name="Plain Table 4" w:uiPriority="44"/>
-    <w:lsdException w:name="Plain Table 5" w:uiPriority="45"/>
-    <w:lsdException w:name="Grid Table Light" w:uiPriority="40"/>
-    <w:lsdException w:name="Grid Table 1 Light" w:uiPriority="46"/>
-    <w:lsdException w:name="Grid Table 2" w:uiPriority="47"/>
-    <w:lsdException w:name="Grid Table 3" w:uiPriority="48"/>
-    <w:lsdException w:name="Grid Table 4" w:uiPriority="49"/>
-    <w:lsdException w:name="Grid Table 5 Dark" w:uiPriority="50"/>
-    <w:lsdException w:name="Grid Table 6 Colorful" w:uiPriority="51"/>
-    <w:lsdException w:name="Grid Table 7 Colorful" w:uiPriority="52"/>
-    <w:lsdException w:name="Grid Table 1 Light Accent 1" w:uiPriority="46"/>
-    <w:lsdException w:name="Grid Table 2 Accent 1" w:uiPriority="47"/>
-    <w:lsdException w:name="Grid Table 3 Accent 1" w:uiPriority="48"/>
-    <w:lsdException w:name="Grid Table 4 Accent 1" w:uiPriority="49"/>
-    <w:lsdException w:name="Grid Table 5 Dark Accent 1" w:uiPriority="50"/>
-    <w:lsdException w:name="Grid Table 6 Colorful Accent 1" w:uiPriority="51"/>
-    <w:lsdException w:name="Grid Table 7 Colorful Accent 1" w:uiPriority="52"/>
-    <w:lsdException w:name="Grid Table 1 Light Accent 2" w:uiPriority="46"/>
-    <w:lsdException w:name="Grid Table 2 Accent 2" w:uiPriority="47"/>
-    <w:lsdException w:name="Grid Table 3 Accent 2" w:uiPriority="48"/>
-    <w:lsdException w:name="Grid Table 4 Accent 2" w:uiPriority="49"/>
-    <w:lsdException w:name="Grid Table 5 Dark Accent 2" w:uiPriority="50"/>
-    <w:lsdException w:name="Grid Table 6 Colorful Accent 2" w:uiPriority="51"/>
-    <w:lsdException w:name="Grid Table 7 Colorful Accent 2" w:uiPriority="52"/>
-    <w:lsdException w:name="Grid Table 1 Light Accent 3" w:uiPriority="46"/>
-    <w:lsdException w:name="Grid Table 2 Accent 3" w:uiPriority="47"/>
-    <w:lsdException w:name="Grid Table 3 Accent 3" w:uiPriority="48"/>
-    <w:lsdException w:name="Grid Table 4 Accent 3" w:uiPriority="49"/>
-    <w:lsdException w:name="Grid Table 5 Dark Accent 3" w:uiPriority="50"/>
-    <w:lsdException w:name="Grid Table 6 Colorful Accent 3" w:uiPriority="51"/>
-    <w:lsdException w:name="Grid Table 7 Colorful Accent 3" w:uiPriority="52"/>
-    <w:lsdException w:name="Grid Table 1 Light Accent 4" w:uiPriority="46"/>
-    <w:lsdException w:name="Grid Table 2 Accent 4" w:uiPriority="47"/>
-    <w:lsdException w:name="Grid Table 3 Accent 4" w:uiPriority="48"/>
-    <w:lsdException w:name="Grid Table 4 Accent 4" w:uiPriority="49"/>
-    <w:lsdException w:name="Grid Table 5 Dark Accent 4" w:uiPriority="50"/>
-    <w:lsdException w:name="Grid Table 6 Colorful Accent 4" w:uiPriority="51"/>
-    <w:lsdException w:name="Grid Table 7 Colorful Accent 4" w:uiPriority="52"/>
-    <w:lsdException w:name="Grid Table 1 Light Accent 5" w:uiPriority="46"/>
-    <w:lsdException w:name="Grid Table 2 Accent 5" w:uiPriority="47"/>
-    <w:lsdException w:name="Grid Table 3 Accent 5" w:uiPriority="48"/>
-    <w:lsdException w:name="Grid Table 4 Accent 5" w:uiPriority="49"/>
-    <w:lsdException w:name="Grid Table 5 Dark Accent 5" w:uiPriority="50"/>
-    <w:lsdException w:name="Grid Table 6 Colorful Accent 5" w:uiPriority="51"/>
-    <w:lsdException w:name="Grid Table 7 Colorful Accent 5" w:uiPriority="52"/>
-    <w:lsdException w:name="Grid Table 1 Light Accent 6" w:uiPriority="46"/>
-    <w:lsdException w:name="Grid Table 2 Accent 6" w:uiPriority="47"/>
-    <w:lsdException w:name="Grid Table 3 Accent 6" w:uiPriority="48"/>
-    <w:lsdException w:name="Grid Table 4 Accent 6" w:uiPriority="49"/>
-    <w:lsdException w:name="Grid Table 5 Dark Accent 6" w:uiPriority="50"/>
-    <w:lsdException w:name="Grid Table 6 Colorful Accent 6" w:uiPriority="51"/>
-    <w:lsdException w:name="Grid Table 7 Colorful Accent 6" w:uiPriority="52"/>
-    <w:lsdException w:name="List Table 1 Light" w:uiPriority="46"/>
-    <w:lsdException w:name="List Table 2" w:uiPriority="47"/>
-    <w:lsdException w:name="List Table 3" w:uiPriority="48"/>
-    <w:lsdException w:name="List Table 4" w:uiPriority="49"/>
-    <w:lsdException w:name="List Table 5 Dark" w:uiPriority="50"/>
-    <w:lsdException w:name="List Table 6 Colorful" w:uiPriority="51"/>
-    <w:lsdException w:name="List Table 7 Colorful" w:uiPriority="52"/>
-    <w:lsdException w:name="List Table 1 Light Accent 1" w:uiPriority="46"/>
-    <w:lsdException w:name="List Table 2 Accent 1" w:uiPriority="47"/>
-    <w:lsdException w:name="List Table 3 Accent 1" w:uiPriority="48"/>
-    <w:lsdException w:name="List Table 4 Accent 1" w:uiPriority="49"/>
-    <w:lsdException w:name="List Table 5 Dark Accent 1" w:uiPriority="50"/>
-    <w:lsdException w:name="List Table 6 Colorful Accent 1" w:uiPriority="51"/>
-    <w:lsdException w:name="List Table 7 Colorful Accent 1" w:uiPriority="52"/>
-    <w:lsdException w:name="List Table 1 Light Accent 2" w:uiPriority="46"/>
-    <w:lsdException w:name="List Table 2 Accent 2" w:uiPriority="47"/>
-    <w:lsdException w:name="List Table 3 Accent 2" w:uiPriority="48"/>
-    <w:lsdException w:name="List Table 4 Accent 2" w:uiPriority="49"/>
-    <w:lsdException w:name="List Table 5 Dark Accent 2" w:uiPriority="50"/>
-    <w:lsdException w:name="List Table 6 Colorful Accent 2" w:uiPriority="51"/>
-    <w:lsdException w:name="List Table 7 Colorful Accent 2" w:uiPriority="52"/>
-    <w:lsdException w:name="List Table 1 Light Accent 3" w:uiPriority="46"/>
-    <w:lsdException w:name="List Table 2 Accent 3" w:uiPriority="47"/>
-    <w:lsdException w:name="List Table 3 Accent 3" w:uiPriority="48"/>
-    <w:lsdException w:name="List Table 4 Accent 3" w:uiPriority="49"/>
-    <w:lsdException w:name="List Table 5 Dark Accent 3" w:uiPriority="50"/>
-    <w:lsdException w:name="List Table 6 Colorful Accent 3" w:uiPriority="51"/>
-    <w:lsdException w:name="List Table 7 Colorful Accent 3" w:uiPriority="52"/>
-    <w:lsdException w:name="List Table 1 Light Accent 4" w:uiPriority="46"/>
-    <w:lsdException w:name="List Table 2 Accent 4" w:uiPriority="47"/>
-    <w:lsdException w:name="List Table 3 Accent 4" w:uiPriority="48"/>
-    <w:lsdException w:name="List Table 4 Accent 4" w:uiPriority="49"/>
-    <w:lsdException w:name="List Table 5 Dark Accent 4" w:uiPriority="50"/>
-    <w:lsdException w:name="List Table 6 Colorful Accent 4" w:uiPriority="51"/>
-    <w:lsdException w:name="List Table 7 Colorful Accent 4" w:uiPriority="52"/>
-    <w:lsdException w:name="List Table 1 Light Accent 5" w:uiPriority="46"/>
-    <w:lsdException w:name="List Table 2 Accent 5" w:uiPriority="47"/>
-    <w:lsdException w:name="List Table 3 Accent 5" w:uiPriority="48"/>
-    <w:lsdException w:name="List Table 4 Accent 5" w:uiPriority="49"/>
-    <w:lsdException w:name="List Table 5 Dark Accent 5" w:uiPriority="50"/>
-    <w:lsdException w:name="List Table 6 Colorful Accent 5" w:uiPriority="51"/>
-    <w:lsdException w:name="List Table 7 Colorful Accent 5" w:uiPriority="52"/>
-    <w:lsdException w:name="List Table 1 Light Accent 6" w:uiPriority="46"/>
-    <w:lsdException w:name="List Table 2 Accent 6" w:uiPriority="47"/>
-    <w:lsdException w:name="List Table 3 Accent 6" w:uiPriority="48"/>
-    <w:lsdException w:name="List Table 4 Accent 6" w:uiPriority="49"/>
-    <w:lsdException w:name="List Table 5 Dark Accent 6" w:uiPriority="50"/>
-    <w:lsdException w:name="List Table 6 Colorful Accent 6" w:uiPriority="51"/>
-    <w:lsdException w:name="List Table 7 Colorful Accent 6" w:uiPriority="52"/>
+  <w:latentStyles w:defLockedState="0" w:defUIPriority="0" w:defSemiHidden="1" w:defUnhideWhenUsed="1" w:defQFormat="0" w:count="267">
+    <w:lsdException w:name="Normal" w:semiHidden="0" w:unhideWhenUsed="0" w:qFormat="1"/>
+    <w:lsdException w:name="heading 1" w:semiHidden="0" w:unhideWhenUsed="0" w:qFormat="1"/>
+    <w:lsdException w:name="heading 2" w:semiHidden="0" w:unhideWhenUsed="0" w:qFormat="1"/>
+    <w:lsdException w:name="heading 3" w:semiHidden="0" w:unhideWhenUsed="0" w:qFormat="1"/>
+    <w:lsdException w:name="heading 4" w:semiHidden="0" w:unhideWhenUsed="0" w:qFormat="1"/>
+    <w:lsdException w:name="heading 5" w:semiHidden="0" w:unhideWhenUsed="0" w:qFormat="1"/>
+    <w:lsdException w:name="heading 6" w:semiHidden="0" w:unhideWhenUsed="0" w:qFormat="1"/>
+    <w:lsdException w:name="heading 7" w:qFormat="1"/>
+    <w:lsdException w:name="heading 8" w:qFormat="1"/>
+    <w:lsdException w:name="heading 9" w:qFormat="1"/>
+    <w:lsdException w:name="toc 1" w:uiPriority="39"/>
+    <w:lsdException w:name="toc 2" w:uiPriority="39"/>
+    <w:lsdException w:name="toc 3" w:uiPriority="39"/>
+    <w:lsdException w:name="caption" w:qFormat="1"/>
+    <w:lsdException w:name="table of figures" w:uiPriority="99"/>
+    <w:lsdException w:name="List Number" w:semiHidden="0" w:unhideWhenUsed="0"/>
+    <w:lsdException w:name="List 4" w:semiHidden="0" w:unhideWhenUsed="0"/>
+    <w:lsdException w:name="List 5" w:semiHidden="0" w:unhideWhenUsed="0"/>
+    <w:lsdException w:name="Title" w:semiHidden="0" w:unhideWhenUsed="0" w:qFormat="1"/>
+    <w:lsdException w:name="Subtitle" w:semiHidden="0" w:uiPriority="11" w:unhideWhenUsed="0" w:qFormat="1"/>
+    <w:lsdException w:name="Salutation" w:semiHidden="0" w:unhideWhenUsed="0"/>
+    <w:lsdException w:name="Date" w:semiHidden="0" w:unhideWhenUsed="0"/>
+    <w:lsdException w:name="Body Text First Indent" w:semiHidden="0" w:unhideWhenUsed="0"/>
+    <w:lsdException w:name="Hyperlink" w:uiPriority="99"/>
+    <w:lsdException w:name="FollowedHyperlink" w:uiPriority="99"/>
+    <w:lsdException w:name="Strong" w:semiHidden="0" w:unhideWhenUsed="0" w:qFormat="1"/>
+    <w:lsdException w:name="Emphasis" w:semiHidden="0" w:uiPriority="20" w:unhideWhenUsed="0" w:qFormat="1"/>
+    <w:lsdException w:name="Normal (Web)" w:uiPriority="99"/>
+    <w:lsdException w:name="No List" w:uiPriority="99"/>
+    <w:lsdException w:name="Balloon Text" w:uiPriority="99"/>
+    <w:lsdException w:name="Table Grid" w:semiHidden="0" w:unhideWhenUsed="0"/>
+    <w:lsdException w:name="Placeholder Text" w:uiPriority="99" w:unhideWhenUsed="0"/>
+    <w:lsdException w:name="No Spacing" w:semiHidden="0" w:uiPriority="1" w:unhideWhenUsed="0" w:qFormat="1"/>
+    <w:lsdException w:name="Light Shading" w:semiHidden="0" w:uiPriority="60" w:unhideWhenUsed="0"/>
+    <w:lsdException w:name="Light List" w:semiHidden="0" w:uiPriority="61" w:unhideWhenUsed="0"/>
+    <w:lsdException w:name="Light Grid" w:semiHidden="0" w:uiPriority="62" w:unhideWhenUsed="0"/>
+    <w:lsdException w:name="Medium Shading 1" w:semiHidden="0" w:uiPriority="63" w:unhideWhenUsed="0"/>
+    <w:lsdException w:name="Medium Shading 2" w:semiHidden="0" w:uiPriority="64" w:unhideWhenUsed="0"/>
+    <w:lsdException w:name="Medium List 1" w:semiHidden="0" w:uiPriority="65" w:unhideWhenUsed="0"/>
+    <w:lsdException w:name="Medium List 2" w:semiHidden="0" w:uiPriority="66" w:unhideWhenUsed="0"/>
+    <w:lsdException w:name="Medium Grid 1" w:semiHidden="0" w:uiPriority="67" w:unhideWhenUsed="0"/>
+    <w:lsdException w:name="Medium Grid 2" w:semiHidden="0" w:uiPriority="68" w:unhideWhenUsed="0"/>
+    <w:lsdException w:name="Medium Grid 3" w:semiHidden="0" w:uiPriority="69" w:unhideWhenUsed="0"/>
+    <w:lsdException w:name="Dark List" w:semiHidden="0" w:uiPriority="70" w:unhideWhenUsed="0"/>
+    <w:lsdException w:name="Colorful Shading" w:semiHidden="0" w:uiPriority="71" w:unhideWhenUsed="0"/>
+    <w:lsdException w:name="Colorful List" w:semiHidden="0" w:uiPriority="72" w:unhideWhenUsed="0"/>
+    <w:lsdException w:name="Colorful Grid" w:semiHidden="0" w:uiPriority="73" w:unhideWhenUsed="0"/>
+    <w:lsdException w:name="Light Shading Accent 1" w:semiHidden="0" w:uiPriority="60" w:unhideWhenUsed="0"/>
+    <w:lsdException w:name="Light List Accent 1" w:semiHidden="0" w:uiPriority="61" w:unhideWhenUsed="0"/>
+    <w:lsdException w:name="Light Grid Accent 1" w:semiHidden="0" w:uiPriority="62" w:unhideWhenUsed="0"/>
+    <w:lsdException w:name="Medium Shading 1 Accent 1" w:semiHidden="0" w:uiPriority="63" w:unhideWhenUsed="0"/>
+    <w:lsdException w:name="Medium Shading 2 Accent 1" w:semiHidden="0" w:uiPriority="64" w:unhideWhenUsed="0"/>
+    <w:lsdException w:name="Medium List 1 Accent 1" w:semiHidden="0" w:uiPriority="65" w:unhideWhenUsed="0"/>
+    <w:lsdException w:name="Revision" w:uiPriority="99" w:unhideWhenUsed="0"/>
+    <w:lsdException w:name="List Paragraph" w:semiHidden="0" w:uiPriority="34" w:unhideWhenUsed="0" w:qFormat="1"/>
+    <w:lsdException w:name="Quote" w:semiHidden="0" w:uiPriority="29" w:unhideWhenUsed="0" w:qFormat="1"/>
+    <w:lsdException w:name="Intense Quote" w:semiHidden="0" w:uiPriority="30" w:unhideWhenUsed="0" w:qFormat="1"/>
+    <w:lsdException w:name="Medium List 2 Accent 1" w:semiHidden="0" w:uiPriority="66" w:unhideWhenUsed="0"/>
+    <w:lsdException w:name="Medium Grid 1 Accent 1" w:semiHidden="0" w:uiPriority="67" w:unhideWhenUsed="0"/>
+    <w:lsdException w:name="Medium Grid 2 Accent 1" w:semiHidden="0" w:uiPriority="68" w:unhideWhenUsed="0"/>
+    <w:lsdException w:name="Medium Grid 3 Accent 1" w:semiHidden="0" w:uiPriority="69" w:unhideWhenUsed="0"/>
+    <w:lsdException w:name="Dark List Accent 1" w:semiHidden="0" w:uiPriority="70" w:unhideWhenUsed="0"/>
+    <w:lsdException w:name="Colorful Shading Accent 1" w:semiHidden="0" w:uiPriority="71" w:unhideWhenUsed="0"/>
+    <w:lsdException w:name="Colorful List Accent 1" w:semiHidden="0" w:uiPriority="72" w:unhideWhenUsed="0"/>
+    <w:lsdException w:name="Colorful Grid Accent 1" w:semiHidden="0" w:uiPriority="73" w:unhideWhenUsed="0"/>
+    <w:lsdException w:name="Light Shading Accent 2" w:semiHidden="0" w:uiPriority="60" w:unhideWhenUsed="0"/>
+    <w:lsdException w:name="Light List Accent 2" w:semiHidden="0" w:uiPriority="61" w:unhideWhenUsed="0"/>
+    <w:lsdException w:name="Light Grid Accent 2" w:semiHidden="0" w:uiPriority="62" w:unhideWhenUsed="0"/>
+    <w:lsdException w:name="Medium Shading 1 Accent 2" w:semiHidden="0" w:uiPriority="63" w:unhideWhenUsed="0"/>
+    <w:lsdException w:name="Medium Shading 2 Accent 2" w:semiHidden="0" w:uiPriority="64" w:unhideWhenUsed="0"/>
+    <w:lsdException w:name="Medium List 1 Accent 2" w:semiHidden="0" w:uiPriority="65" w:unhideWhenUsed="0"/>
+    <w:lsdException w:name="Medium List 2 Accent 2" w:semiHidden="0" w:uiPriority="66" w:unhideWhenUsed="0"/>
+    <w:lsdException w:name="Medium Grid 1 Accent 2" w:semiHidden="0" w:uiPriority="67" w:unhideWhenUsed="0"/>
+    <w:lsdException w:name="Medium Grid 2 Accent 2" w:semiHidden="0" w:uiPriority="68" w:unhideWhenUsed="0"/>
+    <w:lsdException w:name="Medium Grid 3 Accent 2" w:semiHidden="0" w:uiPriority="69" w:unhideWhenUsed="0"/>
+    <w:lsdException w:name="Dark List Accent 2" w:semiHidden="0" w:uiPriority="70" w:unhideWhenUsed="0"/>
+    <w:lsdException w:name="Colorful Shading Accent 2" w:semiHidden="0" w:uiPriority="71" w:unhideWhenUsed="0"/>
+    <w:lsdException w:name="Colorful List Accent 2" w:semiHidden="0" w:uiPriority="72" w:unhideWhenUsed="0"/>
+    <w:lsdException w:name="Colorful Grid Accent 2" w:semiHidden="0" w:uiPriority="73" w:unhideWhenUsed="0"/>
+    <w:lsdException w:name="Light Shading Accent 3" w:semiHidden="0" w:uiPriority="60" w:unhideWhenUsed="0"/>
+    <w:lsdException w:name="Light List Accent 3" w:semiHidden="0" w:uiPriority="61" w:unhideWhenUsed="0"/>
+    <w:lsdException w:name="Light Grid Accent 3" w:semiHidden="0" w:uiPriority="62" w:unhideWhenUsed="0"/>
+    <w:lsdException w:name="Medium Shading 1 Accent 3" w:semiHidden="0" w:uiPriority="63" w:unhideWhenUsed="0"/>
+    <w:lsdException w:name="Medium Shading 2 Accent 3" w:semiHidden="0" w:uiPriority="64" w:unhideWhenUsed="0"/>
+    <w:lsdException w:name="Medium List 1 Accent 3" w:semiHidden="0" w:uiPriority="65" w:unhideWhenUsed="0"/>
+    <w:lsdException w:name="Medium List 2 Accent 3" w:semiHidden="0" w:uiPriority="66" w:unhideWhenUsed="0"/>
+    <w:lsdException w:name="Medium Grid 1 Accent 3" w:semiHidden="0" w:uiPriority="67" w:unhideWhenUsed="0"/>
+    <w:lsdException w:name="Medium Grid 2 Accent 3" w:semiHidden="0" w:uiPriority="68" w:unhideWhenUsed="0"/>
+    <w:lsdException w:name="Medium Grid 3 Accent 3" w:semiHidden="0" w:uiPriority="69" w:unhideWhenUsed="0"/>
+    <w:lsdException w:name="Dark List Accent 3" w:semiHidden="0" w:uiPriority="70" w:unhideWhenUsed="0"/>
+    <w:lsdException w:name="Colorful Shading Accent 3" w:semiHidden="0" w:uiPriority="71" w:unhideWhenUsed="0"/>
+    <w:lsdException w:name="Colorful List Accent 3" w:semiHidden="0" w:uiPriority="72" w:unhideWhenUsed="0"/>
+    <w:lsdException w:name="Colorful Grid Accent 3" w:semiHidden="0" w:uiPriority="73" w:unhideWhenUsed="0"/>
+    <w:lsdException w:name="Light Shading Accent 4" w:semiHidden="0" w:uiPriority="60" w:unhideWhenUsed="0"/>
+    <w:lsdException w:name="Light List Accent 4" w:semiHidden="0" w:uiPriority="61" w:unhideWhenUsed="0"/>
+    <w:lsdException w:name="Light Grid Accent 4" w:semiHidden="0" w:uiPriority="62" w:unhideWhenUsed="0"/>
+    <w:lsdException w:name="Medium Shading 1 Accent 4" w:semiHidden="0" w:uiPriority="63" w:unhideWhenUsed="0"/>
+    <w:lsdException w:name="Medium Shading 2 Accent 4" w:semiHidden="0" w:uiPriority="64" w:unhideWhenUsed="0"/>
+    <w:lsdException w:name="Medium List 1 Accent 4" w:semiHidden="0" w:uiPriority="65" w:unhideWhenUsed="0"/>
+    <w:lsdException w:name="Medium List 2 Accent 4" w:semiHidden="0" w:uiPriority="66" w:unhideWhenUsed="0"/>
+    <w:lsdException w:name="Medium Grid 1 Accent 4" w:semiHidden="0" w:uiPriority="67" w:unhideWhenUsed="0"/>
+    <w:lsdException w:name="Medium Grid 2 Accent 4" w:semiHidden="0" w:uiPriority="68" w:unhideWhenUsed="0"/>
+    <w:lsdException w:name="Medium Grid 3 Accent 4" w:semiHidden="0" w:uiPriority="69" w:unhideWhenUsed="0"/>
+    <w:lsdException w:name="Dark List Accent 4" w:semiHidden="0" w:uiPriority="70" w:unhideWhenUsed="0"/>
+    <w:lsdException w:name="Colorful Shading Accent 4" w:semiHidden="0" w:uiPriority="71" w:unhideWhenUsed="0"/>
+    <w:lsdException w:name="Colorful List Accent 4" w:semiHidden="0" w:uiPriority="72" w:unhideWhenUsed="0"/>
+    <w:lsdException w:name="Colorful Grid Accent 4" w:semiHidden="0" w:uiPriority="73" w:unhideWhenUsed="0"/>
+    <w:lsdException w:name="Light Shading Accent 5" w:semiHidden="0" w:uiPriority="60" w:unhideWhenUsed="0"/>
+    <w:lsdException w:name="Light List Accent 5" w:semiHidden="0" w:uiPriority="61" w:unhideWhenUsed="0"/>
+    <w:lsdException w:name="Light Grid Accent 5" w:semiHidden="0" w:uiPriority="62" w:unhideWhenUsed="0"/>
+    <w:lsdException w:name="Medium Shading 1 Accent 5" w:semiHidden="0" w:uiPriority="63" w:unhideWhenUsed="0"/>
+    <w:lsdException w:name="Medium Shading 2 Accent 5" w:semiHidden="0" w:uiPriority="64" w:unhideWhenUsed="0"/>
+    <w:lsdException w:name="Medium List 1 Accent 5" w:semiHidden="0" w:uiPriority="65" w:unhideWhenUsed="0"/>
+    <w:lsdException w:name="Medium List 2 Accent 5" w:semiHidden="0" w:uiPriority="66" w:unhideWhenUsed="0"/>
+    <w:lsdException w:name="Medium Grid 1 Accent 5" w:semiHidden="0" w:uiPriority="67" w:unhideWhenUsed="0"/>
+    <w:lsdException w:name="Medium Grid 2 Accent 5" w:semiHidden="0" w:uiPriority="68" w:unhideWhenUsed="0"/>
+    <w:lsdException w:name="Medium Grid 3 Accent 5" w:semiHidden="0" w:uiPriority="69" w:unhideWhenUsed="0"/>
+    <w:lsdException w:name="Dark List Accent 5" w:semiHidden="0" w:uiPriority="70" w:unhideWhenUsed="0"/>
+    <w:lsdException w:name="Colorful Shading Accent 5" w:semiHidden="0" w:uiPriority="71" w:unhideWhenUsed="0"/>
+    <w:lsdException w:name="Colorful List Accent 5" w:semiHidden="0" w:uiPriority="72" w:unhideWhenUsed="0"/>
+    <w:lsdException w:name="Colorful Grid Accent 5" w:semiHidden="0" w:uiPriority="73" w:unhideWhenUsed="0"/>
+    <w:lsdException w:name="Light Shading Accent 6" w:semiHidden="0" w:uiPriority="60" w:unhideWhenUsed="0"/>
+    <w:lsdException w:name="Light List Accent 6" w:semiHidden="0" w:uiPriority="61" w:unhideWhenUsed="0"/>
+    <w:lsdException w:name="Light Grid Accent 6" w:semiHidden="0" w:uiPriority="62" w:unhideWhenUsed="0"/>
+    <w:lsdException w:name="Medium Shading 1 Accent 6" w:semiHidden="0" w:uiPriority="63" w:unhideWhenUsed="0"/>
+    <w:lsdException w:name="Medium Shading 2 Accent 6" w:semiHidden="0" w:uiPriority="64" w:unhideWhenUsed="0"/>
+    <w:lsdException w:name="Medium List 1 Accent 6" w:semiHidden="0" w:uiPriority="65" w:unhideWhenUsed="0"/>
+    <w:lsdException w:name="Medium List 2 Accent 6" w:semiHidden="0" w:uiPriority="66" w:unhideWhenUsed="0"/>
+    <w:lsdException w:name="Medium Grid 1 Accent 6" w:semiHidden="0" w:uiPriority="67" w:unhideWhenUsed="0"/>
+    <w:lsdException w:name="Medium Grid 2 Accent 6" w:semiHidden="0" w:uiPriority="68" w:unhideWhenUsed="0"/>
+    <w:lsdException w:name="Medium Grid 3 Accent 6" w:semiHidden="0" w:uiPriority="69" w:unhideWhenUsed="0"/>
+    <w:lsdException w:name="Dark List Accent 6" w:semiHidden="0" w:uiPriority="70" w:unhideWhenUsed="0"/>
+    <w:lsdException w:name="Colorful Shading Accent 6" w:semiHidden="0" w:uiPriority="71" w:unhideWhenUsed="0"/>
+    <w:lsdException w:name="Colorful List Accent 6" w:semiHidden="0" w:uiPriority="72" w:unhideWhenUsed="0"/>
+    <w:lsdException w:name="Colorful Grid Accent 6" w:semiHidden="0" w:uiPriority="73" w:unhideWhenUsed="0"/>
+    <w:lsdException w:name="Subtle Emphasis" w:semiHidden="0" w:uiPriority="19" w:unhideWhenUsed="0" w:qFormat="1"/>
+    <w:lsdException w:name="Intense Emphasis" w:semiHidden="0" w:uiPriority="21" w:unhideWhenUsed="0" w:qFormat="1"/>
+    <w:lsdException w:name="Subtle Reference" w:semiHidden="0" w:uiPriority="31" w:unhideWhenUsed="0" w:qFormat="1"/>
+    <w:lsdException w:name="Intense Reference" w:semiHidden="0" w:uiPriority="32" w:unhideWhenUsed="0" w:qFormat="1"/>
+    <w:lsdException w:name="Book Title" w:semiHidden="0" w:uiPriority="33" w:unhideWhenUsed="0" w:qFormat="1"/>
+    <w:lsdException w:name="Bibliography" w:uiPriority="37"/>
+    <w:lsdException w:name="TOC Heading" w:uiPriority="39" w:qFormat="1"/>
   </w:latentStyles>
   <w:style w:type="paragraph" w:default="1" w:styleId="Normal">
     <w:name w:val="Normal"/>
@@ -9969,6 +8750,7 @@
     <w:uiPriority w:val="99"/>
     <w:semiHidden/>
     <w:unhideWhenUsed/>
+    <w:qFormat/>
     <w:tblPr>
       <w:tblInd w:w="0" w:type="dxa"/>
       <w:tblCellMar>
@@ -10269,6 +9051,7 @@
     <w:basedOn w:val="TableNormal"/>
     <w:rsid w:val="00556739"/>
     <w:tblPr>
+      <w:tblInd w:w="0" w:type="dxa"/>
       <w:tblBorders>
         <w:top w:val="single" w:sz="4" w:space="0" w:color="auto"/>
         <w:left w:val="single" w:sz="4" w:space="0" w:color="auto"/>
@@ -10277,6 +9060,12 @@
         <w:insideH w:val="single" w:sz="4" w:space="0" w:color="auto"/>
         <w:insideV w:val="single" w:sz="4" w:space="0" w:color="auto"/>
       </w:tblBorders>
+      <w:tblCellMar>
+        <w:top w:w="0" w:type="dxa"/>
+        <w:left w:w="108" w:type="dxa"/>
+        <w:bottom w:w="0" w:type="dxa"/>
+        <w:right w:w="108" w:type="dxa"/>
+      </w:tblCellMar>
     </w:tblPr>
   </w:style>
   <w:style w:type="paragraph" w:customStyle="1" w:styleId="ALErgnzungen">
@@ -10929,6 +9718,7 @@
     <w:basedOn w:val="TableNormal"/>
     <w:rsid w:val="00064217"/>
     <w:tblPr>
+      <w:tblInd w:w="0" w:type="dxa"/>
       <w:tblBorders>
         <w:top w:val="single" w:sz="4" w:space="0" w:color="auto"/>
         <w:left w:val="single" w:sz="4" w:space="0" w:color="auto"/>
@@ -10937,6 +9727,12 @@
         <w:insideH w:val="single" w:sz="4" w:space="0" w:color="auto"/>
         <w:insideV w:val="single" w:sz="4" w:space="0" w:color="auto"/>
       </w:tblBorders>
+      <w:tblCellMar>
+        <w:top w:w="0" w:type="dxa"/>
+        <w:left w:w="108" w:type="dxa"/>
+        <w:bottom w:w="0" w:type="dxa"/>
+        <w:right w:w="108" w:type="dxa"/>
+      </w:tblCellMar>
     </w:tblPr>
   </w:style>
   <w:style w:type="paragraph" w:customStyle="1" w:styleId="RBNormal">
@@ -11413,7 +10209,7 @@
 </file>
 
 <file path=customXml/itemProps1.xml><?xml version="1.0" encoding="utf-8"?>
-<ds:datastoreItem xmlns:ds="http://schemas.openxmlformats.org/officeDocument/2006/customXml" ds:itemID="{BA67793A-F5ED-4958-8C62-19E394FC63A7}">
+<ds:datastoreItem xmlns:ds="http://schemas.openxmlformats.org/officeDocument/2006/customXml" ds:itemID="{727BF812-39C2-4EC5-8D3C-5EED6BE22DC4}">
   <ds:schemaRefs>
     <ds:schemaRef ds:uri="http://schemas.openxmlformats.org/officeDocument/2006/bibliography"/>
   </ds:schemaRefs>

</xml_diff>